<commit_message>
changed screenshots, edited .docx file, added github screenshot
</commit_message>
<xml_diff>
--- a/Lab1.docx
+++ b/Lab1.docx
@@ -1489,25 +1489,7 @@
           <w:szCs w:val="28"/>
           <w:lang w:val="ru-RU"/>
         </w:rPr>
-        <w:t>, то не меняем последнюю цифру, а просто</w:t>
-      </w:r>
-      <w:r>
-        <w:rPr>
-          <w:rFonts w:ascii="Times New Roman" w:hAnsi="Times New Roman" w:cs="Times New Roman"/>
-          <w:sz w:val="28"/>
-          <w:szCs w:val="28"/>
-          <w:lang w:val="ru-RU"/>
-        </w:rPr>
-        <w:t xml:space="preserve"> </w:t>
-      </w:r>
-      <w:r>
-        <w:rPr>
-          <w:rFonts w:ascii="Times New Roman" w:hAnsi="Times New Roman" w:cs="Times New Roman"/>
-          <w:sz w:val="28"/>
-          <w:szCs w:val="28"/>
-          <w:lang w:val="ru-RU"/>
-        </w:rPr>
-        <w:t>переходим в следующий разряд;</w:t>
+        <w:t>, то не меняем последнюю цифру, а просто переходим в следующий разряд;</w:t>
       </w:r>
     </w:p>
     <w:p>
@@ -2122,7 +2104,7 @@
                 <w:vertAlign w:val="subscript"/>
                 <w:lang w:val="en-US"/>
               </w:rPr>
-              <w:t>3</w:t>
+              <w:t>4</w:t>
             </w:r>
           </w:p>
         </w:tc>
@@ -2297,7 +2279,7 @@
                 <w:vertAlign w:val="subscript"/>
                 <w:lang w:val="en-US"/>
               </w:rPr>
-              <w:t>3</w:t>
+              <w:t>4</w:t>
             </w:r>
           </w:p>
         </w:tc>
@@ -2472,7 +2454,7 @@
                 <w:vertAlign w:val="subscript"/>
                 <w:lang w:val="en-US"/>
               </w:rPr>
-              <w:t>3</w:t>
+              <w:t>4</w:t>
             </w:r>
           </w:p>
         </w:tc>
@@ -2647,7 +2629,7 @@
                 <w:vertAlign w:val="subscript"/>
                 <w:lang w:val="en-US"/>
               </w:rPr>
-              <w:t>3</w:t>
+              <w:t>4</w:t>
             </w:r>
           </w:p>
         </w:tc>
@@ -2822,7 +2804,7 @@
                 <w:vertAlign w:val="subscript"/>
                 <w:lang w:val="en-US"/>
               </w:rPr>
-              <w:t>3</w:t>
+              <w:t>4</w:t>
             </w:r>
           </w:p>
         </w:tc>
@@ -2997,7 +2979,7 @@
                 <w:vertAlign w:val="subscript"/>
                 <w:lang w:val="en-US"/>
               </w:rPr>
-              <w:t>3</w:t>
+              <w:t>4</w:t>
             </w:r>
           </w:p>
         </w:tc>
@@ -3172,7 +3154,7 @@
                 <w:vertAlign w:val="subscript"/>
                 <w:lang w:val="en-US"/>
               </w:rPr>
-              <w:t>3</w:t>
+              <w:t>4</w:t>
             </w:r>
           </w:p>
         </w:tc>
@@ -3347,7 +3329,7 @@
                 <w:vertAlign w:val="subscript"/>
                 <w:lang w:val="en-US"/>
               </w:rPr>
-              <w:t>3</w:t>
+              <w:t>4</w:t>
             </w:r>
           </w:p>
         </w:tc>
@@ -3616,7 +3598,25 @@
                 <w:szCs w:val="28"/>
                 <w:lang w:val="en-US"/>
               </w:rPr>
-              <w:t>&lt; &gt; &gt; Q</w:t>
+              <w:t xml:space="preserve">&lt; &gt; </w:t>
+            </w:r>
+            <w:r>
+              <w:rPr>
+                <w:rFonts w:ascii="Times New Roman" w:hAnsi="Times New Roman" w:cs="Times New Roman"/>
+                <w:sz w:val="28"/>
+                <w:szCs w:val="28"/>
+                <w:lang w:val="en-US"/>
+              </w:rPr>
+              <w:t>&lt;</w:t>
+            </w:r>
+            <w:r>
+              <w:rPr>
+                <w:rFonts w:ascii="Times New Roman" w:hAnsi="Times New Roman" w:cs="Times New Roman"/>
+                <w:sz w:val="28"/>
+                <w:szCs w:val="28"/>
+                <w:lang w:val="en-US"/>
+              </w:rPr>
+              <w:t xml:space="preserve"> Q</w:t>
             </w:r>
             <w:r>
               <w:rPr>
@@ -3688,7 +3688,16 @@
                 <w:szCs w:val="28"/>
                 <w:lang w:val="en-US"/>
               </w:rPr>
-              <w:t>&lt; &gt; &lt; Q</w:t>
+              <w:t>1</w:t>
+            </w:r>
+            <w:r>
+              <w:rPr>
+                <w:rFonts w:ascii="Times New Roman" w:hAnsi="Times New Roman" w:cs="Times New Roman"/>
+                <w:sz w:val="28"/>
+                <w:szCs w:val="28"/>
+                <w:lang w:val="en-US"/>
+              </w:rPr>
+              <w:t xml:space="preserve"> &lt; Q</w:t>
             </w:r>
             <w:r>
               <w:rPr>
@@ -3725,7 +3734,25 @@
                 <w:szCs w:val="28"/>
                 <w:lang w:val="en-US"/>
               </w:rPr>
-              <w:t>&lt; &gt; ! Q</w:t>
+              <w:t xml:space="preserve">&lt; &gt; </w:t>
+            </w:r>
+            <w:r>
+              <w:rPr>
+                <w:rFonts w:ascii="Times New Roman" w:hAnsi="Times New Roman" w:cs="Times New Roman"/>
+                <w:sz w:val="28"/>
+                <w:szCs w:val="28"/>
+                <w:lang w:val="en-US"/>
+              </w:rPr>
+              <w:t>&gt;</w:t>
+            </w:r>
+            <w:r>
+              <w:rPr>
+                <w:rFonts w:ascii="Times New Roman" w:hAnsi="Times New Roman" w:cs="Times New Roman"/>
+                <w:sz w:val="28"/>
+                <w:szCs w:val="28"/>
+                <w:lang w:val="en-US"/>
+              </w:rPr>
+              <w:t xml:space="preserve"> Q</w:t>
             </w:r>
             <w:r>
               <w:rPr>
@@ -3870,7 +3897,7 @@
           <w:rFonts w:ascii="Times New Roman" w:hAnsi="Times New Roman" w:cs="Times New Roman"/>
           <w:sz w:val="28"/>
           <w:szCs w:val="28"/>
-          <w:lang w:val="en-US"/>
+          <w:lang w:val="ru-RU"/>
         </w:rPr>
         <w:t xml:space="preserve">= {0, 1, 2, 3, 4, 5, 6, 7, 8} – </w:t>
       </w:r>
@@ -4264,7 +4291,6 @@
                 <w:lang w:val="en-US"/>
               </w:rPr>
             </w:pPr>
-            <w:proofErr w:type="gramStart"/>
             <w:r>
               <w:rPr>
                 <w:rFonts w:ascii="Times New Roman" w:hAnsi="Times New Roman" w:cs="Times New Roman"/>
@@ -4281,17 +4307,7 @@
                 <w:szCs w:val="28"/>
                 <w:lang w:val="en-US"/>
               </w:rPr>
-              <w:t xml:space="preserve"> &gt;</w:t>
-            </w:r>
-            <w:proofErr w:type="gramEnd"/>
-            <w:r>
-              <w:rPr>
-                <w:rFonts w:ascii="Times New Roman" w:hAnsi="Times New Roman" w:cs="Times New Roman"/>
-                <w:sz w:val="28"/>
-                <w:szCs w:val="28"/>
-                <w:lang w:val="en-US"/>
-              </w:rPr>
-              <w:t xml:space="preserve"> Q</w:t>
+              <w:t xml:space="preserve"> &gt; Q</w:t>
             </w:r>
             <w:r>
               <w:rPr>
@@ -4337,19 +4353,8 @@
                 <w:szCs w:val="28"/>
                 <w:lang w:val="en-US"/>
               </w:rPr>
-              <w:t xml:space="preserve"> </w:t>
-            </w:r>
-            <w:proofErr w:type="gramStart"/>
-            <w:r>
-              <w:rPr>
-                <w:rFonts w:ascii="Times New Roman" w:hAnsi="Times New Roman" w:cs="Times New Roman"/>
-                <w:sz w:val="28"/>
-                <w:szCs w:val="28"/>
-                <w:lang w:val="en-US"/>
-              </w:rPr>
-              <w:t>&lt; Q</w:t>
-            </w:r>
-            <w:proofErr w:type="gramEnd"/>
+              <w:t xml:space="preserve"> &lt; Q</w:t>
+            </w:r>
             <w:r>
               <w:rPr>
                 <w:rFonts w:ascii="Times New Roman" w:hAnsi="Times New Roman" w:cs="Times New Roman"/>
@@ -4393,28 +4398,17 @@
                 <w:szCs w:val="28"/>
                 <w:lang w:val="en-US"/>
               </w:rPr>
-              <w:t xml:space="preserve"> </w:t>
-            </w:r>
-            <w:proofErr w:type="gramStart"/>
-            <w:r>
-              <w:rPr>
-                <w:rFonts w:ascii="Times New Roman" w:hAnsi="Times New Roman" w:cs="Times New Roman"/>
-                <w:sz w:val="28"/>
-                <w:szCs w:val="28"/>
-                <w:lang w:val="en-US"/>
-              </w:rPr>
-              <w:t>&lt; Q</w:t>
-            </w:r>
-            <w:proofErr w:type="gramEnd"/>
-            <w:r>
-              <w:rPr>
-                <w:rFonts w:ascii="Times New Roman" w:hAnsi="Times New Roman" w:cs="Times New Roman"/>
-                <w:sz w:val="28"/>
-                <w:szCs w:val="28"/>
-                <w:vertAlign w:val="subscript"/>
-                <w:lang w:val="en-US"/>
-              </w:rPr>
-              <w:t>3</w:t>
+              <w:t xml:space="preserve"> &lt; Q</w:t>
+            </w:r>
+            <w:r>
+              <w:rPr>
+                <w:rFonts w:ascii="Times New Roman" w:hAnsi="Times New Roman" w:cs="Times New Roman"/>
+                <w:sz w:val="28"/>
+                <w:szCs w:val="28"/>
+                <w:vertAlign w:val="subscript"/>
+                <w:lang w:val="en-US"/>
+              </w:rPr>
+              <w:t>4</w:t>
             </w:r>
           </w:p>
         </w:tc>
@@ -4449,19 +4443,8 @@
                 <w:szCs w:val="28"/>
                 <w:lang w:val="en-US"/>
               </w:rPr>
-              <w:t xml:space="preserve"> </w:t>
-            </w:r>
-            <w:proofErr w:type="gramStart"/>
-            <w:r>
-              <w:rPr>
-                <w:rFonts w:ascii="Times New Roman" w:hAnsi="Times New Roman" w:cs="Times New Roman"/>
-                <w:sz w:val="28"/>
-                <w:szCs w:val="28"/>
-                <w:lang w:val="en-US"/>
-              </w:rPr>
-              <w:t>&lt; Q</w:t>
-            </w:r>
-            <w:proofErr w:type="gramEnd"/>
+              <w:t xml:space="preserve"> &lt; Q</w:t>
+            </w:r>
             <w:r>
               <w:rPr>
                 <w:rFonts w:ascii="Times New Roman" w:hAnsi="Times New Roman" w:cs="Times New Roman"/>
@@ -4520,7 +4503,6 @@
                 <w:lang w:val="en-US"/>
               </w:rPr>
             </w:pPr>
-            <w:proofErr w:type="gramStart"/>
             <w:r>
               <w:rPr>
                 <w:rFonts w:ascii="Times New Roman" w:hAnsi="Times New Roman" w:cs="Times New Roman"/>
@@ -4537,17 +4519,7 @@
                 <w:szCs w:val="28"/>
                 <w:lang w:val="en-US"/>
               </w:rPr>
-              <w:t xml:space="preserve"> &gt;</w:t>
-            </w:r>
-            <w:proofErr w:type="gramEnd"/>
-            <w:r>
-              <w:rPr>
-                <w:rFonts w:ascii="Times New Roman" w:hAnsi="Times New Roman" w:cs="Times New Roman"/>
-                <w:sz w:val="28"/>
-                <w:szCs w:val="28"/>
-                <w:lang w:val="en-US"/>
-              </w:rPr>
-              <w:t xml:space="preserve"> Q</w:t>
+              <w:t xml:space="preserve"> &gt; Q</w:t>
             </w:r>
             <w:r>
               <w:rPr>
@@ -4592,19 +4564,8 @@
                 <w:szCs w:val="28"/>
                 <w:lang w:val="en-US"/>
               </w:rPr>
-              <w:t xml:space="preserve"> </w:t>
-            </w:r>
-            <w:proofErr w:type="gramStart"/>
-            <w:r>
-              <w:rPr>
-                <w:rFonts w:ascii="Times New Roman" w:hAnsi="Times New Roman" w:cs="Times New Roman"/>
-                <w:sz w:val="28"/>
-                <w:szCs w:val="28"/>
-                <w:lang w:val="en-US"/>
-              </w:rPr>
-              <w:t>&lt; Q</w:t>
-            </w:r>
-            <w:proofErr w:type="gramEnd"/>
+              <w:t xml:space="preserve"> &lt; Q</w:t>
+            </w:r>
             <w:r>
               <w:rPr>
                 <w:rFonts w:ascii="Times New Roman" w:hAnsi="Times New Roman" w:cs="Times New Roman"/>
@@ -4648,28 +4609,17 @@
                 <w:szCs w:val="28"/>
                 <w:lang w:val="en-US"/>
               </w:rPr>
-              <w:t xml:space="preserve"> </w:t>
-            </w:r>
-            <w:proofErr w:type="gramStart"/>
-            <w:r>
-              <w:rPr>
-                <w:rFonts w:ascii="Times New Roman" w:hAnsi="Times New Roman" w:cs="Times New Roman"/>
-                <w:sz w:val="28"/>
-                <w:szCs w:val="28"/>
-                <w:lang w:val="en-US"/>
-              </w:rPr>
-              <w:t>&lt; Q</w:t>
-            </w:r>
-            <w:proofErr w:type="gramEnd"/>
-            <w:r>
-              <w:rPr>
-                <w:rFonts w:ascii="Times New Roman" w:hAnsi="Times New Roman" w:cs="Times New Roman"/>
-                <w:sz w:val="28"/>
-                <w:szCs w:val="28"/>
-                <w:vertAlign w:val="subscript"/>
-                <w:lang w:val="en-US"/>
-              </w:rPr>
-              <w:t>3</w:t>
+              <w:t xml:space="preserve"> &lt; Q</w:t>
+            </w:r>
+            <w:r>
+              <w:rPr>
+                <w:rFonts w:ascii="Times New Roman" w:hAnsi="Times New Roman" w:cs="Times New Roman"/>
+                <w:sz w:val="28"/>
+                <w:szCs w:val="28"/>
+                <w:vertAlign w:val="subscript"/>
+                <w:lang w:val="en-US"/>
+              </w:rPr>
+              <w:t>4</w:t>
             </w:r>
           </w:p>
         </w:tc>
@@ -4704,19 +4654,8 @@
                 <w:szCs w:val="28"/>
                 <w:lang w:val="en-US"/>
               </w:rPr>
-              <w:t xml:space="preserve"> </w:t>
-            </w:r>
-            <w:proofErr w:type="gramStart"/>
-            <w:r>
-              <w:rPr>
-                <w:rFonts w:ascii="Times New Roman" w:hAnsi="Times New Roman" w:cs="Times New Roman"/>
-                <w:sz w:val="28"/>
-                <w:szCs w:val="28"/>
-                <w:lang w:val="en-US"/>
-              </w:rPr>
-              <w:t>&lt; Q</w:t>
-            </w:r>
-            <w:proofErr w:type="gramEnd"/>
+              <w:t xml:space="preserve"> &lt; Q</w:t>
+            </w:r>
             <w:r>
               <w:rPr>
                 <w:rFonts w:ascii="Times New Roman" w:hAnsi="Times New Roman" w:cs="Times New Roman"/>
@@ -4775,7 +4714,6 @@
                 <w:lang w:val="en-US"/>
               </w:rPr>
             </w:pPr>
-            <w:proofErr w:type="gramStart"/>
             <w:r>
               <w:rPr>
                 <w:rFonts w:ascii="Times New Roman" w:hAnsi="Times New Roman" w:cs="Times New Roman"/>
@@ -4792,17 +4730,7 @@
                 <w:szCs w:val="28"/>
                 <w:lang w:val="en-US"/>
               </w:rPr>
-              <w:t xml:space="preserve"> &gt;</w:t>
-            </w:r>
-            <w:proofErr w:type="gramEnd"/>
-            <w:r>
-              <w:rPr>
-                <w:rFonts w:ascii="Times New Roman" w:hAnsi="Times New Roman" w:cs="Times New Roman"/>
-                <w:sz w:val="28"/>
-                <w:szCs w:val="28"/>
-                <w:lang w:val="en-US"/>
-              </w:rPr>
-              <w:t xml:space="preserve"> Q</w:t>
+              <w:t xml:space="preserve"> &gt; Q</w:t>
             </w:r>
             <w:r>
               <w:rPr>
@@ -4847,19 +4775,8 @@
                 <w:szCs w:val="28"/>
                 <w:lang w:val="en-US"/>
               </w:rPr>
-              <w:t xml:space="preserve"> </w:t>
-            </w:r>
-            <w:proofErr w:type="gramStart"/>
-            <w:r>
-              <w:rPr>
-                <w:rFonts w:ascii="Times New Roman" w:hAnsi="Times New Roman" w:cs="Times New Roman"/>
-                <w:sz w:val="28"/>
-                <w:szCs w:val="28"/>
-                <w:lang w:val="en-US"/>
-              </w:rPr>
-              <w:t>&lt; Q</w:t>
-            </w:r>
-            <w:proofErr w:type="gramEnd"/>
+              <w:t xml:space="preserve"> &lt; Q</w:t>
+            </w:r>
             <w:r>
               <w:rPr>
                 <w:rFonts w:ascii="Times New Roman" w:hAnsi="Times New Roman" w:cs="Times New Roman"/>
@@ -4903,75 +4820,53 @@
                 <w:szCs w:val="28"/>
                 <w:lang w:val="en-US"/>
               </w:rPr>
-              <w:t xml:space="preserve"> </w:t>
-            </w:r>
-            <w:proofErr w:type="gramStart"/>
-            <w:r>
-              <w:rPr>
-                <w:rFonts w:ascii="Times New Roman" w:hAnsi="Times New Roman" w:cs="Times New Roman"/>
-                <w:sz w:val="28"/>
-                <w:szCs w:val="28"/>
-                <w:lang w:val="en-US"/>
-              </w:rPr>
-              <w:t>&lt; Q</w:t>
-            </w:r>
-            <w:proofErr w:type="gramEnd"/>
-            <w:r>
-              <w:rPr>
-                <w:rFonts w:ascii="Times New Roman" w:hAnsi="Times New Roman" w:cs="Times New Roman"/>
-                <w:sz w:val="28"/>
-                <w:szCs w:val="28"/>
-                <w:vertAlign w:val="subscript"/>
-                <w:lang w:val="en-US"/>
+              <w:t xml:space="preserve"> &lt; Q</w:t>
+            </w:r>
+            <w:r>
+              <w:rPr>
+                <w:rFonts w:ascii="Times New Roman" w:hAnsi="Times New Roman" w:cs="Times New Roman"/>
+                <w:sz w:val="28"/>
+                <w:szCs w:val="28"/>
+                <w:vertAlign w:val="subscript"/>
+                <w:lang w:val="en-US"/>
+              </w:rPr>
+              <w:t>4</w:t>
+            </w:r>
+          </w:p>
+        </w:tc>
+        <w:tc>
+          <w:tcPr>
+            <w:tcW w:w="1224" w:type="dxa"/>
+            <w:vAlign w:val="center"/>
+          </w:tcPr>
+          <w:p>
+            <w:pPr>
+              <w:jc w:val="center"/>
+              <w:rPr>
+                <w:rFonts w:ascii="Times New Roman" w:hAnsi="Times New Roman" w:cs="Times New Roman"/>
+                <w:sz w:val="28"/>
+                <w:szCs w:val="28"/>
+                <w:lang w:val="ru-RU"/>
+              </w:rPr>
+            </w:pPr>
+            <w:r>
+              <w:rPr>
+                <w:rFonts w:ascii="Times New Roman" w:hAnsi="Times New Roman" w:cs="Times New Roman"/>
+                <w:sz w:val="28"/>
+                <w:szCs w:val="28"/>
+                <w:lang w:val="ru-RU"/>
               </w:rPr>
               <w:t>3</w:t>
             </w:r>
-          </w:p>
-        </w:tc>
-        <w:tc>
-          <w:tcPr>
-            <w:tcW w:w="1224" w:type="dxa"/>
-            <w:vAlign w:val="center"/>
-          </w:tcPr>
-          <w:p>
-            <w:pPr>
-              <w:jc w:val="center"/>
-              <w:rPr>
-                <w:rFonts w:ascii="Times New Roman" w:hAnsi="Times New Roman" w:cs="Times New Roman"/>
-                <w:sz w:val="28"/>
-                <w:szCs w:val="28"/>
-                <w:lang w:val="ru-RU"/>
-              </w:rPr>
-            </w:pPr>
-            <w:r>
-              <w:rPr>
-                <w:rFonts w:ascii="Times New Roman" w:hAnsi="Times New Roman" w:cs="Times New Roman"/>
-                <w:sz w:val="28"/>
-                <w:szCs w:val="28"/>
-                <w:lang w:val="ru-RU"/>
-              </w:rPr>
-              <w:t>3</w:t>
-            </w:r>
-            <w:r>
-              <w:rPr>
-                <w:rFonts w:ascii="Times New Roman" w:hAnsi="Times New Roman" w:cs="Times New Roman"/>
-                <w:sz w:val="28"/>
-                <w:szCs w:val="28"/>
-                <w:lang w:val="en-US"/>
-              </w:rPr>
-              <w:t xml:space="preserve"> </w:t>
-            </w:r>
-            <w:proofErr w:type="gramStart"/>
-            <w:r>
-              <w:rPr>
-                <w:rFonts w:ascii="Times New Roman" w:hAnsi="Times New Roman" w:cs="Times New Roman"/>
-                <w:sz w:val="28"/>
-                <w:szCs w:val="28"/>
-                <w:lang w:val="en-US"/>
-              </w:rPr>
-              <w:t>&lt; Q</w:t>
-            </w:r>
-            <w:proofErr w:type="gramEnd"/>
+            <w:r>
+              <w:rPr>
+                <w:rFonts w:ascii="Times New Roman" w:hAnsi="Times New Roman" w:cs="Times New Roman"/>
+                <w:sz w:val="28"/>
+                <w:szCs w:val="28"/>
+                <w:lang w:val="en-US"/>
+              </w:rPr>
+              <w:t xml:space="preserve"> &lt; Q</w:t>
+            </w:r>
             <w:r>
               <w:rPr>
                 <w:rFonts w:ascii="Times New Roman" w:hAnsi="Times New Roman" w:cs="Times New Roman"/>
@@ -5030,7 +4925,6 @@
                 <w:lang w:val="en-US"/>
               </w:rPr>
             </w:pPr>
-            <w:proofErr w:type="gramStart"/>
             <w:r>
               <w:rPr>
                 <w:rFonts w:ascii="Times New Roman" w:hAnsi="Times New Roman" w:cs="Times New Roman"/>
@@ -5047,17 +4941,7 @@
                 <w:szCs w:val="28"/>
                 <w:lang w:val="en-US"/>
               </w:rPr>
-              <w:t xml:space="preserve"> &gt;</w:t>
-            </w:r>
-            <w:proofErr w:type="gramEnd"/>
-            <w:r>
-              <w:rPr>
-                <w:rFonts w:ascii="Times New Roman" w:hAnsi="Times New Roman" w:cs="Times New Roman"/>
-                <w:sz w:val="28"/>
-                <w:szCs w:val="28"/>
-                <w:lang w:val="en-US"/>
-              </w:rPr>
-              <w:t xml:space="preserve"> Q</w:t>
+              <w:t xml:space="preserve"> &gt; Q</w:t>
             </w:r>
             <w:r>
               <w:rPr>
@@ -5102,19 +4986,8 @@
                 <w:szCs w:val="28"/>
                 <w:lang w:val="en-US"/>
               </w:rPr>
-              <w:t xml:space="preserve"> </w:t>
-            </w:r>
-            <w:proofErr w:type="gramStart"/>
-            <w:r>
-              <w:rPr>
-                <w:rFonts w:ascii="Times New Roman" w:hAnsi="Times New Roman" w:cs="Times New Roman"/>
-                <w:sz w:val="28"/>
-                <w:szCs w:val="28"/>
-                <w:lang w:val="en-US"/>
-              </w:rPr>
-              <w:t>&lt; Q</w:t>
-            </w:r>
-            <w:proofErr w:type="gramEnd"/>
+              <w:t xml:space="preserve"> &lt; Q</w:t>
+            </w:r>
             <w:r>
               <w:rPr>
                 <w:rFonts w:ascii="Times New Roman" w:hAnsi="Times New Roman" w:cs="Times New Roman"/>
@@ -5158,28 +5031,17 @@
                 <w:szCs w:val="28"/>
                 <w:lang w:val="en-US"/>
               </w:rPr>
-              <w:t xml:space="preserve"> </w:t>
-            </w:r>
-            <w:proofErr w:type="gramStart"/>
-            <w:r>
-              <w:rPr>
-                <w:rFonts w:ascii="Times New Roman" w:hAnsi="Times New Roman" w:cs="Times New Roman"/>
-                <w:sz w:val="28"/>
-                <w:szCs w:val="28"/>
-                <w:lang w:val="en-US"/>
-              </w:rPr>
-              <w:t>&lt; Q</w:t>
-            </w:r>
-            <w:proofErr w:type="gramEnd"/>
-            <w:r>
-              <w:rPr>
-                <w:rFonts w:ascii="Times New Roman" w:hAnsi="Times New Roman" w:cs="Times New Roman"/>
-                <w:sz w:val="28"/>
-                <w:szCs w:val="28"/>
-                <w:vertAlign w:val="subscript"/>
-                <w:lang w:val="en-US"/>
-              </w:rPr>
-              <w:t>3</w:t>
+              <w:t xml:space="preserve"> &lt; Q</w:t>
+            </w:r>
+            <w:r>
+              <w:rPr>
+                <w:rFonts w:ascii="Times New Roman" w:hAnsi="Times New Roman" w:cs="Times New Roman"/>
+                <w:sz w:val="28"/>
+                <w:szCs w:val="28"/>
+                <w:vertAlign w:val="subscript"/>
+                <w:lang w:val="en-US"/>
+              </w:rPr>
+              <w:t>4</w:t>
             </w:r>
           </w:p>
         </w:tc>
@@ -5214,19 +5076,8 @@
                 <w:szCs w:val="28"/>
                 <w:lang w:val="en-US"/>
               </w:rPr>
-              <w:t xml:space="preserve"> </w:t>
-            </w:r>
-            <w:proofErr w:type="gramStart"/>
-            <w:r>
-              <w:rPr>
-                <w:rFonts w:ascii="Times New Roman" w:hAnsi="Times New Roman" w:cs="Times New Roman"/>
-                <w:sz w:val="28"/>
-                <w:szCs w:val="28"/>
-                <w:lang w:val="en-US"/>
-              </w:rPr>
-              <w:t>&lt; Q</w:t>
-            </w:r>
-            <w:proofErr w:type="gramEnd"/>
+              <w:t xml:space="preserve"> &lt; Q</w:t>
+            </w:r>
             <w:r>
               <w:rPr>
                 <w:rFonts w:ascii="Times New Roman" w:hAnsi="Times New Roman" w:cs="Times New Roman"/>
@@ -5285,7 +5136,6 @@
                 <w:lang w:val="en-US"/>
               </w:rPr>
             </w:pPr>
-            <w:proofErr w:type="gramStart"/>
             <w:r>
               <w:rPr>
                 <w:rFonts w:ascii="Times New Roman" w:hAnsi="Times New Roman" w:cs="Times New Roman"/>
@@ -5302,17 +5152,7 @@
                 <w:szCs w:val="28"/>
                 <w:lang w:val="en-US"/>
               </w:rPr>
-              <w:t xml:space="preserve"> &gt;</w:t>
-            </w:r>
-            <w:proofErr w:type="gramEnd"/>
-            <w:r>
-              <w:rPr>
-                <w:rFonts w:ascii="Times New Roman" w:hAnsi="Times New Roman" w:cs="Times New Roman"/>
-                <w:sz w:val="28"/>
-                <w:szCs w:val="28"/>
-                <w:lang w:val="en-US"/>
-              </w:rPr>
-              <w:t xml:space="preserve"> Q</w:t>
+              <w:t xml:space="preserve"> &gt; Q</w:t>
             </w:r>
             <w:r>
               <w:rPr>
@@ -5357,19 +5197,8 @@
                 <w:szCs w:val="28"/>
                 <w:lang w:val="en-US"/>
               </w:rPr>
-              <w:t xml:space="preserve"> </w:t>
-            </w:r>
-            <w:proofErr w:type="gramStart"/>
-            <w:r>
-              <w:rPr>
-                <w:rFonts w:ascii="Times New Roman" w:hAnsi="Times New Roman" w:cs="Times New Roman"/>
-                <w:sz w:val="28"/>
-                <w:szCs w:val="28"/>
-                <w:lang w:val="en-US"/>
-              </w:rPr>
-              <w:t>&lt; Q</w:t>
-            </w:r>
-            <w:proofErr w:type="gramEnd"/>
+              <w:t xml:space="preserve"> &lt; Q</w:t>
+            </w:r>
             <w:r>
               <w:rPr>
                 <w:rFonts w:ascii="Times New Roman" w:hAnsi="Times New Roman" w:cs="Times New Roman"/>
@@ -5413,28 +5242,17 @@
                 <w:szCs w:val="28"/>
                 <w:lang w:val="en-US"/>
               </w:rPr>
-              <w:t xml:space="preserve"> </w:t>
-            </w:r>
-            <w:proofErr w:type="gramStart"/>
-            <w:r>
-              <w:rPr>
-                <w:rFonts w:ascii="Times New Roman" w:hAnsi="Times New Roman" w:cs="Times New Roman"/>
-                <w:sz w:val="28"/>
-                <w:szCs w:val="28"/>
-                <w:lang w:val="en-US"/>
-              </w:rPr>
-              <w:t>&lt; Q</w:t>
-            </w:r>
-            <w:proofErr w:type="gramEnd"/>
-            <w:r>
-              <w:rPr>
-                <w:rFonts w:ascii="Times New Roman" w:hAnsi="Times New Roman" w:cs="Times New Roman"/>
-                <w:sz w:val="28"/>
-                <w:szCs w:val="28"/>
-                <w:vertAlign w:val="subscript"/>
-                <w:lang w:val="en-US"/>
-              </w:rPr>
-              <w:t>3</w:t>
+              <w:t xml:space="preserve"> &lt; Q</w:t>
+            </w:r>
+            <w:r>
+              <w:rPr>
+                <w:rFonts w:ascii="Times New Roman" w:hAnsi="Times New Roman" w:cs="Times New Roman"/>
+                <w:sz w:val="28"/>
+                <w:szCs w:val="28"/>
+                <w:vertAlign w:val="subscript"/>
+                <w:lang w:val="en-US"/>
+              </w:rPr>
+              <w:t>4</w:t>
             </w:r>
           </w:p>
         </w:tc>
@@ -5469,19 +5287,8 @@
                 <w:szCs w:val="28"/>
                 <w:lang w:val="en-US"/>
               </w:rPr>
-              <w:t xml:space="preserve"> </w:t>
-            </w:r>
-            <w:proofErr w:type="gramStart"/>
-            <w:r>
-              <w:rPr>
-                <w:rFonts w:ascii="Times New Roman" w:hAnsi="Times New Roman" w:cs="Times New Roman"/>
-                <w:sz w:val="28"/>
-                <w:szCs w:val="28"/>
-                <w:lang w:val="en-US"/>
-              </w:rPr>
-              <w:t>&lt; Q</w:t>
-            </w:r>
-            <w:proofErr w:type="gramEnd"/>
+              <w:t xml:space="preserve"> &lt; Q</w:t>
+            </w:r>
             <w:r>
               <w:rPr>
                 <w:rFonts w:ascii="Times New Roman" w:hAnsi="Times New Roman" w:cs="Times New Roman"/>
@@ -5540,7 +5347,6 @@
                 <w:lang w:val="en-US"/>
               </w:rPr>
             </w:pPr>
-            <w:proofErr w:type="gramStart"/>
             <w:r>
               <w:rPr>
                 <w:rFonts w:ascii="Times New Roman" w:hAnsi="Times New Roman" w:cs="Times New Roman"/>
@@ -5557,17 +5363,7 @@
                 <w:szCs w:val="28"/>
                 <w:lang w:val="en-US"/>
               </w:rPr>
-              <w:t xml:space="preserve"> &gt;</w:t>
-            </w:r>
-            <w:proofErr w:type="gramEnd"/>
-            <w:r>
-              <w:rPr>
-                <w:rFonts w:ascii="Times New Roman" w:hAnsi="Times New Roman" w:cs="Times New Roman"/>
-                <w:sz w:val="28"/>
-                <w:szCs w:val="28"/>
-                <w:lang w:val="en-US"/>
-              </w:rPr>
-              <w:t xml:space="preserve"> Q</w:t>
+              <w:t xml:space="preserve"> &gt; Q</w:t>
             </w:r>
             <w:r>
               <w:rPr>
@@ -5612,19 +5408,8 @@
                 <w:szCs w:val="28"/>
                 <w:lang w:val="en-US"/>
               </w:rPr>
-              <w:t xml:space="preserve"> </w:t>
-            </w:r>
-            <w:proofErr w:type="gramStart"/>
-            <w:r>
-              <w:rPr>
-                <w:rFonts w:ascii="Times New Roman" w:hAnsi="Times New Roman" w:cs="Times New Roman"/>
-                <w:sz w:val="28"/>
-                <w:szCs w:val="28"/>
-                <w:lang w:val="en-US"/>
-              </w:rPr>
-              <w:t>&lt; Q</w:t>
-            </w:r>
-            <w:proofErr w:type="gramEnd"/>
+              <w:t xml:space="preserve"> &lt; Q</w:t>
+            </w:r>
             <w:r>
               <w:rPr>
                 <w:rFonts w:ascii="Times New Roman" w:hAnsi="Times New Roman" w:cs="Times New Roman"/>
@@ -5668,28 +5453,17 @@
                 <w:szCs w:val="28"/>
                 <w:lang w:val="en-US"/>
               </w:rPr>
-              <w:t xml:space="preserve"> </w:t>
-            </w:r>
-            <w:proofErr w:type="gramStart"/>
-            <w:r>
-              <w:rPr>
-                <w:rFonts w:ascii="Times New Roman" w:hAnsi="Times New Roman" w:cs="Times New Roman"/>
-                <w:sz w:val="28"/>
-                <w:szCs w:val="28"/>
-                <w:lang w:val="en-US"/>
-              </w:rPr>
-              <w:t>&lt; Q</w:t>
-            </w:r>
-            <w:proofErr w:type="gramEnd"/>
-            <w:r>
-              <w:rPr>
-                <w:rFonts w:ascii="Times New Roman" w:hAnsi="Times New Roman" w:cs="Times New Roman"/>
-                <w:sz w:val="28"/>
-                <w:szCs w:val="28"/>
-                <w:vertAlign w:val="subscript"/>
-                <w:lang w:val="en-US"/>
-              </w:rPr>
-              <w:t>3</w:t>
+              <w:t xml:space="preserve"> &lt; Q</w:t>
+            </w:r>
+            <w:r>
+              <w:rPr>
+                <w:rFonts w:ascii="Times New Roman" w:hAnsi="Times New Roman" w:cs="Times New Roman"/>
+                <w:sz w:val="28"/>
+                <w:szCs w:val="28"/>
+                <w:vertAlign w:val="subscript"/>
+                <w:lang w:val="en-US"/>
+              </w:rPr>
+              <w:t>4</w:t>
             </w:r>
           </w:p>
         </w:tc>
@@ -5724,19 +5498,8 @@
                 <w:szCs w:val="28"/>
                 <w:lang w:val="en-US"/>
               </w:rPr>
-              <w:t xml:space="preserve"> </w:t>
-            </w:r>
-            <w:proofErr w:type="gramStart"/>
-            <w:r>
-              <w:rPr>
-                <w:rFonts w:ascii="Times New Roman" w:hAnsi="Times New Roman" w:cs="Times New Roman"/>
-                <w:sz w:val="28"/>
-                <w:szCs w:val="28"/>
-                <w:lang w:val="en-US"/>
-              </w:rPr>
-              <w:t>&lt; Q</w:t>
-            </w:r>
-            <w:proofErr w:type="gramEnd"/>
+              <w:t xml:space="preserve"> &lt; Q</w:t>
+            </w:r>
             <w:r>
               <w:rPr>
                 <w:rFonts w:ascii="Times New Roman" w:hAnsi="Times New Roman" w:cs="Times New Roman"/>
@@ -5795,7 +5558,6 @@
                 <w:lang w:val="en-US"/>
               </w:rPr>
             </w:pPr>
-            <w:proofErr w:type="gramStart"/>
             <w:r>
               <w:rPr>
                 <w:rFonts w:ascii="Times New Roman" w:hAnsi="Times New Roman" w:cs="Times New Roman"/>
@@ -5812,17 +5574,7 @@
                 <w:szCs w:val="28"/>
                 <w:lang w:val="en-US"/>
               </w:rPr>
-              <w:t xml:space="preserve"> &gt;</w:t>
-            </w:r>
-            <w:proofErr w:type="gramEnd"/>
-            <w:r>
-              <w:rPr>
-                <w:rFonts w:ascii="Times New Roman" w:hAnsi="Times New Roman" w:cs="Times New Roman"/>
-                <w:sz w:val="28"/>
-                <w:szCs w:val="28"/>
-                <w:lang w:val="en-US"/>
-              </w:rPr>
-              <w:t xml:space="preserve"> Q</w:t>
+              <w:t xml:space="preserve"> &gt; Q</w:t>
             </w:r>
             <w:r>
               <w:rPr>
@@ -5867,19 +5619,8 @@
                 <w:szCs w:val="28"/>
                 <w:lang w:val="en-US"/>
               </w:rPr>
-              <w:t xml:space="preserve"> </w:t>
-            </w:r>
-            <w:proofErr w:type="gramStart"/>
-            <w:r>
-              <w:rPr>
-                <w:rFonts w:ascii="Times New Roman" w:hAnsi="Times New Roman" w:cs="Times New Roman"/>
-                <w:sz w:val="28"/>
-                <w:szCs w:val="28"/>
-                <w:lang w:val="en-US"/>
-              </w:rPr>
-              <w:t>&lt; Q</w:t>
-            </w:r>
-            <w:proofErr w:type="gramEnd"/>
+              <w:t xml:space="preserve"> &lt; Q</w:t>
+            </w:r>
             <w:r>
               <w:rPr>
                 <w:rFonts w:ascii="Times New Roman" w:hAnsi="Times New Roman" w:cs="Times New Roman"/>
@@ -5923,28 +5664,17 @@
                 <w:szCs w:val="28"/>
                 <w:lang w:val="en-US"/>
               </w:rPr>
-              <w:t xml:space="preserve"> </w:t>
-            </w:r>
-            <w:proofErr w:type="gramStart"/>
-            <w:r>
-              <w:rPr>
-                <w:rFonts w:ascii="Times New Roman" w:hAnsi="Times New Roman" w:cs="Times New Roman"/>
-                <w:sz w:val="28"/>
-                <w:szCs w:val="28"/>
-                <w:lang w:val="en-US"/>
-              </w:rPr>
-              <w:t>&lt; Q</w:t>
-            </w:r>
-            <w:proofErr w:type="gramEnd"/>
-            <w:r>
-              <w:rPr>
-                <w:rFonts w:ascii="Times New Roman" w:hAnsi="Times New Roman" w:cs="Times New Roman"/>
-                <w:sz w:val="28"/>
-                <w:szCs w:val="28"/>
-                <w:vertAlign w:val="subscript"/>
-                <w:lang w:val="en-US"/>
-              </w:rPr>
-              <w:t>3</w:t>
+              <w:t xml:space="preserve"> &lt; Q</w:t>
+            </w:r>
+            <w:r>
+              <w:rPr>
+                <w:rFonts w:ascii="Times New Roman" w:hAnsi="Times New Roman" w:cs="Times New Roman"/>
+                <w:sz w:val="28"/>
+                <w:szCs w:val="28"/>
+                <w:vertAlign w:val="subscript"/>
+                <w:lang w:val="en-US"/>
+              </w:rPr>
+              <w:t>4</w:t>
             </w:r>
           </w:p>
         </w:tc>
@@ -5979,19 +5709,8 @@
                 <w:szCs w:val="28"/>
                 <w:lang w:val="en-US"/>
               </w:rPr>
-              <w:t xml:space="preserve"> </w:t>
-            </w:r>
-            <w:proofErr w:type="gramStart"/>
-            <w:r>
-              <w:rPr>
-                <w:rFonts w:ascii="Times New Roman" w:hAnsi="Times New Roman" w:cs="Times New Roman"/>
-                <w:sz w:val="28"/>
-                <w:szCs w:val="28"/>
-                <w:lang w:val="en-US"/>
-              </w:rPr>
-              <w:t>&lt; Q</w:t>
-            </w:r>
-            <w:proofErr w:type="gramEnd"/>
+              <w:t xml:space="preserve"> &lt; Q</w:t>
+            </w:r>
             <w:r>
               <w:rPr>
                 <w:rFonts w:ascii="Times New Roman" w:hAnsi="Times New Roman" w:cs="Times New Roman"/>
@@ -6050,7 +5769,6 @@
                 <w:lang w:val="en-US"/>
               </w:rPr>
             </w:pPr>
-            <w:proofErr w:type="gramStart"/>
             <w:r>
               <w:rPr>
                 <w:rFonts w:ascii="Times New Roman" w:hAnsi="Times New Roman" w:cs="Times New Roman"/>
@@ -6067,17 +5785,7 @@
                 <w:szCs w:val="28"/>
                 <w:lang w:val="en-US"/>
               </w:rPr>
-              <w:t xml:space="preserve"> &gt;</w:t>
-            </w:r>
-            <w:proofErr w:type="gramEnd"/>
-            <w:r>
-              <w:rPr>
-                <w:rFonts w:ascii="Times New Roman" w:hAnsi="Times New Roman" w:cs="Times New Roman"/>
-                <w:sz w:val="28"/>
-                <w:szCs w:val="28"/>
-                <w:lang w:val="en-US"/>
-              </w:rPr>
-              <w:t xml:space="preserve"> Q</w:t>
+              <w:t xml:space="preserve"> &gt; Q</w:t>
             </w:r>
             <w:r>
               <w:rPr>
@@ -6122,19 +5830,8 @@
                 <w:szCs w:val="28"/>
                 <w:lang w:val="en-US"/>
               </w:rPr>
-              <w:t xml:space="preserve"> </w:t>
-            </w:r>
-            <w:proofErr w:type="gramStart"/>
-            <w:r>
-              <w:rPr>
-                <w:rFonts w:ascii="Times New Roman" w:hAnsi="Times New Roman" w:cs="Times New Roman"/>
-                <w:sz w:val="28"/>
-                <w:szCs w:val="28"/>
-                <w:lang w:val="en-US"/>
-              </w:rPr>
-              <w:t>&lt; Q</w:t>
-            </w:r>
-            <w:proofErr w:type="gramEnd"/>
+              <w:t xml:space="preserve"> &lt; Q</w:t>
+            </w:r>
             <w:r>
               <w:rPr>
                 <w:rFonts w:ascii="Times New Roman" w:hAnsi="Times New Roman" w:cs="Times New Roman"/>
@@ -6178,28 +5875,17 @@
                 <w:szCs w:val="28"/>
                 <w:lang w:val="en-US"/>
               </w:rPr>
-              <w:t xml:space="preserve"> </w:t>
-            </w:r>
-            <w:proofErr w:type="gramStart"/>
-            <w:r>
-              <w:rPr>
-                <w:rFonts w:ascii="Times New Roman" w:hAnsi="Times New Roman" w:cs="Times New Roman"/>
-                <w:sz w:val="28"/>
-                <w:szCs w:val="28"/>
-                <w:lang w:val="en-US"/>
-              </w:rPr>
-              <w:t>&lt; Q</w:t>
-            </w:r>
-            <w:proofErr w:type="gramEnd"/>
-            <w:r>
-              <w:rPr>
-                <w:rFonts w:ascii="Times New Roman" w:hAnsi="Times New Roman" w:cs="Times New Roman"/>
-                <w:sz w:val="28"/>
-                <w:szCs w:val="28"/>
-                <w:vertAlign w:val="subscript"/>
-                <w:lang w:val="en-US"/>
-              </w:rPr>
-              <w:t>3</w:t>
+              <w:t xml:space="preserve"> &lt; Q</w:t>
+            </w:r>
+            <w:r>
+              <w:rPr>
+                <w:rFonts w:ascii="Times New Roman" w:hAnsi="Times New Roman" w:cs="Times New Roman"/>
+                <w:sz w:val="28"/>
+                <w:szCs w:val="28"/>
+                <w:vertAlign w:val="subscript"/>
+                <w:lang w:val="en-US"/>
+              </w:rPr>
+              <w:t>4</w:t>
             </w:r>
           </w:p>
         </w:tc>
@@ -6234,19 +5920,8 @@
                 <w:szCs w:val="28"/>
                 <w:lang w:val="en-US"/>
               </w:rPr>
-              <w:t xml:space="preserve"> </w:t>
-            </w:r>
-            <w:proofErr w:type="gramStart"/>
-            <w:r>
-              <w:rPr>
-                <w:rFonts w:ascii="Times New Roman" w:hAnsi="Times New Roman" w:cs="Times New Roman"/>
-                <w:sz w:val="28"/>
-                <w:szCs w:val="28"/>
-                <w:lang w:val="en-US"/>
-              </w:rPr>
-              <w:t>&lt; Q</w:t>
-            </w:r>
-            <w:proofErr w:type="gramEnd"/>
+              <w:t xml:space="preserve"> &lt; Q</w:t>
+            </w:r>
             <w:r>
               <w:rPr>
                 <w:rFonts w:ascii="Times New Roman" w:hAnsi="Times New Roman" w:cs="Times New Roman"/>
@@ -6305,7 +5980,6 @@
                 <w:lang w:val="en-US"/>
               </w:rPr>
             </w:pPr>
-            <w:proofErr w:type="gramStart"/>
             <w:r>
               <w:rPr>
                 <w:rFonts w:ascii="Times New Roman" w:hAnsi="Times New Roman" w:cs="Times New Roman"/>
@@ -6322,17 +5996,7 @@
                 <w:szCs w:val="28"/>
                 <w:lang w:val="en-US"/>
               </w:rPr>
-              <w:t xml:space="preserve"> &gt;</w:t>
-            </w:r>
-            <w:proofErr w:type="gramEnd"/>
-            <w:r>
-              <w:rPr>
-                <w:rFonts w:ascii="Times New Roman" w:hAnsi="Times New Roman" w:cs="Times New Roman"/>
-                <w:sz w:val="28"/>
-                <w:szCs w:val="28"/>
-                <w:lang w:val="en-US"/>
-              </w:rPr>
-              <w:t xml:space="preserve"> Q</w:t>
+              <w:t xml:space="preserve"> &gt; Q</w:t>
             </w:r>
             <w:r>
               <w:rPr>
@@ -6377,19 +6041,8 @@
                 <w:szCs w:val="28"/>
                 <w:lang w:val="en-US"/>
               </w:rPr>
-              <w:t xml:space="preserve"> </w:t>
-            </w:r>
-            <w:proofErr w:type="gramStart"/>
-            <w:r>
-              <w:rPr>
-                <w:rFonts w:ascii="Times New Roman" w:hAnsi="Times New Roman" w:cs="Times New Roman"/>
-                <w:sz w:val="28"/>
-                <w:szCs w:val="28"/>
-                <w:lang w:val="en-US"/>
-              </w:rPr>
-              <w:t>&lt; Q</w:t>
-            </w:r>
-            <w:proofErr w:type="gramEnd"/>
+              <w:t xml:space="preserve"> &lt; Q</w:t>
+            </w:r>
             <w:r>
               <w:rPr>
                 <w:rFonts w:ascii="Times New Roman" w:hAnsi="Times New Roman" w:cs="Times New Roman"/>
@@ -6433,19 +6086,8 @@
                 <w:szCs w:val="28"/>
                 <w:lang w:val="en-US"/>
               </w:rPr>
-              <w:t xml:space="preserve"> </w:t>
-            </w:r>
-            <w:proofErr w:type="gramStart"/>
-            <w:r>
-              <w:rPr>
-                <w:rFonts w:ascii="Times New Roman" w:hAnsi="Times New Roman" w:cs="Times New Roman"/>
-                <w:sz w:val="28"/>
-                <w:szCs w:val="28"/>
-                <w:lang w:val="en-US"/>
-              </w:rPr>
-              <w:t>&lt; Q</w:t>
-            </w:r>
-            <w:proofErr w:type="gramEnd"/>
+              <w:t xml:space="preserve"> &lt; Q</w:t>
+            </w:r>
             <w:r>
               <w:rPr>
                 <w:rFonts w:ascii="Times New Roman" w:hAnsi="Times New Roman" w:cs="Times New Roman"/>
@@ -6489,19 +6131,8 @@
                 <w:szCs w:val="28"/>
                 <w:lang w:val="en-US"/>
               </w:rPr>
-              <w:t xml:space="preserve"> </w:t>
-            </w:r>
-            <w:proofErr w:type="gramStart"/>
-            <w:r>
-              <w:rPr>
-                <w:rFonts w:ascii="Times New Roman" w:hAnsi="Times New Roman" w:cs="Times New Roman"/>
-                <w:sz w:val="28"/>
-                <w:szCs w:val="28"/>
-                <w:lang w:val="en-US"/>
-              </w:rPr>
-              <w:t>&lt; Q</w:t>
-            </w:r>
-            <w:proofErr w:type="gramEnd"/>
+              <w:t xml:space="preserve"> &lt; Q</w:t>
+            </w:r>
             <w:r>
               <w:rPr>
                 <w:rFonts w:ascii="Times New Roman" w:hAnsi="Times New Roman" w:cs="Times New Roman"/>
@@ -6568,7 +6199,25 @@
                 <w:szCs w:val="28"/>
                 <w:lang w:val="en-US"/>
               </w:rPr>
-              <w:t>&lt; &gt; &gt; Q</w:t>
+              <w:t xml:space="preserve">&lt; &gt; </w:t>
+            </w:r>
+            <w:r>
+              <w:rPr>
+                <w:rFonts w:ascii="Times New Roman" w:hAnsi="Times New Roman" w:cs="Times New Roman"/>
+                <w:sz w:val="28"/>
+                <w:szCs w:val="28"/>
+                <w:lang w:val="en-US"/>
+              </w:rPr>
+              <w:t>&lt;</w:t>
+            </w:r>
+            <w:r>
+              <w:rPr>
+                <w:rFonts w:ascii="Times New Roman" w:hAnsi="Times New Roman" w:cs="Times New Roman"/>
+                <w:sz w:val="28"/>
+                <w:szCs w:val="28"/>
+                <w:lang w:val="en-US"/>
+              </w:rPr>
+              <w:t xml:space="preserve"> Q</w:t>
             </w:r>
             <w:r>
               <w:rPr>
@@ -6640,7 +6289,16 @@
                 <w:szCs w:val="28"/>
                 <w:lang w:val="en-US"/>
               </w:rPr>
-              <w:t>&lt; &gt; &lt; Q</w:t>
+              <w:t>1</w:t>
+            </w:r>
+            <w:r>
+              <w:rPr>
+                <w:rFonts w:ascii="Times New Roman" w:hAnsi="Times New Roman" w:cs="Times New Roman"/>
+                <w:sz w:val="28"/>
+                <w:szCs w:val="28"/>
+                <w:lang w:val="en-US"/>
+              </w:rPr>
+              <w:t xml:space="preserve"> &lt; Q</w:t>
             </w:r>
             <w:r>
               <w:rPr>
@@ -6677,7 +6335,25 @@
                 <w:szCs w:val="28"/>
                 <w:lang w:val="en-US"/>
               </w:rPr>
-              <w:t>&lt; &gt; ! Q</w:t>
+              <w:t xml:space="preserve">&lt; &gt; </w:t>
+            </w:r>
+            <w:r>
+              <w:rPr>
+                <w:rFonts w:ascii="Times New Roman" w:hAnsi="Times New Roman" w:cs="Times New Roman"/>
+                <w:sz w:val="28"/>
+                <w:szCs w:val="28"/>
+                <w:lang w:val="en-US"/>
+              </w:rPr>
+              <w:t>&gt;</w:t>
+            </w:r>
+            <w:r>
+              <w:rPr>
+                <w:rFonts w:ascii="Times New Roman" w:hAnsi="Times New Roman" w:cs="Times New Roman"/>
+                <w:sz w:val="28"/>
+                <w:szCs w:val="28"/>
+                <w:lang w:val="en-US"/>
+              </w:rPr>
+              <w:t xml:space="preserve"> Q</w:t>
             </w:r>
             <w:r>
               <w:rPr>
@@ -6804,14 +6480,573 @@
     </w:p>
     <w:p>
       <w:pPr>
+        <w:spacing w:line="240" w:lineRule="auto"/>
+        <w:ind w:firstLine="851"/>
         <w:jc w:val="both"/>
         <w:rPr>
           <w:rFonts w:ascii="Times New Roman" w:hAnsi="Times New Roman" w:cs="Times New Roman"/>
-          <w:sz w:val="28"/>
-          <w:szCs w:val="28"/>
-          <w:lang w:val="ru-RU"/>
-        </w:rPr>
-      </w:pPr>
+          <w:i/>
+          <w:iCs/>
+          <w:sz w:val="20"/>
+          <w:szCs w:val="20"/>
+          <w:lang w:val="ru-RU"/>
+        </w:rPr>
+      </w:pPr>
+      <w:r>
+        <w:rPr>
+          <w:rFonts w:ascii="Times New Roman" w:hAnsi="Times New Roman" w:cs="Times New Roman"/>
+          <w:i/>
+          <w:iCs/>
+          <w:sz w:val="20"/>
+          <w:szCs w:val="20"/>
+          <w:lang w:val="ru-RU"/>
+        </w:rPr>
+        <w:t>Результат альтернативного алгоритма для числа 2428888:</w:t>
+      </w:r>
+    </w:p>
+    <w:p>
+      <w:pPr>
+        <w:jc w:val="both"/>
+        <w:rPr>
+          <w:rFonts w:ascii="Times New Roman" w:hAnsi="Times New Roman" w:cs="Times New Roman"/>
+          <w:sz w:val="28"/>
+          <w:szCs w:val="28"/>
+          <w:lang w:val="ru-RU"/>
+        </w:rPr>
+      </w:pPr>
+      <w:r>
+        <w:rPr>
+          <w:rFonts w:ascii="Times New Roman" w:hAnsi="Times New Roman" w:cs="Times New Roman"/>
+          <w:noProof/>
+          <w:sz w:val="28"/>
+          <w:szCs w:val="28"/>
+          <w:lang w:val="ru-RU"/>
+        </w:rPr>
+        <w:drawing>
+          <wp:inline distT="0" distB="0" distL="0" distR="0" wp14:anchorId="6EB9316E" wp14:editId="51AA299E">
+            <wp:extent cx="6286500" cy="3552825"/>
+            <wp:effectExtent l="0" t="0" r="0" b="9525"/>
+            <wp:docPr id="1" name="Рисунок 1"/>
+            <wp:cNvGraphicFramePr>
+              <a:graphicFrameLocks xmlns:a="http://schemas.openxmlformats.org/drawingml/2006/main" noChangeAspect="1"/>
+            </wp:cNvGraphicFramePr>
+            <a:graphic xmlns:a="http://schemas.openxmlformats.org/drawingml/2006/main">
+              <a:graphicData uri="http://schemas.openxmlformats.org/drawingml/2006/picture">
+                <pic:pic xmlns:pic="http://schemas.openxmlformats.org/drawingml/2006/picture">
+                  <pic:nvPicPr>
+                    <pic:cNvPr id="0" name="Picture 1"/>
+                    <pic:cNvPicPr>
+                      <a:picLocks noChangeAspect="1" noChangeArrowheads="1"/>
+                    </pic:cNvPicPr>
+                  </pic:nvPicPr>
+                  <pic:blipFill>
+                    <a:blip r:embed="rId9" cstate="print">
+                      <a:extLst>
+                        <a:ext uri="{28A0092B-C50C-407E-A947-70E740481C1C}">
+                          <a14:useLocalDpi xmlns:a14="http://schemas.microsoft.com/office/drawing/2010/main" val="0"/>
+                        </a:ext>
+                      </a:extLst>
+                    </a:blip>
+                    <a:srcRect/>
+                    <a:stretch>
+                      <a:fillRect/>
+                    </a:stretch>
+                  </pic:blipFill>
+                  <pic:spPr bwMode="auto">
+                    <a:xfrm>
+                      <a:off x="0" y="0"/>
+                      <a:ext cx="6286500" cy="3552825"/>
+                    </a:xfrm>
+                    <a:prstGeom prst="rect">
+                      <a:avLst/>
+                    </a:prstGeom>
+                    <a:noFill/>
+                    <a:ln>
+                      <a:noFill/>
+                    </a:ln>
+                  </pic:spPr>
+                </pic:pic>
+              </a:graphicData>
+            </a:graphic>
+          </wp:inline>
+        </w:drawing>
+      </w:r>
+    </w:p>
+    <w:p>
+      <w:pPr>
+        <w:rPr>
+          <w:rFonts w:ascii="Times New Roman" w:hAnsi="Times New Roman" w:cs="Times New Roman"/>
+          <w:sz w:val="28"/>
+          <w:szCs w:val="28"/>
+          <w:lang w:val="ru-RU"/>
+        </w:rPr>
+      </w:pPr>
+      <w:r>
+        <w:rPr>
+          <w:rFonts w:ascii="Times New Roman" w:hAnsi="Times New Roman" w:cs="Times New Roman"/>
+          <w:sz w:val="28"/>
+          <w:szCs w:val="28"/>
+          <w:lang w:val="ru-RU"/>
+        </w:rPr>
+        <w:br w:type="page"/>
+      </w:r>
+    </w:p>
+    <w:p>
+      <w:pPr>
+        <w:spacing w:line="240" w:lineRule="auto"/>
+        <w:jc w:val="both"/>
+        <w:rPr>
+          <w:rFonts w:ascii="Times New Roman" w:hAnsi="Times New Roman" w:cs="Times New Roman"/>
+          <w:i/>
+          <w:iCs/>
+          <w:sz w:val="20"/>
+          <w:szCs w:val="20"/>
+          <w:lang w:val="ru-RU"/>
+        </w:rPr>
+      </w:pPr>
+      <w:r>
+        <w:rPr>
+          <w:rFonts w:ascii="Times New Roman" w:hAnsi="Times New Roman" w:cs="Times New Roman"/>
+          <w:i/>
+          <w:iCs/>
+          <w:sz w:val="20"/>
+          <w:szCs w:val="20"/>
+          <w:lang w:val="ru-RU"/>
+        </w:rPr>
+        <w:lastRenderedPageBreak/>
+        <w:t>Результат альтернативного решения для числа 1387321487123:</w:t>
+      </w:r>
+    </w:p>
+    <w:p>
+      <w:pPr>
+        <w:spacing w:line="240" w:lineRule="auto"/>
+        <w:jc w:val="both"/>
+        <w:rPr>
+          <w:rFonts w:ascii="Times New Roman" w:hAnsi="Times New Roman" w:cs="Times New Roman"/>
+          <w:i/>
+          <w:iCs/>
+          <w:sz w:val="20"/>
+          <w:szCs w:val="20"/>
+          <w:lang w:val="en-US"/>
+        </w:rPr>
+      </w:pPr>
+      <w:r>
+        <w:rPr>
+          <w:rFonts w:ascii="Times New Roman" w:hAnsi="Times New Roman" w:cs="Times New Roman"/>
+          <w:i/>
+          <w:iCs/>
+          <w:noProof/>
+          <w:sz w:val="20"/>
+          <w:szCs w:val="20"/>
+          <w:lang w:val="en-US"/>
+        </w:rPr>
+        <w:drawing>
+          <wp:inline distT="0" distB="0" distL="0" distR="0" wp14:anchorId="68F36628" wp14:editId="6620F330">
+            <wp:extent cx="6286500" cy="3543300"/>
+            <wp:effectExtent l="0" t="0" r="0" b="0"/>
+            <wp:docPr id="2" name="Рисунок 2"/>
+            <wp:cNvGraphicFramePr>
+              <a:graphicFrameLocks xmlns:a="http://schemas.openxmlformats.org/drawingml/2006/main" noChangeAspect="1"/>
+            </wp:cNvGraphicFramePr>
+            <a:graphic xmlns:a="http://schemas.openxmlformats.org/drawingml/2006/main">
+              <a:graphicData uri="http://schemas.openxmlformats.org/drawingml/2006/picture">
+                <pic:pic xmlns:pic="http://schemas.openxmlformats.org/drawingml/2006/picture">
+                  <pic:nvPicPr>
+                    <pic:cNvPr id="0" name="Picture 2"/>
+                    <pic:cNvPicPr>
+                      <a:picLocks noChangeAspect="1" noChangeArrowheads="1"/>
+                    </pic:cNvPicPr>
+                  </pic:nvPicPr>
+                  <pic:blipFill>
+                    <a:blip r:embed="rId10" cstate="print">
+                      <a:extLst>
+                        <a:ext uri="{28A0092B-C50C-407E-A947-70E740481C1C}">
+                          <a14:useLocalDpi xmlns:a14="http://schemas.microsoft.com/office/drawing/2010/main" val="0"/>
+                        </a:ext>
+                      </a:extLst>
+                    </a:blip>
+                    <a:srcRect/>
+                    <a:stretch>
+                      <a:fillRect/>
+                    </a:stretch>
+                  </pic:blipFill>
+                  <pic:spPr bwMode="auto">
+                    <a:xfrm>
+                      <a:off x="0" y="0"/>
+                      <a:ext cx="6286500" cy="3543300"/>
+                    </a:xfrm>
+                    <a:prstGeom prst="rect">
+                      <a:avLst/>
+                    </a:prstGeom>
+                    <a:noFill/>
+                    <a:ln>
+                      <a:noFill/>
+                    </a:ln>
+                  </pic:spPr>
+                </pic:pic>
+              </a:graphicData>
+            </a:graphic>
+          </wp:inline>
+        </w:drawing>
+      </w:r>
+    </w:p>
+    <w:p>
+      <w:pPr>
+        <w:spacing w:line="240" w:lineRule="auto"/>
+        <w:jc w:val="both"/>
+        <w:rPr>
+          <w:rFonts w:ascii="Times New Roman" w:hAnsi="Times New Roman" w:cs="Times New Roman"/>
+          <w:i/>
+          <w:iCs/>
+          <w:sz w:val="20"/>
+          <w:szCs w:val="20"/>
+          <w:lang w:val="en-US"/>
+        </w:rPr>
+      </w:pPr>
+    </w:p>
+    <w:p>
+      <w:pPr>
+        <w:spacing w:line="240" w:lineRule="auto"/>
+        <w:jc w:val="both"/>
+        <w:rPr>
+          <w:rFonts w:ascii="Times New Roman" w:hAnsi="Times New Roman" w:cs="Times New Roman"/>
+          <w:i/>
+          <w:iCs/>
+          <w:sz w:val="20"/>
+          <w:szCs w:val="20"/>
+          <w:lang w:val="ru-RU"/>
+        </w:rPr>
+      </w:pPr>
+      <w:r>
+        <w:rPr>
+          <w:rFonts w:ascii="Times New Roman" w:hAnsi="Times New Roman" w:cs="Times New Roman"/>
+          <w:i/>
+          <w:iCs/>
+          <w:sz w:val="20"/>
+          <w:szCs w:val="20"/>
+          <w:lang w:val="ru-RU"/>
+        </w:rPr>
+        <w:t>Результат оригинального решения для числа 751245</w:t>
+      </w:r>
+      <w:r>
+        <w:rPr>
+          <w:rFonts w:ascii="Times New Roman" w:hAnsi="Times New Roman" w:cs="Times New Roman"/>
+          <w:i/>
+          <w:iCs/>
+          <w:sz w:val="20"/>
+          <w:szCs w:val="20"/>
+          <w:lang w:val="ru-RU"/>
+        </w:rPr>
+        <w:t>:</w:t>
+      </w:r>
+    </w:p>
+    <w:p>
+      <w:pPr>
+        <w:spacing w:line="240" w:lineRule="auto"/>
+        <w:jc w:val="both"/>
+        <w:rPr>
+          <w:rFonts w:ascii="Times New Roman" w:hAnsi="Times New Roman" w:cs="Times New Roman"/>
+          <w:i/>
+          <w:iCs/>
+          <w:sz w:val="20"/>
+          <w:szCs w:val="20"/>
+          <w:lang w:val="ru-RU"/>
+        </w:rPr>
+      </w:pPr>
+      <w:r>
+        <w:rPr>
+          <w:rFonts w:ascii="Times New Roman" w:hAnsi="Times New Roman" w:cs="Times New Roman"/>
+          <w:i/>
+          <w:iCs/>
+          <w:noProof/>
+          <w:sz w:val="20"/>
+          <w:szCs w:val="20"/>
+          <w:lang w:val="ru-RU"/>
+        </w:rPr>
+        <w:drawing>
+          <wp:inline distT="0" distB="0" distL="0" distR="0" wp14:anchorId="242712D1" wp14:editId="3A801B1C">
+            <wp:extent cx="6299835" cy="3543935"/>
+            <wp:effectExtent l="0" t="0" r="5715" b="0"/>
+            <wp:docPr id="3" name="Рисунок 3"/>
+            <wp:cNvGraphicFramePr>
+              <a:graphicFrameLocks xmlns:a="http://schemas.openxmlformats.org/drawingml/2006/main" noChangeAspect="1"/>
+            </wp:cNvGraphicFramePr>
+            <a:graphic xmlns:a="http://schemas.openxmlformats.org/drawingml/2006/main">
+              <a:graphicData uri="http://schemas.openxmlformats.org/drawingml/2006/picture">
+                <pic:pic xmlns:pic="http://schemas.openxmlformats.org/drawingml/2006/picture">
+                  <pic:nvPicPr>
+                    <pic:cNvPr id="1" name=""/>
+                    <pic:cNvPicPr/>
+                  </pic:nvPicPr>
+                  <pic:blipFill>
+                    <a:blip r:embed="rId11"/>
+                    <a:stretch>
+                      <a:fillRect/>
+                    </a:stretch>
+                  </pic:blipFill>
+                  <pic:spPr>
+                    <a:xfrm>
+                      <a:off x="0" y="0"/>
+                      <a:ext cx="6299835" cy="3543935"/>
+                    </a:xfrm>
+                    <a:prstGeom prst="rect">
+                      <a:avLst/>
+                    </a:prstGeom>
+                  </pic:spPr>
+                </pic:pic>
+              </a:graphicData>
+            </a:graphic>
+          </wp:inline>
+        </w:drawing>
+      </w:r>
+    </w:p>
+    <w:p>
+      <w:pPr>
+        <w:rPr>
+          <w:rFonts w:ascii="Times New Roman" w:hAnsi="Times New Roman" w:cs="Times New Roman"/>
+          <w:i/>
+          <w:iCs/>
+          <w:sz w:val="20"/>
+          <w:szCs w:val="20"/>
+          <w:lang w:val="ru-RU"/>
+        </w:rPr>
+      </w:pPr>
+      <w:r>
+        <w:rPr>
+          <w:rFonts w:ascii="Times New Roman" w:hAnsi="Times New Roman" w:cs="Times New Roman"/>
+          <w:i/>
+          <w:iCs/>
+          <w:sz w:val="20"/>
+          <w:szCs w:val="20"/>
+          <w:lang w:val="ru-RU"/>
+        </w:rPr>
+        <w:br w:type="page"/>
+      </w:r>
+    </w:p>
+    <w:p>
+      <w:pPr>
+        <w:spacing w:line="240" w:lineRule="auto"/>
+        <w:jc w:val="both"/>
+        <w:rPr>
+          <w:rFonts w:ascii="Times New Roman" w:hAnsi="Times New Roman" w:cs="Times New Roman"/>
+          <w:i/>
+          <w:iCs/>
+          <w:sz w:val="20"/>
+          <w:szCs w:val="20"/>
+          <w:lang w:val="ru-RU"/>
+        </w:rPr>
+      </w:pPr>
+      <w:r>
+        <w:rPr>
+          <w:rFonts w:ascii="Times New Roman" w:hAnsi="Times New Roman" w:cs="Times New Roman"/>
+          <w:i/>
+          <w:iCs/>
+          <w:sz w:val="20"/>
+          <w:szCs w:val="20"/>
+          <w:lang w:val="ru-RU"/>
+        </w:rPr>
+        <w:lastRenderedPageBreak/>
+        <w:t xml:space="preserve">Результат оригинального решения для числа </w:t>
+      </w:r>
+      <w:r>
+        <w:rPr>
+          <w:rFonts w:ascii="Times New Roman" w:hAnsi="Times New Roman" w:cs="Times New Roman"/>
+          <w:i/>
+          <w:iCs/>
+          <w:sz w:val="20"/>
+          <w:szCs w:val="20"/>
+          <w:lang w:val="ru-RU"/>
+        </w:rPr>
+        <w:t>99</w:t>
+      </w:r>
+      <w:r>
+        <w:rPr>
+          <w:rFonts w:ascii="Times New Roman" w:hAnsi="Times New Roman" w:cs="Times New Roman"/>
+          <w:i/>
+          <w:iCs/>
+          <w:sz w:val="20"/>
+          <w:szCs w:val="20"/>
+          <w:lang w:val="ru-RU"/>
+        </w:rPr>
+        <w:t>1</w:t>
+      </w:r>
+      <w:r>
+        <w:rPr>
+          <w:rFonts w:ascii="Times New Roman" w:hAnsi="Times New Roman" w:cs="Times New Roman"/>
+          <w:i/>
+          <w:iCs/>
+          <w:sz w:val="20"/>
+          <w:szCs w:val="20"/>
+          <w:lang w:val="ru-RU"/>
+        </w:rPr>
+        <w:t>:</w:t>
+      </w:r>
+    </w:p>
+    <w:p>
+      <w:pPr>
+        <w:spacing w:line="240" w:lineRule="auto"/>
+        <w:jc w:val="both"/>
+        <w:rPr>
+          <w:rFonts w:ascii="Times New Roman" w:hAnsi="Times New Roman" w:cs="Times New Roman"/>
+          <w:i/>
+          <w:iCs/>
+          <w:sz w:val="20"/>
+          <w:szCs w:val="20"/>
+          <w:lang w:val="ru-RU"/>
+        </w:rPr>
+      </w:pPr>
+      <w:r>
+        <w:rPr>
+          <w:rFonts w:ascii="Times New Roman" w:hAnsi="Times New Roman" w:cs="Times New Roman"/>
+          <w:i/>
+          <w:iCs/>
+          <w:noProof/>
+          <w:sz w:val="20"/>
+          <w:szCs w:val="20"/>
+          <w:lang w:val="ru-RU"/>
+        </w:rPr>
+        <w:drawing>
+          <wp:inline distT="0" distB="0" distL="0" distR="0" wp14:anchorId="50574CEC" wp14:editId="6B525D28">
+            <wp:extent cx="6299835" cy="3543935"/>
+            <wp:effectExtent l="0" t="0" r="5715" b="0"/>
+            <wp:docPr id="6" name="Рисунок 6"/>
+            <wp:cNvGraphicFramePr>
+              <a:graphicFrameLocks xmlns:a="http://schemas.openxmlformats.org/drawingml/2006/main" noChangeAspect="1"/>
+            </wp:cNvGraphicFramePr>
+            <a:graphic xmlns:a="http://schemas.openxmlformats.org/drawingml/2006/main">
+              <a:graphicData uri="http://schemas.openxmlformats.org/drawingml/2006/picture">
+                <pic:pic xmlns:pic="http://schemas.openxmlformats.org/drawingml/2006/picture">
+                  <pic:nvPicPr>
+                    <pic:cNvPr id="1" name=""/>
+                    <pic:cNvPicPr/>
+                  </pic:nvPicPr>
+                  <pic:blipFill>
+                    <a:blip r:embed="rId12"/>
+                    <a:stretch>
+                      <a:fillRect/>
+                    </a:stretch>
+                  </pic:blipFill>
+                  <pic:spPr>
+                    <a:xfrm>
+                      <a:off x="0" y="0"/>
+                      <a:ext cx="6299835" cy="3543935"/>
+                    </a:xfrm>
+                    <a:prstGeom prst="rect">
+                      <a:avLst/>
+                    </a:prstGeom>
+                  </pic:spPr>
+                </pic:pic>
+              </a:graphicData>
+            </a:graphic>
+          </wp:inline>
+        </w:drawing>
+      </w:r>
+    </w:p>
+    <w:p>
+      <w:pPr>
+        <w:spacing w:line="240" w:lineRule="auto"/>
+        <w:jc w:val="both"/>
+        <w:rPr>
+          <w:rFonts w:ascii="Times New Roman" w:hAnsi="Times New Roman" w:cs="Times New Roman"/>
+          <w:i/>
+          <w:iCs/>
+          <w:sz w:val="20"/>
+          <w:szCs w:val="20"/>
+          <w:lang w:val="ru-RU"/>
+        </w:rPr>
+      </w:pPr>
+      <w:r>
+        <w:rPr>
+          <w:rFonts w:ascii="Times New Roman" w:hAnsi="Times New Roman" w:cs="Times New Roman"/>
+          <w:i/>
+          <w:iCs/>
+          <w:sz w:val="20"/>
+          <w:szCs w:val="20"/>
+          <w:lang w:val="ru-RU"/>
+        </w:rPr>
+        <w:t xml:space="preserve">Скриншот файлов работы в </w:t>
+      </w:r>
+      <w:r>
+        <w:rPr>
+          <w:rFonts w:ascii="Times New Roman" w:hAnsi="Times New Roman" w:cs="Times New Roman"/>
+          <w:i/>
+          <w:iCs/>
+          <w:sz w:val="20"/>
+          <w:szCs w:val="20"/>
+          <w:lang w:val="en-US"/>
+        </w:rPr>
+        <w:t>GIT</w:t>
+      </w:r>
+      <w:r>
+        <w:rPr>
+          <w:rFonts w:ascii="Times New Roman" w:hAnsi="Times New Roman" w:cs="Times New Roman"/>
+          <w:i/>
+          <w:iCs/>
+          <w:sz w:val="20"/>
+          <w:szCs w:val="20"/>
+          <w:lang w:val="ru-RU"/>
+        </w:rPr>
+        <w:t>:</w:t>
+      </w:r>
+    </w:p>
+    <w:p>
+      <w:pPr>
+        <w:spacing w:line="240" w:lineRule="auto"/>
+        <w:jc w:val="both"/>
+        <w:rPr>
+          <w:rFonts w:ascii="Times New Roman" w:hAnsi="Times New Roman" w:cs="Times New Roman"/>
+          <w:i/>
+          <w:iCs/>
+          <w:sz w:val="20"/>
+          <w:szCs w:val="20"/>
+          <w:lang w:val="ru-RU"/>
+        </w:rPr>
+      </w:pPr>
+      <w:r>
+        <w:rPr>
+          <w:rFonts w:ascii="Times New Roman" w:hAnsi="Times New Roman" w:cs="Times New Roman"/>
+          <w:i/>
+          <w:iCs/>
+          <w:sz w:val="20"/>
+          <w:szCs w:val="20"/>
+          <w:lang w:val="ru-RU"/>
+        </w:rPr>
+        <w:drawing>
+          <wp:inline distT="0" distB="0" distL="0" distR="0" wp14:anchorId="2158995C" wp14:editId="042E1FE6">
+            <wp:extent cx="6299835" cy="3281045"/>
+            <wp:effectExtent l="0" t="0" r="5715" b="0"/>
+            <wp:docPr id="4" name="Рисунок 4"/>
+            <wp:cNvGraphicFramePr>
+              <a:graphicFrameLocks xmlns:a="http://schemas.openxmlformats.org/drawingml/2006/main" noChangeAspect="1"/>
+            </wp:cNvGraphicFramePr>
+            <a:graphic xmlns:a="http://schemas.openxmlformats.org/drawingml/2006/main">
+              <a:graphicData uri="http://schemas.openxmlformats.org/drawingml/2006/picture">
+                <pic:pic xmlns:pic="http://schemas.openxmlformats.org/drawingml/2006/picture">
+                  <pic:nvPicPr>
+                    <pic:cNvPr id="1" name=""/>
+                    <pic:cNvPicPr/>
+                  </pic:nvPicPr>
+                  <pic:blipFill>
+                    <a:blip r:embed="rId13"/>
+                    <a:stretch>
+                      <a:fillRect/>
+                    </a:stretch>
+                  </pic:blipFill>
+                  <pic:spPr>
+                    <a:xfrm>
+                      <a:off x="0" y="0"/>
+                      <a:ext cx="6299835" cy="3281045"/>
+                    </a:xfrm>
+                    <a:prstGeom prst="rect">
+                      <a:avLst/>
+                    </a:prstGeom>
+                  </pic:spPr>
+                </pic:pic>
+              </a:graphicData>
+            </a:graphic>
+          </wp:inline>
+        </w:drawing>
+      </w:r>
     </w:p>
     <w:sectPr>
       <w:type w:val="continuous"/>
@@ -6859,6 +7094,7 @@
         <w:docPartUnique/>
       </w:docPartObj>
     </w:sdtPr>
+    <w:sdtEndPr/>
     <w:sdtContent>
       <w:p>
         <w:pPr>
@@ -7438,7 +7674,7 @@
   <w:style w:type="paragraph" w:default="1" w:styleId="a">
     <w:name w:val="Normal"/>
     <w:qFormat/>
-    <w:rsid w:val="003F15B9"/>
+    <w:rsid w:val="005C3FE1"/>
   </w:style>
   <w:style w:type="character" w:default="1" w:styleId="a0">
     <w:name w:val="Default Paragraph Font"/>

</xml_diff>

<commit_message>
deleted word tempfiles and edited machine files i forgot to mention in previous commit (whoops)
</commit_message>
<xml_diff>
--- a/Lab1.docx
+++ b/Lab1.docx
@@ -4291,6 +4291,7 @@
                 <w:lang w:val="en-US"/>
               </w:rPr>
             </w:pPr>
+            <w:proofErr w:type="gramStart"/>
             <w:r>
               <w:rPr>
                 <w:rFonts w:ascii="Times New Roman" w:hAnsi="Times New Roman" w:cs="Times New Roman"/>
@@ -4307,7 +4308,17 @@
                 <w:szCs w:val="28"/>
                 <w:lang w:val="en-US"/>
               </w:rPr>
-              <w:t xml:space="preserve"> &gt; Q</w:t>
+              <w:t xml:space="preserve"> &gt;</w:t>
+            </w:r>
+            <w:proofErr w:type="gramEnd"/>
+            <w:r>
+              <w:rPr>
+                <w:rFonts w:ascii="Times New Roman" w:hAnsi="Times New Roman" w:cs="Times New Roman"/>
+                <w:sz w:val="28"/>
+                <w:szCs w:val="28"/>
+                <w:lang w:val="en-US"/>
+              </w:rPr>
+              <w:t xml:space="preserve"> Q</w:t>
             </w:r>
             <w:r>
               <w:rPr>
@@ -4353,8 +4364,19 @@
                 <w:szCs w:val="28"/>
                 <w:lang w:val="en-US"/>
               </w:rPr>
-              <w:t xml:space="preserve"> &lt; Q</w:t>
-            </w:r>
+              <w:t xml:space="preserve"> </w:t>
+            </w:r>
+            <w:proofErr w:type="gramStart"/>
+            <w:r>
+              <w:rPr>
+                <w:rFonts w:ascii="Times New Roman" w:hAnsi="Times New Roman" w:cs="Times New Roman"/>
+                <w:sz w:val="28"/>
+                <w:szCs w:val="28"/>
+                <w:lang w:val="en-US"/>
+              </w:rPr>
+              <w:t>&lt; Q</w:t>
+            </w:r>
+            <w:proofErr w:type="gramEnd"/>
             <w:r>
               <w:rPr>
                 <w:rFonts w:ascii="Times New Roman" w:hAnsi="Times New Roman" w:cs="Times New Roman"/>
@@ -4398,8 +4420,19 @@
                 <w:szCs w:val="28"/>
                 <w:lang w:val="en-US"/>
               </w:rPr>
-              <w:t xml:space="preserve"> &lt; Q</w:t>
-            </w:r>
+              <w:t xml:space="preserve"> </w:t>
+            </w:r>
+            <w:proofErr w:type="gramStart"/>
+            <w:r>
+              <w:rPr>
+                <w:rFonts w:ascii="Times New Roman" w:hAnsi="Times New Roman" w:cs="Times New Roman"/>
+                <w:sz w:val="28"/>
+                <w:szCs w:val="28"/>
+                <w:lang w:val="en-US"/>
+              </w:rPr>
+              <w:t>&lt; Q</w:t>
+            </w:r>
+            <w:proofErr w:type="gramEnd"/>
             <w:r>
               <w:rPr>
                 <w:rFonts w:ascii="Times New Roman" w:hAnsi="Times New Roman" w:cs="Times New Roman"/>
@@ -4443,8 +4476,19 @@
                 <w:szCs w:val="28"/>
                 <w:lang w:val="en-US"/>
               </w:rPr>
-              <w:t xml:space="preserve"> &lt; Q</w:t>
-            </w:r>
+              <w:t xml:space="preserve"> </w:t>
+            </w:r>
+            <w:proofErr w:type="gramStart"/>
+            <w:r>
+              <w:rPr>
+                <w:rFonts w:ascii="Times New Roman" w:hAnsi="Times New Roman" w:cs="Times New Roman"/>
+                <w:sz w:val="28"/>
+                <w:szCs w:val="28"/>
+                <w:lang w:val="en-US"/>
+              </w:rPr>
+              <w:t>&lt; Q</w:t>
+            </w:r>
+            <w:proofErr w:type="gramEnd"/>
             <w:r>
               <w:rPr>
                 <w:rFonts w:ascii="Times New Roman" w:hAnsi="Times New Roman" w:cs="Times New Roman"/>
@@ -4503,6 +4547,7 @@
                 <w:lang w:val="en-US"/>
               </w:rPr>
             </w:pPr>
+            <w:proofErr w:type="gramStart"/>
             <w:r>
               <w:rPr>
                 <w:rFonts w:ascii="Times New Roman" w:hAnsi="Times New Roman" w:cs="Times New Roman"/>
@@ -4519,7 +4564,17 @@
                 <w:szCs w:val="28"/>
                 <w:lang w:val="en-US"/>
               </w:rPr>
-              <w:t xml:space="preserve"> &gt; Q</w:t>
+              <w:t xml:space="preserve"> &gt;</w:t>
+            </w:r>
+            <w:proofErr w:type="gramEnd"/>
+            <w:r>
+              <w:rPr>
+                <w:rFonts w:ascii="Times New Roman" w:hAnsi="Times New Roman" w:cs="Times New Roman"/>
+                <w:sz w:val="28"/>
+                <w:szCs w:val="28"/>
+                <w:lang w:val="en-US"/>
+              </w:rPr>
+              <w:t xml:space="preserve"> Q</w:t>
             </w:r>
             <w:r>
               <w:rPr>
@@ -4564,8 +4619,19 @@
                 <w:szCs w:val="28"/>
                 <w:lang w:val="en-US"/>
               </w:rPr>
-              <w:t xml:space="preserve"> &lt; Q</w:t>
-            </w:r>
+              <w:t xml:space="preserve"> </w:t>
+            </w:r>
+            <w:proofErr w:type="gramStart"/>
+            <w:r>
+              <w:rPr>
+                <w:rFonts w:ascii="Times New Roman" w:hAnsi="Times New Roman" w:cs="Times New Roman"/>
+                <w:sz w:val="28"/>
+                <w:szCs w:val="28"/>
+                <w:lang w:val="en-US"/>
+              </w:rPr>
+              <w:t>&lt; Q</w:t>
+            </w:r>
+            <w:proofErr w:type="gramEnd"/>
             <w:r>
               <w:rPr>
                 <w:rFonts w:ascii="Times New Roman" w:hAnsi="Times New Roman" w:cs="Times New Roman"/>
@@ -4609,8 +4675,19 @@
                 <w:szCs w:val="28"/>
                 <w:lang w:val="en-US"/>
               </w:rPr>
-              <w:t xml:space="preserve"> &lt; Q</w:t>
-            </w:r>
+              <w:t xml:space="preserve"> </w:t>
+            </w:r>
+            <w:proofErr w:type="gramStart"/>
+            <w:r>
+              <w:rPr>
+                <w:rFonts w:ascii="Times New Roman" w:hAnsi="Times New Roman" w:cs="Times New Roman"/>
+                <w:sz w:val="28"/>
+                <w:szCs w:val="28"/>
+                <w:lang w:val="en-US"/>
+              </w:rPr>
+              <w:t>&lt; Q</w:t>
+            </w:r>
+            <w:proofErr w:type="gramEnd"/>
             <w:r>
               <w:rPr>
                 <w:rFonts w:ascii="Times New Roman" w:hAnsi="Times New Roman" w:cs="Times New Roman"/>
@@ -4654,8 +4731,19 @@
                 <w:szCs w:val="28"/>
                 <w:lang w:val="en-US"/>
               </w:rPr>
-              <w:t xml:space="preserve"> &lt; Q</w:t>
-            </w:r>
+              <w:t xml:space="preserve"> </w:t>
+            </w:r>
+            <w:proofErr w:type="gramStart"/>
+            <w:r>
+              <w:rPr>
+                <w:rFonts w:ascii="Times New Roman" w:hAnsi="Times New Roman" w:cs="Times New Roman"/>
+                <w:sz w:val="28"/>
+                <w:szCs w:val="28"/>
+                <w:lang w:val="en-US"/>
+              </w:rPr>
+              <w:t>&lt; Q</w:t>
+            </w:r>
+            <w:proofErr w:type="gramEnd"/>
             <w:r>
               <w:rPr>
                 <w:rFonts w:ascii="Times New Roman" w:hAnsi="Times New Roman" w:cs="Times New Roman"/>
@@ -4714,6 +4802,7 @@
                 <w:lang w:val="en-US"/>
               </w:rPr>
             </w:pPr>
+            <w:proofErr w:type="gramStart"/>
             <w:r>
               <w:rPr>
                 <w:rFonts w:ascii="Times New Roman" w:hAnsi="Times New Roman" w:cs="Times New Roman"/>
@@ -4730,7 +4819,17 @@
                 <w:szCs w:val="28"/>
                 <w:lang w:val="en-US"/>
               </w:rPr>
-              <w:t xml:space="preserve"> &gt; Q</w:t>
+              <w:t xml:space="preserve"> &gt;</w:t>
+            </w:r>
+            <w:proofErr w:type="gramEnd"/>
+            <w:r>
+              <w:rPr>
+                <w:rFonts w:ascii="Times New Roman" w:hAnsi="Times New Roman" w:cs="Times New Roman"/>
+                <w:sz w:val="28"/>
+                <w:szCs w:val="28"/>
+                <w:lang w:val="en-US"/>
+              </w:rPr>
+              <w:t xml:space="preserve"> Q</w:t>
             </w:r>
             <w:r>
               <w:rPr>
@@ -4775,8 +4874,19 @@
                 <w:szCs w:val="28"/>
                 <w:lang w:val="en-US"/>
               </w:rPr>
-              <w:t xml:space="preserve"> &lt; Q</w:t>
-            </w:r>
+              <w:t xml:space="preserve"> </w:t>
+            </w:r>
+            <w:proofErr w:type="gramStart"/>
+            <w:r>
+              <w:rPr>
+                <w:rFonts w:ascii="Times New Roman" w:hAnsi="Times New Roman" w:cs="Times New Roman"/>
+                <w:sz w:val="28"/>
+                <w:szCs w:val="28"/>
+                <w:lang w:val="en-US"/>
+              </w:rPr>
+              <w:t>&lt; Q</w:t>
+            </w:r>
+            <w:proofErr w:type="gramEnd"/>
             <w:r>
               <w:rPr>
                 <w:rFonts w:ascii="Times New Roman" w:hAnsi="Times New Roman" w:cs="Times New Roman"/>
@@ -4820,8 +4930,19 @@
                 <w:szCs w:val="28"/>
                 <w:lang w:val="en-US"/>
               </w:rPr>
-              <w:t xml:space="preserve"> &lt; Q</w:t>
-            </w:r>
+              <w:t xml:space="preserve"> </w:t>
+            </w:r>
+            <w:proofErr w:type="gramStart"/>
+            <w:r>
+              <w:rPr>
+                <w:rFonts w:ascii="Times New Roman" w:hAnsi="Times New Roman" w:cs="Times New Roman"/>
+                <w:sz w:val="28"/>
+                <w:szCs w:val="28"/>
+                <w:lang w:val="en-US"/>
+              </w:rPr>
+              <w:t>&lt; Q</w:t>
+            </w:r>
+            <w:proofErr w:type="gramEnd"/>
             <w:r>
               <w:rPr>
                 <w:rFonts w:ascii="Times New Roman" w:hAnsi="Times New Roman" w:cs="Times New Roman"/>
@@ -4865,8 +4986,19 @@
                 <w:szCs w:val="28"/>
                 <w:lang w:val="en-US"/>
               </w:rPr>
-              <w:t xml:space="preserve"> &lt; Q</w:t>
-            </w:r>
+              <w:t xml:space="preserve"> </w:t>
+            </w:r>
+            <w:proofErr w:type="gramStart"/>
+            <w:r>
+              <w:rPr>
+                <w:rFonts w:ascii="Times New Roman" w:hAnsi="Times New Roman" w:cs="Times New Roman"/>
+                <w:sz w:val="28"/>
+                <w:szCs w:val="28"/>
+                <w:lang w:val="en-US"/>
+              </w:rPr>
+              <w:t>&lt; Q</w:t>
+            </w:r>
+            <w:proofErr w:type="gramEnd"/>
             <w:r>
               <w:rPr>
                 <w:rFonts w:ascii="Times New Roman" w:hAnsi="Times New Roman" w:cs="Times New Roman"/>
@@ -4925,6 +5057,7 @@
                 <w:lang w:val="en-US"/>
               </w:rPr>
             </w:pPr>
+            <w:proofErr w:type="gramStart"/>
             <w:r>
               <w:rPr>
                 <w:rFonts w:ascii="Times New Roman" w:hAnsi="Times New Roman" w:cs="Times New Roman"/>
@@ -4941,7 +5074,17 @@
                 <w:szCs w:val="28"/>
                 <w:lang w:val="en-US"/>
               </w:rPr>
-              <w:t xml:space="preserve"> &gt; Q</w:t>
+              <w:t xml:space="preserve"> &gt;</w:t>
+            </w:r>
+            <w:proofErr w:type="gramEnd"/>
+            <w:r>
+              <w:rPr>
+                <w:rFonts w:ascii="Times New Roman" w:hAnsi="Times New Roman" w:cs="Times New Roman"/>
+                <w:sz w:val="28"/>
+                <w:szCs w:val="28"/>
+                <w:lang w:val="en-US"/>
+              </w:rPr>
+              <w:t xml:space="preserve"> Q</w:t>
             </w:r>
             <w:r>
               <w:rPr>
@@ -4986,8 +5129,19 @@
                 <w:szCs w:val="28"/>
                 <w:lang w:val="en-US"/>
               </w:rPr>
-              <w:t xml:space="preserve"> &lt; Q</w:t>
-            </w:r>
+              <w:t xml:space="preserve"> </w:t>
+            </w:r>
+            <w:proofErr w:type="gramStart"/>
+            <w:r>
+              <w:rPr>
+                <w:rFonts w:ascii="Times New Roman" w:hAnsi="Times New Roman" w:cs="Times New Roman"/>
+                <w:sz w:val="28"/>
+                <w:szCs w:val="28"/>
+                <w:lang w:val="en-US"/>
+              </w:rPr>
+              <w:t>&lt; Q</w:t>
+            </w:r>
+            <w:proofErr w:type="gramEnd"/>
             <w:r>
               <w:rPr>
                 <w:rFonts w:ascii="Times New Roman" w:hAnsi="Times New Roman" w:cs="Times New Roman"/>
@@ -5031,8 +5185,19 @@
                 <w:szCs w:val="28"/>
                 <w:lang w:val="en-US"/>
               </w:rPr>
-              <w:t xml:space="preserve"> &lt; Q</w:t>
-            </w:r>
+              <w:t xml:space="preserve"> </w:t>
+            </w:r>
+            <w:proofErr w:type="gramStart"/>
+            <w:r>
+              <w:rPr>
+                <w:rFonts w:ascii="Times New Roman" w:hAnsi="Times New Roman" w:cs="Times New Roman"/>
+                <w:sz w:val="28"/>
+                <w:szCs w:val="28"/>
+                <w:lang w:val="en-US"/>
+              </w:rPr>
+              <w:t>&lt; Q</w:t>
+            </w:r>
+            <w:proofErr w:type="gramEnd"/>
             <w:r>
               <w:rPr>
                 <w:rFonts w:ascii="Times New Roman" w:hAnsi="Times New Roman" w:cs="Times New Roman"/>
@@ -5076,8 +5241,19 @@
                 <w:szCs w:val="28"/>
                 <w:lang w:val="en-US"/>
               </w:rPr>
-              <w:t xml:space="preserve"> &lt; Q</w:t>
-            </w:r>
+              <w:t xml:space="preserve"> </w:t>
+            </w:r>
+            <w:proofErr w:type="gramStart"/>
+            <w:r>
+              <w:rPr>
+                <w:rFonts w:ascii="Times New Roman" w:hAnsi="Times New Roman" w:cs="Times New Roman"/>
+                <w:sz w:val="28"/>
+                <w:szCs w:val="28"/>
+                <w:lang w:val="en-US"/>
+              </w:rPr>
+              <w:t>&lt; Q</w:t>
+            </w:r>
+            <w:proofErr w:type="gramEnd"/>
             <w:r>
               <w:rPr>
                 <w:rFonts w:ascii="Times New Roman" w:hAnsi="Times New Roman" w:cs="Times New Roman"/>
@@ -5136,6 +5312,7 @@
                 <w:lang w:val="en-US"/>
               </w:rPr>
             </w:pPr>
+            <w:proofErr w:type="gramStart"/>
             <w:r>
               <w:rPr>
                 <w:rFonts w:ascii="Times New Roman" w:hAnsi="Times New Roman" w:cs="Times New Roman"/>
@@ -5152,7 +5329,17 @@
                 <w:szCs w:val="28"/>
                 <w:lang w:val="en-US"/>
               </w:rPr>
-              <w:t xml:space="preserve"> &gt; Q</w:t>
+              <w:t xml:space="preserve"> &gt;</w:t>
+            </w:r>
+            <w:proofErr w:type="gramEnd"/>
+            <w:r>
+              <w:rPr>
+                <w:rFonts w:ascii="Times New Roman" w:hAnsi="Times New Roman" w:cs="Times New Roman"/>
+                <w:sz w:val="28"/>
+                <w:szCs w:val="28"/>
+                <w:lang w:val="en-US"/>
+              </w:rPr>
+              <w:t xml:space="preserve"> Q</w:t>
             </w:r>
             <w:r>
               <w:rPr>
@@ -5197,8 +5384,19 @@
                 <w:szCs w:val="28"/>
                 <w:lang w:val="en-US"/>
               </w:rPr>
-              <w:t xml:space="preserve"> &lt; Q</w:t>
-            </w:r>
+              <w:t xml:space="preserve"> </w:t>
+            </w:r>
+            <w:proofErr w:type="gramStart"/>
+            <w:r>
+              <w:rPr>
+                <w:rFonts w:ascii="Times New Roman" w:hAnsi="Times New Roman" w:cs="Times New Roman"/>
+                <w:sz w:val="28"/>
+                <w:szCs w:val="28"/>
+                <w:lang w:val="en-US"/>
+              </w:rPr>
+              <w:t>&lt; Q</w:t>
+            </w:r>
+            <w:proofErr w:type="gramEnd"/>
             <w:r>
               <w:rPr>
                 <w:rFonts w:ascii="Times New Roman" w:hAnsi="Times New Roman" w:cs="Times New Roman"/>
@@ -5242,8 +5440,19 @@
                 <w:szCs w:val="28"/>
                 <w:lang w:val="en-US"/>
               </w:rPr>
-              <w:t xml:space="preserve"> &lt; Q</w:t>
-            </w:r>
+              <w:t xml:space="preserve"> </w:t>
+            </w:r>
+            <w:proofErr w:type="gramStart"/>
+            <w:r>
+              <w:rPr>
+                <w:rFonts w:ascii="Times New Roman" w:hAnsi="Times New Roman" w:cs="Times New Roman"/>
+                <w:sz w:val="28"/>
+                <w:szCs w:val="28"/>
+                <w:lang w:val="en-US"/>
+              </w:rPr>
+              <w:t>&lt; Q</w:t>
+            </w:r>
+            <w:proofErr w:type="gramEnd"/>
             <w:r>
               <w:rPr>
                 <w:rFonts w:ascii="Times New Roman" w:hAnsi="Times New Roman" w:cs="Times New Roman"/>
@@ -5287,8 +5496,19 @@
                 <w:szCs w:val="28"/>
                 <w:lang w:val="en-US"/>
               </w:rPr>
-              <w:t xml:space="preserve"> &lt; Q</w:t>
-            </w:r>
+              <w:t xml:space="preserve"> </w:t>
+            </w:r>
+            <w:proofErr w:type="gramStart"/>
+            <w:r>
+              <w:rPr>
+                <w:rFonts w:ascii="Times New Roman" w:hAnsi="Times New Roman" w:cs="Times New Roman"/>
+                <w:sz w:val="28"/>
+                <w:szCs w:val="28"/>
+                <w:lang w:val="en-US"/>
+              </w:rPr>
+              <w:t>&lt; Q</w:t>
+            </w:r>
+            <w:proofErr w:type="gramEnd"/>
             <w:r>
               <w:rPr>
                 <w:rFonts w:ascii="Times New Roman" w:hAnsi="Times New Roman" w:cs="Times New Roman"/>
@@ -5347,6 +5567,7 @@
                 <w:lang w:val="en-US"/>
               </w:rPr>
             </w:pPr>
+            <w:proofErr w:type="gramStart"/>
             <w:r>
               <w:rPr>
                 <w:rFonts w:ascii="Times New Roman" w:hAnsi="Times New Roman" w:cs="Times New Roman"/>
@@ -5363,7 +5584,17 @@
                 <w:szCs w:val="28"/>
                 <w:lang w:val="en-US"/>
               </w:rPr>
-              <w:t xml:space="preserve"> &gt; Q</w:t>
+              <w:t xml:space="preserve"> &gt;</w:t>
+            </w:r>
+            <w:proofErr w:type="gramEnd"/>
+            <w:r>
+              <w:rPr>
+                <w:rFonts w:ascii="Times New Roman" w:hAnsi="Times New Roman" w:cs="Times New Roman"/>
+                <w:sz w:val="28"/>
+                <w:szCs w:val="28"/>
+                <w:lang w:val="en-US"/>
+              </w:rPr>
+              <w:t xml:space="preserve"> Q</w:t>
             </w:r>
             <w:r>
               <w:rPr>
@@ -5408,8 +5639,19 @@
                 <w:szCs w:val="28"/>
                 <w:lang w:val="en-US"/>
               </w:rPr>
-              <w:t xml:space="preserve"> &lt; Q</w:t>
-            </w:r>
+              <w:t xml:space="preserve"> </w:t>
+            </w:r>
+            <w:proofErr w:type="gramStart"/>
+            <w:r>
+              <w:rPr>
+                <w:rFonts w:ascii="Times New Roman" w:hAnsi="Times New Roman" w:cs="Times New Roman"/>
+                <w:sz w:val="28"/>
+                <w:szCs w:val="28"/>
+                <w:lang w:val="en-US"/>
+              </w:rPr>
+              <w:t>&lt; Q</w:t>
+            </w:r>
+            <w:proofErr w:type="gramEnd"/>
             <w:r>
               <w:rPr>
                 <w:rFonts w:ascii="Times New Roman" w:hAnsi="Times New Roman" w:cs="Times New Roman"/>
@@ -5453,8 +5695,19 @@
                 <w:szCs w:val="28"/>
                 <w:lang w:val="en-US"/>
               </w:rPr>
-              <w:t xml:space="preserve"> &lt; Q</w:t>
-            </w:r>
+              <w:t xml:space="preserve"> </w:t>
+            </w:r>
+            <w:proofErr w:type="gramStart"/>
+            <w:r>
+              <w:rPr>
+                <w:rFonts w:ascii="Times New Roman" w:hAnsi="Times New Roman" w:cs="Times New Roman"/>
+                <w:sz w:val="28"/>
+                <w:szCs w:val="28"/>
+                <w:lang w:val="en-US"/>
+              </w:rPr>
+              <w:t>&lt; Q</w:t>
+            </w:r>
+            <w:proofErr w:type="gramEnd"/>
             <w:r>
               <w:rPr>
                 <w:rFonts w:ascii="Times New Roman" w:hAnsi="Times New Roman" w:cs="Times New Roman"/>
@@ -5498,8 +5751,19 @@
                 <w:szCs w:val="28"/>
                 <w:lang w:val="en-US"/>
               </w:rPr>
-              <w:t xml:space="preserve"> &lt; Q</w:t>
-            </w:r>
+              <w:t xml:space="preserve"> </w:t>
+            </w:r>
+            <w:proofErr w:type="gramStart"/>
+            <w:r>
+              <w:rPr>
+                <w:rFonts w:ascii="Times New Roman" w:hAnsi="Times New Roman" w:cs="Times New Roman"/>
+                <w:sz w:val="28"/>
+                <w:szCs w:val="28"/>
+                <w:lang w:val="en-US"/>
+              </w:rPr>
+              <w:t>&lt; Q</w:t>
+            </w:r>
+            <w:proofErr w:type="gramEnd"/>
             <w:r>
               <w:rPr>
                 <w:rFonts w:ascii="Times New Roman" w:hAnsi="Times New Roman" w:cs="Times New Roman"/>
@@ -5558,6 +5822,7 @@
                 <w:lang w:val="en-US"/>
               </w:rPr>
             </w:pPr>
+            <w:proofErr w:type="gramStart"/>
             <w:r>
               <w:rPr>
                 <w:rFonts w:ascii="Times New Roman" w:hAnsi="Times New Roman" w:cs="Times New Roman"/>
@@ -5574,7 +5839,17 @@
                 <w:szCs w:val="28"/>
                 <w:lang w:val="en-US"/>
               </w:rPr>
-              <w:t xml:space="preserve"> &gt; Q</w:t>
+              <w:t xml:space="preserve"> &gt;</w:t>
+            </w:r>
+            <w:proofErr w:type="gramEnd"/>
+            <w:r>
+              <w:rPr>
+                <w:rFonts w:ascii="Times New Roman" w:hAnsi="Times New Roman" w:cs="Times New Roman"/>
+                <w:sz w:val="28"/>
+                <w:szCs w:val="28"/>
+                <w:lang w:val="en-US"/>
+              </w:rPr>
+              <w:t xml:space="preserve"> Q</w:t>
             </w:r>
             <w:r>
               <w:rPr>
@@ -5619,8 +5894,19 @@
                 <w:szCs w:val="28"/>
                 <w:lang w:val="en-US"/>
               </w:rPr>
-              <w:t xml:space="preserve"> &lt; Q</w:t>
-            </w:r>
+              <w:t xml:space="preserve"> </w:t>
+            </w:r>
+            <w:proofErr w:type="gramStart"/>
+            <w:r>
+              <w:rPr>
+                <w:rFonts w:ascii="Times New Roman" w:hAnsi="Times New Roman" w:cs="Times New Roman"/>
+                <w:sz w:val="28"/>
+                <w:szCs w:val="28"/>
+                <w:lang w:val="en-US"/>
+              </w:rPr>
+              <w:t>&lt; Q</w:t>
+            </w:r>
+            <w:proofErr w:type="gramEnd"/>
             <w:r>
               <w:rPr>
                 <w:rFonts w:ascii="Times New Roman" w:hAnsi="Times New Roman" w:cs="Times New Roman"/>
@@ -5664,8 +5950,19 @@
                 <w:szCs w:val="28"/>
                 <w:lang w:val="en-US"/>
               </w:rPr>
-              <w:t xml:space="preserve"> &lt; Q</w:t>
-            </w:r>
+              <w:t xml:space="preserve"> </w:t>
+            </w:r>
+            <w:proofErr w:type="gramStart"/>
+            <w:r>
+              <w:rPr>
+                <w:rFonts w:ascii="Times New Roman" w:hAnsi="Times New Roman" w:cs="Times New Roman"/>
+                <w:sz w:val="28"/>
+                <w:szCs w:val="28"/>
+                <w:lang w:val="en-US"/>
+              </w:rPr>
+              <w:t>&lt; Q</w:t>
+            </w:r>
+            <w:proofErr w:type="gramEnd"/>
             <w:r>
               <w:rPr>
                 <w:rFonts w:ascii="Times New Roman" w:hAnsi="Times New Roman" w:cs="Times New Roman"/>
@@ -5709,8 +6006,19 @@
                 <w:szCs w:val="28"/>
                 <w:lang w:val="en-US"/>
               </w:rPr>
-              <w:t xml:space="preserve"> &lt; Q</w:t>
-            </w:r>
+              <w:t xml:space="preserve"> </w:t>
+            </w:r>
+            <w:proofErr w:type="gramStart"/>
+            <w:r>
+              <w:rPr>
+                <w:rFonts w:ascii="Times New Roman" w:hAnsi="Times New Roman" w:cs="Times New Roman"/>
+                <w:sz w:val="28"/>
+                <w:szCs w:val="28"/>
+                <w:lang w:val="en-US"/>
+              </w:rPr>
+              <w:t>&lt; Q</w:t>
+            </w:r>
+            <w:proofErr w:type="gramEnd"/>
             <w:r>
               <w:rPr>
                 <w:rFonts w:ascii="Times New Roman" w:hAnsi="Times New Roman" w:cs="Times New Roman"/>
@@ -5769,6 +6077,7 @@
                 <w:lang w:val="en-US"/>
               </w:rPr>
             </w:pPr>
+            <w:proofErr w:type="gramStart"/>
             <w:r>
               <w:rPr>
                 <w:rFonts w:ascii="Times New Roman" w:hAnsi="Times New Roman" w:cs="Times New Roman"/>
@@ -5785,7 +6094,17 @@
                 <w:szCs w:val="28"/>
                 <w:lang w:val="en-US"/>
               </w:rPr>
-              <w:t xml:space="preserve"> &gt; Q</w:t>
+              <w:t xml:space="preserve"> &gt;</w:t>
+            </w:r>
+            <w:proofErr w:type="gramEnd"/>
+            <w:r>
+              <w:rPr>
+                <w:rFonts w:ascii="Times New Roman" w:hAnsi="Times New Roman" w:cs="Times New Roman"/>
+                <w:sz w:val="28"/>
+                <w:szCs w:val="28"/>
+                <w:lang w:val="en-US"/>
+              </w:rPr>
+              <w:t xml:space="preserve"> Q</w:t>
             </w:r>
             <w:r>
               <w:rPr>
@@ -5830,8 +6149,19 @@
                 <w:szCs w:val="28"/>
                 <w:lang w:val="en-US"/>
               </w:rPr>
-              <w:t xml:space="preserve"> &lt; Q</w:t>
-            </w:r>
+              <w:t xml:space="preserve"> </w:t>
+            </w:r>
+            <w:proofErr w:type="gramStart"/>
+            <w:r>
+              <w:rPr>
+                <w:rFonts w:ascii="Times New Roman" w:hAnsi="Times New Roman" w:cs="Times New Roman"/>
+                <w:sz w:val="28"/>
+                <w:szCs w:val="28"/>
+                <w:lang w:val="en-US"/>
+              </w:rPr>
+              <w:t>&lt; Q</w:t>
+            </w:r>
+            <w:proofErr w:type="gramEnd"/>
             <w:r>
               <w:rPr>
                 <w:rFonts w:ascii="Times New Roman" w:hAnsi="Times New Roman" w:cs="Times New Roman"/>
@@ -5875,8 +6205,19 @@
                 <w:szCs w:val="28"/>
                 <w:lang w:val="en-US"/>
               </w:rPr>
-              <w:t xml:space="preserve"> &lt; Q</w:t>
-            </w:r>
+              <w:t xml:space="preserve"> </w:t>
+            </w:r>
+            <w:proofErr w:type="gramStart"/>
+            <w:r>
+              <w:rPr>
+                <w:rFonts w:ascii="Times New Roman" w:hAnsi="Times New Roman" w:cs="Times New Roman"/>
+                <w:sz w:val="28"/>
+                <w:szCs w:val="28"/>
+                <w:lang w:val="en-US"/>
+              </w:rPr>
+              <w:t>&lt; Q</w:t>
+            </w:r>
+            <w:proofErr w:type="gramEnd"/>
             <w:r>
               <w:rPr>
                 <w:rFonts w:ascii="Times New Roman" w:hAnsi="Times New Roman" w:cs="Times New Roman"/>
@@ -5920,8 +6261,19 @@
                 <w:szCs w:val="28"/>
                 <w:lang w:val="en-US"/>
               </w:rPr>
-              <w:t xml:space="preserve"> &lt; Q</w:t>
-            </w:r>
+              <w:t xml:space="preserve"> </w:t>
+            </w:r>
+            <w:proofErr w:type="gramStart"/>
+            <w:r>
+              <w:rPr>
+                <w:rFonts w:ascii="Times New Roman" w:hAnsi="Times New Roman" w:cs="Times New Roman"/>
+                <w:sz w:val="28"/>
+                <w:szCs w:val="28"/>
+                <w:lang w:val="en-US"/>
+              </w:rPr>
+              <w:t>&lt; Q</w:t>
+            </w:r>
+            <w:proofErr w:type="gramEnd"/>
             <w:r>
               <w:rPr>
                 <w:rFonts w:ascii="Times New Roman" w:hAnsi="Times New Roman" w:cs="Times New Roman"/>
@@ -5980,6 +6332,7 @@
                 <w:lang w:val="en-US"/>
               </w:rPr>
             </w:pPr>
+            <w:proofErr w:type="gramStart"/>
             <w:r>
               <w:rPr>
                 <w:rFonts w:ascii="Times New Roman" w:hAnsi="Times New Roman" w:cs="Times New Roman"/>
@@ -5996,7 +6349,17 @@
                 <w:szCs w:val="28"/>
                 <w:lang w:val="en-US"/>
               </w:rPr>
-              <w:t xml:space="preserve"> &gt; Q</w:t>
+              <w:t xml:space="preserve"> &gt;</w:t>
+            </w:r>
+            <w:proofErr w:type="gramEnd"/>
+            <w:r>
+              <w:rPr>
+                <w:rFonts w:ascii="Times New Roman" w:hAnsi="Times New Roman" w:cs="Times New Roman"/>
+                <w:sz w:val="28"/>
+                <w:szCs w:val="28"/>
+                <w:lang w:val="en-US"/>
+              </w:rPr>
+              <w:t xml:space="preserve"> Q</w:t>
             </w:r>
             <w:r>
               <w:rPr>
@@ -6041,8 +6404,19 @@
                 <w:szCs w:val="28"/>
                 <w:lang w:val="en-US"/>
               </w:rPr>
-              <w:t xml:space="preserve"> &lt; Q</w:t>
-            </w:r>
+              <w:t xml:space="preserve"> </w:t>
+            </w:r>
+            <w:proofErr w:type="gramStart"/>
+            <w:r>
+              <w:rPr>
+                <w:rFonts w:ascii="Times New Roman" w:hAnsi="Times New Roman" w:cs="Times New Roman"/>
+                <w:sz w:val="28"/>
+                <w:szCs w:val="28"/>
+                <w:lang w:val="en-US"/>
+              </w:rPr>
+              <w:t>&lt; Q</w:t>
+            </w:r>
+            <w:proofErr w:type="gramEnd"/>
             <w:r>
               <w:rPr>
                 <w:rFonts w:ascii="Times New Roman" w:hAnsi="Times New Roman" w:cs="Times New Roman"/>
@@ -6086,8 +6460,19 @@
                 <w:szCs w:val="28"/>
                 <w:lang w:val="en-US"/>
               </w:rPr>
-              <w:t xml:space="preserve"> &lt; Q</w:t>
-            </w:r>
+              <w:t xml:space="preserve"> </w:t>
+            </w:r>
+            <w:proofErr w:type="gramStart"/>
+            <w:r>
+              <w:rPr>
+                <w:rFonts w:ascii="Times New Roman" w:hAnsi="Times New Roman" w:cs="Times New Roman"/>
+                <w:sz w:val="28"/>
+                <w:szCs w:val="28"/>
+                <w:lang w:val="en-US"/>
+              </w:rPr>
+              <w:t>&lt; Q</w:t>
+            </w:r>
+            <w:proofErr w:type="gramEnd"/>
             <w:r>
               <w:rPr>
                 <w:rFonts w:ascii="Times New Roman" w:hAnsi="Times New Roman" w:cs="Times New Roman"/>
@@ -6131,8 +6516,19 @@
                 <w:szCs w:val="28"/>
                 <w:lang w:val="en-US"/>
               </w:rPr>
-              <w:t xml:space="preserve"> &lt; Q</w:t>
-            </w:r>
+              <w:t xml:space="preserve"> </w:t>
+            </w:r>
+            <w:proofErr w:type="gramStart"/>
+            <w:r>
+              <w:rPr>
+                <w:rFonts w:ascii="Times New Roman" w:hAnsi="Times New Roman" w:cs="Times New Roman"/>
+                <w:sz w:val="28"/>
+                <w:szCs w:val="28"/>
+                <w:lang w:val="en-US"/>
+              </w:rPr>
+              <w:t>&lt; Q</w:t>
+            </w:r>
+            <w:proofErr w:type="gramEnd"/>
             <w:r>
               <w:rPr>
                 <w:rFonts w:ascii="Times New Roman" w:hAnsi="Times New Roman" w:cs="Times New Roman"/>
@@ -6517,15 +6913,14 @@
       <w:r>
         <w:rPr>
           <w:rFonts w:ascii="Times New Roman" w:hAnsi="Times New Roman" w:cs="Times New Roman"/>
-          <w:noProof/>
           <w:sz w:val="28"/>
           <w:szCs w:val="28"/>
           <w:lang w:val="ru-RU"/>
         </w:rPr>
         <w:drawing>
-          <wp:inline distT="0" distB="0" distL="0" distR="0" wp14:anchorId="6EB9316E" wp14:editId="51AA299E">
-            <wp:extent cx="6286500" cy="3552825"/>
-            <wp:effectExtent l="0" t="0" r="0" b="9525"/>
+          <wp:inline distT="0" distB="0" distL="0" distR="0" wp14:anchorId="748CC6DE" wp14:editId="05DF2E27">
+            <wp:extent cx="6299835" cy="3543300"/>
+            <wp:effectExtent l="0" t="0" r="5715" b="0"/>
             <wp:docPr id="1" name="Рисунок 1"/>
             <wp:cNvGraphicFramePr>
               <a:graphicFrameLocks xmlns:a="http://schemas.openxmlformats.org/drawingml/2006/main" noChangeAspect="1"/>
@@ -6534,36 +6929,23 @@
               <a:graphicData uri="http://schemas.openxmlformats.org/drawingml/2006/picture">
                 <pic:pic xmlns:pic="http://schemas.openxmlformats.org/drawingml/2006/picture">
                   <pic:nvPicPr>
-                    <pic:cNvPr id="0" name="Picture 1"/>
-                    <pic:cNvPicPr>
-                      <a:picLocks noChangeAspect="1" noChangeArrowheads="1"/>
-                    </pic:cNvPicPr>
+                    <pic:cNvPr id="1" name=""/>
+                    <pic:cNvPicPr/>
                   </pic:nvPicPr>
                   <pic:blipFill>
-                    <a:blip r:embed="rId9" cstate="print">
-                      <a:extLst>
-                        <a:ext uri="{28A0092B-C50C-407E-A947-70E740481C1C}">
-                          <a14:useLocalDpi xmlns:a14="http://schemas.microsoft.com/office/drawing/2010/main" val="0"/>
-                        </a:ext>
-                      </a:extLst>
-                    </a:blip>
-                    <a:srcRect/>
+                    <a:blip r:embed="rId9"/>
                     <a:stretch>
                       <a:fillRect/>
                     </a:stretch>
                   </pic:blipFill>
-                  <pic:spPr bwMode="auto">
+                  <pic:spPr>
                     <a:xfrm>
                       <a:off x="0" y="0"/>
-                      <a:ext cx="6286500" cy="3552825"/>
+                      <a:ext cx="6299835" cy="3543300"/>
                     </a:xfrm>
                     <a:prstGeom prst="rect">
                       <a:avLst/>
                     </a:prstGeom>
-                    <a:noFill/>
-                    <a:ln>
-                      <a:noFill/>
-                    </a:ln>
                   </pic:spPr>
                 </pic:pic>
               </a:graphicData>
@@ -6635,16 +7017,15 @@
           <w:rFonts w:ascii="Times New Roman" w:hAnsi="Times New Roman" w:cs="Times New Roman"/>
           <w:i/>
           <w:iCs/>
-          <w:noProof/>
           <w:sz w:val="20"/>
           <w:szCs w:val="20"/>
           <w:lang w:val="en-US"/>
         </w:rPr>
         <w:drawing>
-          <wp:inline distT="0" distB="0" distL="0" distR="0" wp14:anchorId="68F36628" wp14:editId="6620F330">
-            <wp:extent cx="6286500" cy="3543300"/>
-            <wp:effectExtent l="0" t="0" r="0" b="0"/>
-            <wp:docPr id="2" name="Рисунок 2"/>
+          <wp:inline distT="0" distB="0" distL="0" distR="0" wp14:anchorId="28EEE7D3" wp14:editId="1E020437">
+            <wp:extent cx="6299835" cy="3543300"/>
+            <wp:effectExtent l="0" t="0" r="5715" b="0"/>
+            <wp:docPr id="7" name="Рисунок 7"/>
             <wp:cNvGraphicFramePr>
               <a:graphicFrameLocks xmlns:a="http://schemas.openxmlformats.org/drawingml/2006/main" noChangeAspect="1"/>
             </wp:cNvGraphicFramePr>
@@ -6652,36 +7033,23 @@
               <a:graphicData uri="http://schemas.openxmlformats.org/drawingml/2006/picture">
                 <pic:pic xmlns:pic="http://schemas.openxmlformats.org/drawingml/2006/picture">
                   <pic:nvPicPr>
-                    <pic:cNvPr id="0" name="Picture 2"/>
-                    <pic:cNvPicPr>
-                      <a:picLocks noChangeAspect="1" noChangeArrowheads="1"/>
-                    </pic:cNvPicPr>
+                    <pic:cNvPr id="1" name=""/>
+                    <pic:cNvPicPr/>
                   </pic:nvPicPr>
                   <pic:blipFill>
-                    <a:blip r:embed="rId10" cstate="print">
-                      <a:extLst>
-                        <a:ext uri="{28A0092B-C50C-407E-A947-70E740481C1C}">
-                          <a14:useLocalDpi xmlns:a14="http://schemas.microsoft.com/office/drawing/2010/main" val="0"/>
-                        </a:ext>
-                      </a:extLst>
-                    </a:blip>
-                    <a:srcRect/>
+                    <a:blip r:embed="rId10"/>
                     <a:stretch>
                       <a:fillRect/>
                     </a:stretch>
                   </pic:blipFill>
-                  <pic:spPr bwMode="auto">
+                  <pic:spPr>
                     <a:xfrm>
                       <a:off x="0" y="0"/>
-                      <a:ext cx="6286500" cy="3543300"/>
+                      <a:ext cx="6299835" cy="3543300"/>
                     </a:xfrm>
                     <a:prstGeom prst="rect">
                       <a:avLst/>
                     </a:prstGeom>
-                    <a:noFill/>
-                    <a:ln>
-                      <a:noFill/>
-                    </a:ln>
                   </pic:spPr>
                 </pic:pic>
               </a:graphicData>
@@ -7007,6 +7375,7 @@
           <w:rFonts w:ascii="Times New Roman" w:hAnsi="Times New Roman" w:cs="Times New Roman"/>
           <w:i/>
           <w:iCs/>
+          <w:noProof/>
           <w:sz w:val="20"/>
           <w:szCs w:val="20"/>
           <w:lang w:val="ru-RU"/>

</xml_diff>

<commit_message>
Edited the .docx file
</commit_message>
<xml_diff>
--- a/Lab1.docx
+++ b/Lab1.docx
@@ -6864,6 +6864,4562 @@
           <w:lang w:val="ru-RU"/>
         </w:rPr>
       </w:pPr>
+      <w:bookmarkStart w:id="0" w:name="_Hlk149484714"/>
+      <w:r>
+        <w:rPr>
+          <w:rFonts w:ascii="Times New Roman" w:hAnsi="Times New Roman" w:cs="Times New Roman"/>
+          <w:sz w:val="28"/>
+          <w:szCs w:val="28"/>
+          <w:lang w:val="ru-RU"/>
+        </w:rPr>
+        <w:t>4. Разбор задачи на ленте.</w:t>
+      </w:r>
+    </w:p>
+    <w:p>
+      <w:pPr>
+        <w:ind w:firstLine="851"/>
+        <w:jc w:val="both"/>
+        <w:rPr>
+          <w:rFonts w:ascii="Times New Roman" w:hAnsi="Times New Roman" w:cs="Times New Roman"/>
+          <w:i/>
+          <w:iCs/>
+          <w:sz w:val="18"/>
+          <w:szCs w:val="18"/>
+          <w:lang w:val="ru-RU"/>
+        </w:rPr>
+      </w:pPr>
+      <w:r>
+        <w:rPr>
+          <w:rFonts w:ascii="Times New Roman" w:hAnsi="Times New Roman" w:cs="Times New Roman"/>
+          <w:i/>
+          <w:iCs/>
+          <w:noProof/>
+          <w:sz w:val="18"/>
+          <w:szCs w:val="18"/>
+          <w:lang w:val="ru-RU"/>
+        </w:rPr>
+        <mc:AlternateContent>
+          <mc:Choice Requires="wps">
+            <w:drawing>
+              <wp:anchor distT="0" distB="0" distL="114300" distR="114300" simplePos="0" relativeHeight="251660288" behindDoc="0" locked="0" layoutInCell="1" allowOverlap="1" wp14:anchorId="71CDD655" wp14:editId="641CBB35">
+                <wp:simplePos x="0" y="0"/>
+                <wp:positionH relativeFrom="column">
+                  <wp:posOffset>1957070</wp:posOffset>
+                </wp:positionH>
+                <wp:positionV relativeFrom="paragraph">
+                  <wp:posOffset>31749</wp:posOffset>
+                </wp:positionV>
+                <wp:extent cx="374650" cy="368299"/>
+                <wp:effectExtent l="0" t="0" r="25400" b="13335"/>
+                <wp:wrapNone/>
+                <wp:docPr id="5" name="Прямоугольник 5"/>
+                <wp:cNvGraphicFramePr/>
+                <a:graphic xmlns:a="http://schemas.openxmlformats.org/drawingml/2006/main">
+                  <a:graphicData uri="http://schemas.microsoft.com/office/word/2010/wordprocessingShape">
+                    <wps:wsp>
+                      <wps:cNvSpPr/>
+                      <wps:spPr>
+                        <a:xfrm>
+                          <a:off x="0" y="0"/>
+                          <a:ext cx="374650" cy="368299"/>
+                        </a:xfrm>
+                        <a:prstGeom prst="rect">
+                          <a:avLst/>
+                        </a:prstGeom>
+                      </wps:spPr>
+                      <wps:style>
+                        <a:lnRef idx="2">
+                          <a:schemeClr val="dk1"/>
+                        </a:lnRef>
+                        <a:fillRef idx="1">
+                          <a:schemeClr val="lt1"/>
+                        </a:fillRef>
+                        <a:effectRef idx="0">
+                          <a:schemeClr val="dk1"/>
+                        </a:effectRef>
+                        <a:fontRef idx="minor">
+                          <a:schemeClr val="dk1"/>
+                        </a:fontRef>
+                      </wps:style>
+                      <wps:txbx>
+                        <w:txbxContent>
+                          <w:p>
+                            <w:pPr>
+                              <w:jc w:val="center"/>
+                              <w:rPr>
+                                <w:lang w:val="en-US"/>
+                              </w:rPr>
+                            </w:pPr>
+                            <w:r>
+                              <w:rPr>
+                                <w:lang w:val="en-US"/>
+                              </w:rPr>
+                              <w:t>Q</w:t>
+                            </w:r>
+                            <w:r>
+                              <w:rPr>
+                                <w:vertAlign w:val="subscript"/>
+                                <w:lang w:val="en-US"/>
+                              </w:rPr>
+                              <w:t>1</w:t>
+                            </w:r>
+                          </w:p>
+                        </w:txbxContent>
+                      </wps:txbx>
+                      <wps:bodyPr rot="0" spcFirstLastPara="0" vertOverflow="overflow" horzOverflow="overflow" vert="horz" wrap="square" lIns="91440" tIns="45720" rIns="91440" bIns="45720" numCol="1" spcCol="0" rtlCol="0" fromWordArt="0" anchor="ctr" anchorCtr="0" forceAA="0" compatLnSpc="1">
+                        <a:prstTxWarp prst="textNoShape">
+                          <a:avLst/>
+                        </a:prstTxWarp>
+                        <a:noAutofit/>
+                      </wps:bodyPr>
+                    </wps:wsp>
+                  </a:graphicData>
+                </a:graphic>
+                <wp14:sizeRelH relativeFrom="margin">
+                  <wp14:pctWidth>0</wp14:pctWidth>
+                </wp14:sizeRelH>
+              </wp:anchor>
+            </w:drawing>
+          </mc:Choice>
+          <mc:Fallback>
+            <w:pict>
+              <v:rect w14:anchorId="71CDD655" id="Прямоугольник 5" o:spid="_x0000_s1026" style="position:absolute;left:0;text-align:left;margin-left:154.1pt;margin-top:2.5pt;width:29.5pt;height:29pt;z-index:251660288;visibility:visible;mso-wrap-style:square;mso-width-percent:0;mso-wrap-distance-left:9pt;mso-wrap-distance-top:0;mso-wrap-distance-right:9pt;mso-wrap-distance-bottom:0;mso-position-horizontal:absolute;mso-position-horizontal-relative:text;mso-position-vertical:absolute;mso-position-vertical-relative:text;mso-width-percent:0;mso-width-relative:margin;v-text-anchor:middle" o:gfxdata="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" fillcolor="white [3201]" strokecolor="black [3200]" strokeweight="1pt">
+                <v:textbox>
+                  <w:txbxContent>
+                    <w:p>
+                      <w:pPr>
+                        <w:jc w:val="center"/>
+                        <w:rPr>
+                          <w:lang w:val="en-US"/>
+                        </w:rPr>
+                      </w:pPr>
+                      <w:r>
+                        <w:rPr>
+                          <w:lang w:val="en-US"/>
+                        </w:rPr>
+                        <w:t>Q</w:t>
+                      </w:r>
+                      <w:r>
+                        <w:rPr>
+                          <w:vertAlign w:val="subscript"/>
+                          <w:lang w:val="en-US"/>
+                        </w:rPr>
+                        <w:t>1</w:t>
+                      </w:r>
+                    </w:p>
+                  </w:txbxContent>
+                </v:textbox>
+              </v:rect>
+            </w:pict>
+          </mc:Fallback>
+        </mc:AlternateContent>
+      </w:r>
+    </w:p>
+    <w:bookmarkEnd w:id="0"/>
+    <w:p>
+      <w:pPr>
+        <w:jc w:val="both"/>
+        <w:rPr>
+          <w:rFonts w:ascii="Times New Roman" w:hAnsi="Times New Roman" w:cs="Times New Roman"/>
+          <w:sz w:val="28"/>
+          <w:szCs w:val="28"/>
+          <w:lang w:val="ru-RU"/>
+        </w:rPr>
+      </w:pPr>
+      <w:r>
+        <w:rPr>
+          <w:rFonts w:ascii="Times New Roman" w:hAnsi="Times New Roman" w:cs="Times New Roman"/>
+          <w:i/>
+          <w:iCs/>
+          <w:noProof/>
+          <w:sz w:val="18"/>
+          <w:szCs w:val="18"/>
+          <w:lang w:val="ru-RU"/>
+        </w:rPr>
+        <mc:AlternateContent>
+          <mc:Choice Requires="wps">
+            <w:drawing>
+              <wp:anchor distT="0" distB="0" distL="114300" distR="114300" simplePos="0" relativeHeight="251659264" behindDoc="0" locked="0" layoutInCell="1" allowOverlap="1" wp14:anchorId="46B8EF50" wp14:editId="77821697">
+                <wp:simplePos x="0" y="0"/>
+                <wp:positionH relativeFrom="column">
+                  <wp:posOffset>1963420</wp:posOffset>
+                </wp:positionH>
+                <wp:positionV relativeFrom="paragraph">
+                  <wp:posOffset>156210</wp:posOffset>
+                </wp:positionV>
+                <wp:extent cx="361950" cy="146050"/>
+                <wp:effectExtent l="19050" t="0" r="38100" b="44450"/>
+                <wp:wrapNone/>
+                <wp:docPr id="2" name="Равнобедренный треугольник 2"/>
+                <wp:cNvGraphicFramePr/>
+                <a:graphic xmlns:a="http://schemas.openxmlformats.org/drawingml/2006/main">
+                  <a:graphicData uri="http://schemas.microsoft.com/office/word/2010/wordprocessingShape">
+                    <wps:wsp>
+                      <wps:cNvSpPr/>
+                      <wps:spPr>
+                        <a:xfrm rot="10800000">
+                          <a:off x="0" y="0"/>
+                          <a:ext cx="361950" cy="146050"/>
+                        </a:xfrm>
+                        <a:prstGeom prst="triangle">
+                          <a:avLst/>
+                        </a:prstGeom>
+                      </wps:spPr>
+                      <wps:style>
+                        <a:lnRef idx="2">
+                          <a:schemeClr val="dk1"/>
+                        </a:lnRef>
+                        <a:fillRef idx="1">
+                          <a:schemeClr val="lt1"/>
+                        </a:fillRef>
+                        <a:effectRef idx="0">
+                          <a:schemeClr val="dk1"/>
+                        </a:effectRef>
+                        <a:fontRef idx="minor">
+                          <a:schemeClr val="dk1"/>
+                        </a:fontRef>
+                      </wps:style>
+                      <wps:txbx>
+                        <w:txbxContent>
+                          <w:p>
+                            <w:pPr>
+                              <w:rPr>
+                                <w:color w:val="000000" w:themeColor="text1"/>
+                                <w:lang w:val="en-US"/>
+                              </w:rPr>
+                            </w:pPr>
+                          </w:p>
+                          <w:p>
+                            <w:pPr>
+                              <w:rPr>
+                                <w:color w:val="000000" w:themeColor="text1"/>
+                                <w:vertAlign w:val="superscript"/>
+                                <w:lang w:val="en-US"/>
+                              </w:rPr>
+                            </w:pPr>
+                          </w:p>
+                        </w:txbxContent>
+                      </wps:txbx>
+                      <wps:bodyPr rot="0" spcFirstLastPara="0" vertOverflow="overflow" horzOverflow="overflow" vert="horz" wrap="square" lIns="91440" tIns="45720" rIns="91440" bIns="45720" numCol="1" spcCol="0" rtlCol="0" fromWordArt="0" anchor="ctr" anchorCtr="0" forceAA="0" compatLnSpc="1">
+                        <a:prstTxWarp prst="textNoShape">
+                          <a:avLst/>
+                        </a:prstTxWarp>
+                        <a:noAutofit/>
+                      </wps:bodyPr>
+                    </wps:wsp>
+                  </a:graphicData>
+                </a:graphic>
+                <wp14:sizeRelH relativeFrom="margin">
+                  <wp14:pctWidth>0</wp14:pctWidth>
+                </wp14:sizeRelH>
+                <wp14:sizeRelV relativeFrom="margin">
+                  <wp14:pctHeight>0</wp14:pctHeight>
+                </wp14:sizeRelV>
+              </wp:anchor>
+            </w:drawing>
+          </mc:Choice>
+          <mc:Fallback>
+            <w:pict>
+              <v:shapetype w14:anchorId="46B8EF50" id="_x0000_t5" coordsize="21600,21600" o:spt="5" adj="10800" path="m@0,l,21600r21600,xe">
+                <v:stroke joinstyle="miter"/>
+                <v:formulas>
+                  <v:f eqn="val #0"/>
+                  <v:f eqn="prod #0 1 2"/>
+                  <v:f eqn="sum @1 10800 0"/>
+                </v:formulas>
+                <v:path gradientshapeok="t" o:connecttype="custom" o:connectlocs="@0,0;@1,10800;0,21600;10800,21600;21600,21600;@2,10800" textboxrect="0,10800,10800,18000;5400,10800,16200,18000;10800,10800,21600,18000;0,7200,7200,21600;7200,7200,14400,21600;14400,7200,21600,21600"/>
+                <v:handles>
+                  <v:h position="#0,topLeft" xrange="0,21600"/>
+                </v:handles>
+              </v:shapetype>
+              <v:shape id="Равнобедренный треугольник 2" o:spid="_x0000_s1027" type="#_x0000_t5" style="position:absolute;left:0;text-align:left;margin-left:154.6pt;margin-top:12.3pt;width:28.5pt;height:11.5pt;rotation:180;z-index:251659264;visibility:visible;mso-wrap-style:square;mso-width-percent:0;mso-height-percent:0;mso-wrap-distance-left:9pt;mso-wrap-distance-top:0;mso-wrap-distance-right:9pt;mso-wrap-distance-bottom:0;mso-position-horizontal:absolute;mso-position-horizontal-relative:text;mso-position-vertical:absolute;mso-position-vertical-relative:text;mso-width-percent:0;mso-height-percent:0;mso-width-relative:margin;mso-height-relative:margin;v-text-anchor:middle" o:gfxdata="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" fillcolor="white [3201]" strokecolor="black [3200]" strokeweight="1pt">
+                <v:textbox>
+                  <w:txbxContent>
+                    <w:p>
+                      <w:pPr>
+                        <w:rPr>
+                          <w:color w:val="000000" w:themeColor="text1"/>
+                          <w:lang w:val="en-US"/>
+                        </w:rPr>
+                      </w:pPr>
+                    </w:p>
+                    <w:p>
+                      <w:pPr>
+                        <w:rPr>
+                          <w:color w:val="000000" w:themeColor="text1"/>
+                          <w:vertAlign w:val="superscript"/>
+                          <w:lang w:val="en-US"/>
+                        </w:rPr>
+                      </w:pPr>
+                    </w:p>
+                  </w:txbxContent>
+                </v:textbox>
+              </v:shape>
+            </w:pict>
+          </mc:Fallback>
+        </mc:AlternateContent>
+      </w:r>
+    </w:p>
+    <w:tbl>
+      <w:tblPr>
+        <w:tblStyle w:val="a4"/>
+        <w:tblW w:w="0" w:type="auto"/>
+        <w:tblLook w:val="04A0" w:firstRow="1" w:lastRow="0" w:firstColumn="1" w:lastColumn="0" w:noHBand="0" w:noVBand="1"/>
+      </w:tblPr>
+      <w:tblGrid>
+        <w:gridCol w:w="398"/>
+        <w:gridCol w:w="397"/>
+        <w:gridCol w:w="397"/>
+        <w:gridCol w:w="397"/>
+        <w:gridCol w:w="397"/>
+        <w:gridCol w:w="397"/>
+        <w:gridCol w:w="397"/>
+        <w:gridCol w:w="397"/>
+        <w:gridCol w:w="397"/>
+        <w:gridCol w:w="397"/>
+        <w:gridCol w:w="396"/>
+        <w:gridCol w:w="396"/>
+        <w:gridCol w:w="396"/>
+        <w:gridCol w:w="396"/>
+        <w:gridCol w:w="396"/>
+        <w:gridCol w:w="396"/>
+        <w:gridCol w:w="396"/>
+        <w:gridCol w:w="396"/>
+        <w:gridCol w:w="396"/>
+        <w:gridCol w:w="396"/>
+        <w:gridCol w:w="396"/>
+        <w:gridCol w:w="396"/>
+        <w:gridCol w:w="396"/>
+        <w:gridCol w:w="396"/>
+        <w:gridCol w:w="396"/>
+      </w:tblGrid>
+      <w:tr>
+        <w:tc>
+          <w:tcPr>
+            <w:tcW w:w="398" w:type="dxa"/>
+          </w:tcPr>
+          <w:p>
+            <w:pPr>
+              <w:jc w:val="both"/>
+              <w:rPr>
+                <w:rFonts w:ascii="Times New Roman" w:hAnsi="Times New Roman" w:cs="Times New Roman"/>
+                <w:sz w:val="28"/>
+                <w:szCs w:val="28"/>
+                <w:lang w:val="ru-RU"/>
+              </w:rPr>
+            </w:pPr>
+          </w:p>
+        </w:tc>
+        <w:tc>
+          <w:tcPr>
+            <w:tcW w:w="397" w:type="dxa"/>
+          </w:tcPr>
+          <w:p>
+            <w:pPr>
+              <w:jc w:val="both"/>
+              <w:rPr>
+                <w:rFonts w:ascii="Times New Roman" w:hAnsi="Times New Roman" w:cs="Times New Roman"/>
+                <w:sz w:val="28"/>
+                <w:szCs w:val="28"/>
+                <w:lang w:val="ru-RU"/>
+              </w:rPr>
+            </w:pPr>
+          </w:p>
+        </w:tc>
+        <w:tc>
+          <w:tcPr>
+            <w:tcW w:w="397" w:type="dxa"/>
+          </w:tcPr>
+          <w:p>
+            <w:pPr>
+              <w:jc w:val="both"/>
+              <w:rPr>
+                <w:rFonts w:ascii="Times New Roman" w:hAnsi="Times New Roman" w:cs="Times New Roman"/>
+                <w:sz w:val="28"/>
+                <w:szCs w:val="28"/>
+                <w:lang w:val="ru-RU"/>
+              </w:rPr>
+            </w:pPr>
+          </w:p>
+        </w:tc>
+        <w:tc>
+          <w:tcPr>
+            <w:tcW w:w="397" w:type="dxa"/>
+          </w:tcPr>
+          <w:p>
+            <w:pPr>
+              <w:jc w:val="both"/>
+              <w:rPr>
+                <w:rFonts w:ascii="Times New Roman" w:hAnsi="Times New Roman" w:cs="Times New Roman"/>
+                <w:sz w:val="28"/>
+                <w:szCs w:val="28"/>
+                <w:lang w:val="ru-RU"/>
+              </w:rPr>
+            </w:pPr>
+          </w:p>
+        </w:tc>
+        <w:tc>
+          <w:tcPr>
+            <w:tcW w:w="397" w:type="dxa"/>
+          </w:tcPr>
+          <w:p>
+            <w:pPr>
+              <w:jc w:val="both"/>
+              <w:rPr>
+                <w:rFonts w:ascii="Times New Roman" w:hAnsi="Times New Roman" w:cs="Times New Roman"/>
+                <w:sz w:val="28"/>
+                <w:szCs w:val="28"/>
+                <w:lang w:val="ru-RU"/>
+              </w:rPr>
+            </w:pPr>
+          </w:p>
+        </w:tc>
+        <w:tc>
+          <w:tcPr>
+            <w:tcW w:w="397" w:type="dxa"/>
+          </w:tcPr>
+          <w:p>
+            <w:pPr>
+              <w:jc w:val="both"/>
+              <w:rPr>
+                <w:rFonts w:ascii="Times New Roman" w:hAnsi="Times New Roman" w:cs="Times New Roman"/>
+                <w:sz w:val="28"/>
+                <w:szCs w:val="28"/>
+                <w:lang w:val="ru-RU"/>
+              </w:rPr>
+            </w:pPr>
+          </w:p>
+        </w:tc>
+        <w:tc>
+          <w:tcPr>
+            <w:tcW w:w="397" w:type="dxa"/>
+          </w:tcPr>
+          <w:p>
+            <w:pPr>
+              <w:jc w:val="both"/>
+              <w:rPr>
+                <w:rFonts w:ascii="Times New Roman" w:hAnsi="Times New Roman" w:cs="Times New Roman"/>
+                <w:sz w:val="28"/>
+                <w:szCs w:val="28"/>
+                <w:lang w:val="ru-RU"/>
+              </w:rPr>
+            </w:pPr>
+          </w:p>
+        </w:tc>
+        <w:tc>
+          <w:tcPr>
+            <w:tcW w:w="397" w:type="dxa"/>
+          </w:tcPr>
+          <w:p>
+            <w:pPr>
+              <w:jc w:val="both"/>
+              <w:rPr>
+                <w:rFonts w:ascii="Times New Roman" w:hAnsi="Times New Roman" w:cs="Times New Roman"/>
+                <w:sz w:val="28"/>
+                <w:szCs w:val="28"/>
+                <w:lang w:val="ru-RU"/>
+              </w:rPr>
+            </w:pPr>
+          </w:p>
+        </w:tc>
+        <w:tc>
+          <w:tcPr>
+            <w:tcW w:w="397" w:type="dxa"/>
+          </w:tcPr>
+          <w:p>
+            <w:pPr>
+              <w:jc w:val="both"/>
+              <w:rPr>
+                <w:rFonts w:ascii="Times New Roman" w:hAnsi="Times New Roman" w:cs="Times New Roman"/>
+                <w:sz w:val="28"/>
+                <w:szCs w:val="28"/>
+                <w:lang w:val="en-US"/>
+              </w:rPr>
+            </w:pPr>
+            <w:r>
+              <w:rPr>
+                <w:rFonts w:ascii="Times New Roman" w:hAnsi="Times New Roman" w:cs="Times New Roman"/>
+                <w:sz w:val="28"/>
+                <w:szCs w:val="28"/>
+                <w:lang w:val="en-US"/>
+              </w:rPr>
+              <w:t>9</w:t>
+            </w:r>
+          </w:p>
+        </w:tc>
+        <w:tc>
+          <w:tcPr>
+            <w:tcW w:w="397" w:type="dxa"/>
+          </w:tcPr>
+          <w:p>
+            <w:pPr>
+              <w:jc w:val="both"/>
+              <w:rPr>
+                <w:rFonts w:ascii="Times New Roman" w:hAnsi="Times New Roman" w:cs="Times New Roman"/>
+                <w:sz w:val="28"/>
+                <w:szCs w:val="28"/>
+                <w:lang w:val="en-US"/>
+              </w:rPr>
+            </w:pPr>
+            <w:r>
+              <w:rPr>
+                <w:rFonts w:ascii="Times New Roman" w:hAnsi="Times New Roman" w:cs="Times New Roman"/>
+                <w:sz w:val="28"/>
+                <w:szCs w:val="28"/>
+                <w:lang w:val="en-US"/>
+              </w:rPr>
+              <w:t>9</w:t>
+            </w:r>
+          </w:p>
+        </w:tc>
+        <w:tc>
+          <w:tcPr>
+            <w:tcW w:w="396" w:type="dxa"/>
+          </w:tcPr>
+          <w:p>
+            <w:pPr>
+              <w:jc w:val="both"/>
+              <w:rPr>
+                <w:rFonts w:ascii="Times New Roman" w:hAnsi="Times New Roman" w:cs="Times New Roman"/>
+                <w:sz w:val="28"/>
+                <w:szCs w:val="28"/>
+                <w:lang w:val="en-US"/>
+              </w:rPr>
+            </w:pPr>
+            <w:r>
+              <w:rPr>
+                <w:rFonts w:ascii="Times New Roman" w:hAnsi="Times New Roman" w:cs="Times New Roman"/>
+                <w:sz w:val="28"/>
+                <w:szCs w:val="28"/>
+                <w:lang w:val="en-US"/>
+              </w:rPr>
+              <w:t>1</w:t>
+            </w:r>
+          </w:p>
+        </w:tc>
+        <w:tc>
+          <w:tcPr>
+            <w:tcW w:w="396" w:type="dxa"/>
+          </w:tcPr>
+          <w:p>
+            <w:pPr>
+              <w:jc w:val="both"/>
+              <w:rPr>
+                <w:rFonts w:ascii="Times New Roman" w:hAnsi="Times New Roman" w:cs="Times New Roman"/>
+                <w:sz w:val="28"/>
+                <w:szCs w:val="28"/>
+                <w:lang w:val="ru-RU"/>
+              </w:rPr>
+            </w:pPr>
+          </w:p>
+        </w:tc>
+        <w:tc>
+          <w:tcPr>
+            <w:tcW w:w="396" w:type="dxa"/>
+          </w:tcPr>
+          <w:p>
+            <w:pPr>
+              <w:jc w:val="both"/>
+              <w:rPr>
+                <w:rFonts w:ascii="Times New Roman" w:hAnsi="Times New Roman" w:cs="Times New Roman"/>
+                <w:sz w:val="28"/>
+                <w:szCs w:val="28"/>
+                <w:lang w:val="ru-RU"/>
+              </w:rPr>
+            </w:pPr>
+          </w:p>
+        </w:tc>
+        <w:tc>
+          <w:tcPr>
+            <w:tcW w:w="396" w:type="dxa"/>
+          </w:tcPr>
+          <w:p>
+            <w:pPr>
+              <w:jc w:val="both"/>
+              <w:rPr>
+                <w:rFonts w:ascii="Times New Roman" w:hAnsi="Times New Roman" w:cs="Times New Roman"/>
+                <w:sz w:val="28"/>
+                <w:szCs w:val="28"/>
+                <w:lang w:val="ru-RU"/>
+              </w:rPr>
+            </w:pPr>
+          </w:p>
+        </w:tc>
+        <w:tc>
+          <w:tcPr>
+            <w:tcW w:w="396" w:type="dxa"/>
+          </w:tcPr>
+          <w:p>
+            <w:pPr>
+              <w:jc w:val="both"/>
+              <w:rPr>
+                <w:rFonts w:ascii="Times New Roman" w:hAnsi="Times New Roman" w:cs="Times New Roman"/>
+                <w:sz w:val="28"/>
+                <w:szCs w:val="28"/>
+                <w:lang w:val="ru-RU"/>
+              </w:rPr>
+            </w:pPr>
+          </w:p>
+        </w:tc>
+        <w:tc>
+          <w:tcPr>
+            <w:tcW w:w="396" w:type="dxa"/>
+          </w:tcPr>
+          <w:p>
+            <w:pPr>
+              <w:jc w:val="both"/>
+              <w:rPr>
+                <w:rFonts w:ascii="Times New Roman" w:hAnsi="Times New Roman" w:cs="Times New Roman"/>
+                <w:sz w:val="28"/>
+                <w:szCs w:val="28"/>
+                <w:lang w:val="ru-RU"/>
+              </w:rPr>
+            </w:pPr>
+          </w:p>
+        </w:tc>
+        <w:tc>
+          <w:tcPr>
+            <w:tcW w:w="396" w:type="dxa"/>
+          </w:tcPr>
+          <w:p>
+            <w:pPr>
+              <w:jc w:val="both"/>
+              <w:rPr>
+                <w:rFonts w:ascii="Times New Roman" w:hAnsi="Times New Roman" w:cs="Times New Roman"/>
+                <w:sz w:val="28"/>
+                <w:szCs w:val="28"/>
+                <w:lang w:val="ru-RU"/>
+              </w:rPr>
+            </w:pPr>
+          </w:p>
+        </w:tc>
+        <w:tc>
+          <w:tcPr>
+            <w:tcW w:w="396" w:type="dxa"/>
+          </w:tcPr>
+          <w:p>
+            <w:pPr>
+              <w:jc w:val="both"/>
+              <w:rPr>
+                <w:rFonts w:ascii="Times New Roman" w:hAnsi="Times New Roman" w:cs="Times New Roman"/>
+                <w:sz w:val="28"/>
+                <w:szCs w:val="28"/>
+                <w:lang w:val="ru-RU"/>
+              </w:rPr>
+            </w:pPr>
+          </w:p>
+        </w:tc>
+        <w:tc>
+          <w:tcPr>
+            <w:tcW w:w="396" w:type="dxa"/>
+          </w:tcPr>
+          <w:p>
+            <w:pPr>
+              <w:jc w:val="both"/>
+              <w:rPr>
+                <w:rFonts w:ascii="Times New Roman" w:hAnsi="Times New Roman" w:cs="Times New Roman"/>
+                <w:sz w:val="28"/>
+                <w:szCs w:val="28"/>
+                <w:lang w:val="ru-RU"/>
+              </w:rPr>
+            </w:pPr>
+          </w:p>
+        </w:tc>
+        <w:tc>
+          <w:tcPr>
+            <w:tcW w:w="396" w:type="dxa"/>
+          </w:tcPr>
+          <w:p>
+            <w:pPr>
+              <w:jc w:val="both"/>
+              <w:rPr>
+                <w:rFonts w:ascii="Times New Roman" w:hAnsi="Times New Roman" w:cs="Times New Roman"/>
+                <w:sz w:val="28"/>
+                <w:szCs w:val="28"/>
+                <w:lang w:val="ru-RU"/>
+              </w:rPr>
+            </w:pPr>
+          </w:p>
+        </w:tc>
+        <w:tc>
+          <w:tcPr>
+            <w:tcW w:w="396" w:type="dxa"/>
+          </w:tcPr>
+          <w:p>
+            <w:pPr>
+              <w:jc w:val="both"/>
+              <w:rPr>
+                <w:rFonts w:ascii="Times New Roman" w:hAnsi="Times New Roman" w:cs="Times New Roman"/>
+                <w:sz w:val="28"/>
+                <w:szCs w:val="28"/>
+                <w:lang w:val="ru-RU"/>
+              </w:rPr>
+            </w:pPr>
+          </w:p>
+        </w:tc>
+        <w:tc>
+          <w:tcPr>
+            <w:tcW w:w="396" w:type="dxa"/>
+          </w:tcPr>
+          <w:p>
+            <w:pPr>
+              <w:jc w:val="both"/>
+              <w:rPr>
+                <w:rFonts w:ascii="Times New Roman" w:hAnsi="Times New Roman" w:cs="Times New Roman"/>
+                <w:sz w:val="28"/>
+                <w:szCs w:val="28"/>
+                <w:lang w:val="ru-RU"/>
+              </w:rPr>
+            </w:pPr>
+          </w:p>
+        </w:tc>
+        <w:tc>
+          <w:tcPr>
+            <w:tcW w:w="396" w:type="dxa"/>
+          </w:tcPr>
+          <w:p>
+            <w:pPr>
+              <w:jc w:val="both"/>
+              <w:rPr>
+                <w:rFonts w:ascii="Times New Roman" w:hAnsi="Times New Roman" w:cs="Times New Roman"/>
+                <w:sz w:val="28"/>
+                <w:szCs w:val="28"/>
+                <w:lang w:val="ru-RU"/>
+              </w:rPr>
+            </w:pPr>
+          </w:p>
+        </w:tc>
+        <w:tc>
+          <w:tcPr>
+            <w:tcW w:w="396" w:type="dxa"/>
+          </w:tcPr>
+          <w:p>
+            <w:pPr>
+              <w:jc w:val="both"/>
+              <w:rPr>
+                <w:rFonts w:ascii="Times New Roman" w:hAnsi="Times New Roman" w:cs="Times New Roman"/>
+                <w:sz w:val="28"/>
+                <w:szCs w:val="28"/>
+                <w:lang w:val="ru-RU"/>
+              </w:rPr>
+            </w:pPr>
+          </w:p>
+        </w:tc>
+        <w:tc>
+          <w:tcPr>
+            <w:tcW w:w="396" w:type="dxa"/>
+          </w:tcPr>
+          <w:p>
+            <w:pPr>
+              <w:jc w:val="both"/>
+              <w:rPr>
+                <w:rFonts w:ascii="Times New Roman" w:hAnsi="Times New Roman" w:cs="Times New Roman"/>
+                <w:sz w:val="28"/>
+                <w:szCs w:val="28"/>
+                <w:lang w:val="ru-RU"/>
+              </w:rPr>
+            </w:pPr>
+          </w:p>
+        </w:tc>
+      </w:tr>
+    </w:tbl>
+    <w:p>
+      <w:pPr>
+        <w:jc w:val="both"/>
+        <w:rPr>
+          <w:rFonts w:ascii="Times New Roman" w:hAnsi="Times New Roman" w:cs="Times New Roman"/>
+          <w:sz w:val="28"/>
+          <w:szCs w:val="28"/>
+          <w:lang w:val="ru-RU"/>
+        </w:rPr>
+      </w:pPr>
+      <w:r>
+        <w:rPr>
+          <w:rFonts w:ascii="Times New Roman" w:hAnsi="Times New Roman" w:cs="Times New Roman"/>
+          <w:i/>
+          <w:iCs/>
+          <w:noProof/>
+          <w:sz w:val="18"/>
+          <w:szCs w:val="18"/>
+          <w:lang w:val="ru-RU"/>
+        </w:rPr>
+        <mc:AlternateContent>
+          <mc:Choice Requires="wps">
+            <w:drawing>
+              <wp:anchor distT="0" distB="0" distL="114300" distR="114300" simplePos="0" relativeHeight="251663360" behindDoc="0" locked="0" layoutInCell="1" allowOverlap="1" wp14:anchorId="53701389" wp14:editId="108FF647">
+                <wp:simplePos x="0" y="0"/>
+                <wp:positionH relativeFrom="column">
+                  <wp:posOffset>2725420</wp:posOffset>
+                </wp:positionH>
+                <wp:positionV relativeFrom="paragraph">
+                  <wp:posOffset>314960</wp:posOffset>
+                </wp:positionV>
+                <wp:extent cx="374650" cy="368299"/>
+                <wp:effectExtent l="0" t="0" r="25400" b="13335"/>
+                <wp:wrapNone/>
+                <wp:docPr id="17" name="Прямоугольник 17"/>
+                <wp:cNvGraphicFramePr/>
+                <a:graphic xmlns:a="http://schemas.openxmlformats.org/drawingml/2006/main">
+                  <a:graphicData uri="http://schemas.microsoft.com/office/word/2010/wordprocessingShape">
+                    <wps:wsp>
+                      <wps:cNvSpPr/>
+                      <wps:spPr>
+                        <a:xfrm>
+                          <a:off x="0" y="0"/>
+                          <a:ext cx="374650" cy="368299"/>
+                        </a:xfrm>
+                        <a:prstGeom prst="rect">
+                          <a:avLst/>
+                        </a:prstGeom>
+                      </wps:spPr>
+                      <wps:style>
+                        <a:lnRef idx="2">
+                          <a:schemeClr val="dk1"/>
+                        </a:lnRef>
+                        <a:fillRef idx="1">
+                          <a:schemeClr val="lt1"/>
+                        </a:fillRef>
+                        <a:effectRef idx="0">
+                          <a:schemeClr val="dk1"/>
+                        </a:effectRef>
+                        <a:fontRef idx="minor">
+                          <a:schemeClr val="dk1"/>
+                        </a:fontRef>
+                      </wps:style>
+                      <wps:txbx>
+                        <w:txbxContent>
+                          <w:p>
+                            <w:pPr>
+                              <w:jc w:val="center"/>
+                              <w:rPr>
+                                <w:lang w:val="en-US"/>
+                              </w:rPr>
+                            </w:pPr>
+                            <w:r>
+                              <w:rPr>
+                                <w:lang w:val="en-US"/>
+                              </w:rPr>
+                              <w:t>Q</w:t>
+                            </w:r>
+                            <w:r>
+                              <w:rPr>
+                                <w:vertAlign w:val="subscript"/>
+                                <w:lang w:val="en-US"/>
+                              </w:rPr>
+                              <w:t>1</w:t>
+                            </w:r>
+                          </w:p>
+                        </w:txbxContent>
+                      </wps:txbx>
+                      <wps:bodyPr rot="0" spcFirstLastPara="0" vertOverflow="overflow" horzOverflow="overflow" vert="horz" wrap="square" lIns="91440" tIns="45720" rIns="91440" bIns="45720" numCol="1" spcCol="0" rtlCol="0" fromWordArt="0" anchor="ctr" anchorCtr="0" forceAA="0" compatLnSpc="1">
+                        <a:prstTxWarp prst="textNoShape">
+                          <a:avLst/>
+                        </a:prstTxWarp>
+                        <a:noAutofit/>
+                      </wps:bodyPr>
+                    </wps:wsp>
+                  </a:graphicData>
+                </a:graphic>
+                <wp14:sizeRelH relativeFrom="margin">
+                  <wp14:pctWidth>0</wp14:pctWidth>
+                </wp14:sizeRelH>
+              </wp:anchor>
+            </w:drawing>
+          </mc:Choice>
+          <mc:Fallback>
+            <w:pict>
+              <v:rect w14:anchorId="53701389" id="Прямоугольник 17" o:spid="_x0000_s1028" style="position:absolute;left:0;text-align:left;margin-left:214.6pt;margin-top:24.8pt;width:29.5pt;height:29pt;z-index:251663360;visibility:visible;mso-wrap-style:square;mso-width-percent:0;mso-wrap-distance-left:9pt;mso-wrap-distance-top:0;mso-wrap-distance-right:9pt;mso-wrap-distance-bottom:0;mso-position-horizontal:absolute;mso-position-horizontal-relative:text;mso-position-vertical:absolute;mso-position-vertical-relative:text;mso-width-percent:0;mso-width-relative:margin;v-text-anchor:middle" o:gfxdata="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" fillcolor="white [3201]" strokecolor="black [3200]" strokeweight="1pt">
+                <v:textbox>
+                  <w:txbxContent>
+                    <w:p>
+                      <w:pPr>
+                        <w:jc w:val="center"/>
+                        <w:rPr>
+                          <w:lang w:val="en-US"/>
+                        </w:rPr>
+                      </w:pPr>
+                      <w:r>
+                        <w:rPr>
+                          <w:lang w:val="en-US"/>
+                        </w:rPr>
+                        <w:t>Q</w:t>
+                      </w:r>
+                      <w:r>
+                        <w:rPr>
+                          <w:vertAlign w:val="subscript"/>
+                          <w:lang w:val="en-US"/>
+                        </w:rPr>
+                        <w:t>1</w:t>
+                      </w:r>
+                    </w:p>
+                  </w:txbxContent>
+                </v:textbox>
+              </v:rect>
+            </w:pict>
+          </mc:Fallback>
+        </mc:AlternateContent>
+      </w:r>
+    </w:p>
+    <w:p>
+      <w:pPr>
+        <w:jc w:val="both"/>
+        <w:rPr>
+          <w:rFonts w:ascii="Times New Roman" w:hAnsi="Times New Roman" w:cs="Times New Roman"/>
+          <w:i/>
+          <w:iCs/>
+          <w:sz w:val="18"/>
+          <w:szCs w:val="18"/>
+          <w:lang w:val="ru-RU"/>
+        </w:rPr>
+      </w:pPr>
+    </w:p>
+    <w:p>
+      <w:pPr>
+        <w:jc w:val="both"/>
+        <w:rPr>
+          <w:rFonts w:ascii="Times New Roman" w:hAnsi="Times New Roman" w:cs="Times New Roman"/>
+          <w:sz w:val="28"/>
+          <w:szCs w:val="28"/>
+          <w:lang w:val="ru-RU"/>
+        </w:rPr>
+      </w:pPr>
+      <w:r>
+        <w:rPr>
+          <w:rFonts w:ascii="Times New Roman" w:hAnsi="Times New Roman" w:cs="Times New Roman"/>
+          <w:i/>
+          <w:iCs/>
+          <w:noProof/>
+          <w:sz w:val="18"/>
+          <w:szCs w:val="18"/>
+          <w:lang w:val="ru-RU"/>
+        </w:rPr>
+        <mc:AlternateContent>
+          <mc:Choice Requires="wps">
+            <w:drawing>
+              <wp:anchor distT="0" distB="0" distL="114300" distR="114300" simplePos="0" relativeHeight="251662336" behindDoc="0" locked="0" layoutInCell="1" allowOverlap="1" wp14:anchorId="593A5423" wp14:editId="1D2A529F">
+                <wp:simplePos x="0" y="0"/>
+                <wp:positionH relativeFrom="column">
+                  <wp:posOffset>2731770</wp:posOffset>
+                </wp:positionH>
+                <wp:positionV relativeFrom="paragraph">
+                  <wp:posOffset>118110</wp:posOffset>
+                </wp:positionV>
+                <wp:extent cx="361950" cy="146050"/>
+                <wp:effectExtent l="19050" t="0" r="38100" b="44450"/>
+                <wp:wrapNone/>
+                <wp:docPr id="18" name="Равнобедренный треугольник 18"/>
+                <wp:cNvGraphicFramePr/>
+                <a:graphic xmlns:a="http://schemas.openxmlformats.org/drawingml/2006/main">
+                  <a:graphicData uri="http://schemas.microsoft.com/office/word/2010/wordprocessingShape">
+                    <wps:wsp>
+                      <wps:cNvSpPr/>
+                      <wps:spPr>
+                        <a:xfrm rot="10800000">
+                          <a:off x="0" y="0"/>
+                          <a:ext cx="361950" cy="146050"/>
+                        </a:xfrm>
+                        <a:prstGeom prst="triangle">
+                          <a:avLst/>
+                        </a:prstGeom>
+                      </wps:spPr>
+                      <wps:style>
+                        <a:lnRef idx="2">
+                          <a:schemeClr val="dk1"/>
+                        </a:lnRef>
+                        <a:fillRef idx="1">
+                          <a:schemeClr val="lt1"/>
+                        </a:fillRef>
+                        <a:effectRef idx="0">
+                          <a:schemeClr val="dk1"/>
+                        </a:effectRef>
+                        <a:fontRef idx="minor">
+                          <a:schemeClr val="dk1"/>
+                        </a:fontRef>
+                      </wps:style>
+                      <wps:txbx>
+                        <w:txbxContent>
+                          <w:p>
+                            <w:pPr>
+                              <w:rPr>
+                                <w:color w:val="000000" w:themeColor="text1"/>
+                                <w:lang w:val="en-US"/>
+                              </w:rPr>
+                            </w:pPr>
+                          </w:p>
+                          <w:p>
+                            <w:pPr>
+                              <w:rPr>
+                                <w:color w:val="000000" w:themeColor="text1"/>
+                                <w:vertAlign w:val="superscript"/>
+                                <w:lang w:val="en-US"/>
+                              </w:rPr>
+                            </w:pPr>
+                          </w:p>
+                        </w:txbxContent>
+                      </wps:txbx>
+                      <wps:bodyPr rot="0" spcFirstLastPara="0" vertOverflow="overflow" horzOverflow="overflow" vert="horz" wrap="square" lIns="91440" tIns="45720" rIns="91440" bIns="45720" numCol="1" spcCol="0" rtlCol="0" fromWordArt="0" anchor="ctr" anchorCtr="0" forceAA="0" compatLnSpc="1">
+                        <a:prstTxWarp prst="textNoShape">
+                          <a:avLst/>
+                        </a:prstTxWarp>
+                        <a:noAutofit/>
+                      </wps:bodyPr>
+                    </wps:wsp>
+                  </a:graphicData>
+                </a:graphic>
+                <wp14:sizeRelH relativeFrom="margin">
+                  <wp14:pctWidth>0</wp14:pctWidth>
+                </wp14:sizeRelH>
+                <wp14:sizeRelV relativeFrom="margin">
+                  <wp14:pctHeight>0</wp14:pctHeight>
+                </wp14:sizeRelV>
+              </wp:anchor>
+            </w:drawing>
+          </mc:Choice>
+          <mc:Fallback>
+            <w:pict>
+              <v:shape w14:anchorId="593A5423" id="Равнобедренный треугольник 18" o:spid="_x0000_s1029" type="#_x0000_t5" style="position:absolute;left:0;text-align:left;margin-left:215.1pt;margin-top:9.3pt;width:28.5pt;height:11.5pt;rotation:180;z-index:251662336;visibility:visible;mso-wrap-style:square;mso-width-percent:0;mso-height-percent:0;mso-wrap-distance-left:9pt;mso-wrap-distance-top:0;mso-wrap-distance-right:9pt;mso-wrap-distance-bottom:0;mso-position-horizontal:absolute;mso-position-horizontal-relative:text;mso-position-vertical:absolute;mso-position-vertical-relative:text;mso-width-percent:0;mso-height-percent:0;mso-width-relative:margin;mso-height-relative:margin;v-text-anchor:middle" o:gfxdata="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" fillcolor="white [3201]" strokecolor="black [3200]" strokeweight="1pt">
+                <v:textbox>
+                  <w:txbxContent>
+                    <w:p>
+                      <w:pPr>
+                        <w:rPr>
+                          <w:color w:val="000000" w:themeColor="text1"/>
+                          <w:lang w:val="en-US"/>
+                        </w:rPr>
+                      </w:pPr>
+                    </w:p>
+                    <w:p>
+                      <w:pPr>
+                        <w:rPr>
+                          <w:color w:val="000000" w:themeColor="text1"/>
+                          <w:vertAlign w:val="superscript"/>
+                          <w:lang w:val="en-US"/>
+                        </w:rPr>
+                      </w:pPr>
+                    </w:p>
+                  </w:txbxContent>
+                </v:textbox>
+              </v:shape>
+            </w:pict>
+          </mc:Fallback>
+        </mc:AlternateContent>
+      </w:r>
+    </w:p>
+    <w:tbl>
+      <w:tblPr>
+        <w:tblStyle w:val="a4"/>
+        <w:tblW w:w="0" w:type="auto"/>
+        <w:tblLook w:val="04A0" w:firstRow="1" w:lastRow="0" w:firstColumn="1" w:lastColumn="0" w:noHBand="0" w:noVBand="1"/>
+      </w:tblPr>
+      <w:tblGrid>
+        <w:gridCol w:w="398"/>
+        <w:gridCol w:w="397"/>
+        <w:gridCol w:w="397"/>
+        <w:gridCol w:w="397"/>
+        <w:gridCol w:w="397"/>
+        <w:gridCol w:w="397"/>
+        <w:gridCol w:w="397"/>
+        <w:gridCol w:w="397"/>
+        <w:gridCol w:w="397"/>
+        <w:gridCol w:w="397"/>
+        <w:gridCol w:w="396"/>
+        <w:gridCol w:w="396"/>
+        <w:gridCol w:w="396"/>
+        <w:gridCol w:w="396"/>
+        <w:gridCol w:w="396"/>
+        <w:gridCol w:w="396"/>
+        <w:gridCol w:w="396"/>
+        <w:gridCol w:w="396"/>
+        <w:gridCol w:w="396"/>
+        <w:gridCol w:w="396"/>
+        <w:gridCol w:w="396"/>
+        <w:gridCol w:w="396"/>
+        <w:gridCol w:w="396"/>
+        <w:gridCol w:w="396"/>
+        <w:gridCol w:w="396"/>
+      </w:tblGrid>
+      <w:tr>
+        <w:tc>
+          <w:tcPr>
+            <w:tcW w:w="398" w:type="dxa"/>
+          </w:tcPr>
+          <w:p>
+            <w:pPr>
+              <w:jc w:val="both"/>
+              <w:rPr>
+                <w:rFonts w:ascii="Times New Roman" w:hAnsi="Times New Roman" w:cs="Times New Roman"/>
+                <w:sz w:val="28"/>
+                <w:szCs w:val="28"/>
+                <w:lang w:val="ru-RU"/>
+              </w:rPr>
+            </w:pPr>
+          </w:p>
+        </w:tc>
+        <w:tc>
+          <w:tcPr>
+            <w:tcW w:w="397" w:type="dxa"/>
+          </w:tcPr>
+          <w:p>
+            <w:pPr>
+              <w:jc w:val="both"/>
+              <w:rPr>
+                <w:rFonts w:ascii="Times New Roman" w:hAnsi="Times New Roman" w:cs="Times New Roman"/>
+                <w:sz w:val="28"/>
+                <w:szCs w:val="28"/>
+                <w:lang w:val="ru-RU"/>
+              </w:rPr>
+            </w:pPr>
+          </w:p>
+        </w:tc>
+        <w:tc>
+          <w:tcPr>
+            <w:tcW w:w="397" w:type="dxa"/>
+          </w:tcPr>
+          <w:p>
+            <w:pPr>
+              <w:jc w:val="both"/>
+              <w:rPr>
+                <w:rFonts w:ascii="Times New Roman" w:hAnsi="Times New Roman" w:cs="Times New Roman"/>
+                <w:sz w:val="28"/>
+                <w:szCs w:val="28"/>
+                <w:lang w:val="ru-RU"/>
+              </w:rPr>
+            </w:pPr>
+          </w:p>
+        </w:tc>
+        <w:tc>
+          <w:tcPr>
+            <w:tcW w:w="397" w:type="dxa"/>
+          </w:tcPr>
+          <w:p>
+            <w:pPr>
+              <w:jc w:val="both"/>
+              <w:rPr>
+                <w:rFonts w:ascii="Times New Roman" w:hAnsi="Times New Roman" w:cs="Times New Roman"/>
+                <w:sz w:val="28"/>
+                <w:szCs w:val="28"/>
+                <w:lang w:val="ru-RU"/>
+              </w:rPr>
+            </w:pPr>
+          </w:p>
+        </w:tc>
+        <w:tc>
+          <w:tcPr>
+            <w:tcW w:w="397" w:type="dxa"/>
+          </w:tcPr>
+          <w:p>
+            <w:pPr>
+              <w:jc w:val="both"/>
+              <w:rPr>
+                <w:rFonts w:ascii="Times New Roman" w:hAnsi="Times New Roman" w:cs="Times New Roman"/>
+                <w:sz w:val="28"/>
+                <w:szCs w:val="28"/>
+                <w:lang w:val="ru-RU"/>
+              </w:rPr>
+            </w:pPr>
+          </w:p>
+        </w:tc>
+        <w:tc>
+          <w:tcPr>
+            <w:tcW w:w="397" w:type="dxa"/>
+          </w:tcPr>
+          <w:p>
+            <w:pPr>
+              <w:jc w:val="both"/>
+              <w:rPr>
+                <w:rFonts w:ascii="Times New Roman" w:hAnsi="Times New Roman" w:cs="Times New Roman"/>
+                <w:sz w:val="28"/>
+                <w:szCs w:val="28"/>
+                <w:lang w:val="ru-RU"/>
+              </w:rPr>
+            </w:pPr>
+          </w:p>
+        </w:tc>
+        <w:tc>
+          <w:tcPr>
+            <w:tcW w:w="397" w:type="dxa"/>
+          </w:tcPr>
+          <w:p>
+            <w:pPr>
+              <w:jc w:val="both"/>
+              <w:rPr>
+                <w:rFonts w:ascii="Times New Roman" w:hAnsi="Times New Roman" w:cs="Times New Roman"/>
+                <w:sz w:val="28"/>
+                <w:szCs w:val="28"/>
+                <w:lang w:val="ru-RU"/>
+              </w:rPr>
+            </w:pPr>
+          </w:p>
+        </w:tc>
+        <w:tc>
+          <w:tcPr>
+            <w:tcW w:w="397" w:type="dxa"/>
+          </w:tcPr>
+          <w:p>
+            <w:pPr>
+              <w:jc w:val="both"/>
+              <w:rPr>
+                <w:rFonts w:ascii="Times New Roman" w:hAnsi="Times New Roman" w:cs="Times New Roman"/>
+                <w:sz w:val="28"/>
+                <w:szCs w:val="28"/>
+                <w:lang w:val="ru-RU"/>
+              </w:rPr>
+            </w:pPr>
+          </w:p>
+        </w:tc>
+        <w:tc>
+          <w:tcPr>
+            <w:tcW w:w="397" w:type="dxa"/>
+          </w:tcPr>
+          <w:p>
+            <w:pPr>
+              <w:jc w:val="both"/>
+              <w:rPr>
+                <w:rFonts w:ascii="Times New Roman" w:hAnsi="Times New Roman" w:cs="Times New Roman"/>
+                <w:sz w:val="28"/>
+                <w:szCs w:val="28"/>
+                <w:lang w:val="en-US"/>
+              </w:rPr>
+            </w:pPr>
+            <w:r>
+              <w:rPr>
+                <w:rFonts w:ascii="Times New Roman" w:hAnsi="Times New Roman" w:cs="Times New Roman"/>
+                <w:sz w:val="28"/>
+                <w:szCs w:val="28"/>
+                <w:lang w:val="en-US"/>
+              </w:rPr>
+              <w:t>9</w:t>
+            </w:r>
+          </w:p>
+        </w:tc>
+        <w:tc>
+          <w:tcPr>
+            <w:tcW w:w="397" w:type="dxa"/>
+          </w:tcPr>
+          <w:p>
+            <w:pPr>
+              <w:jc w:val="both"/>
+              <w:rPr>
+                <w:rFonts w:ascii="Times New Roman" w:hAnsi="Times New Roman" w:cs="Times New Roman"/>
+                <w:sz w:val="28"/>
+                <w:szCs w:val="28"/>
+                <w:lang w:val="en-US"/>
+              </w:rPr>
+            </w:pPr>
+            <w:r>
+              <w:rPr>
+                <w:rFonts w:ascii="Times New Roman" w:hAnsi="Times New Roman" w:cs="Times New Roman"/>
+                <w:sz w:val="28"/>
+                <w:szCs w:val="28"/>
+                <w:lang w:val="en-US"/>
+              </w:rPr>
+              <w:t>9</w:t>
+            </w:r>
+          </w:p>
+        </w:tc>
+        <w:tc>
+          <w:tcPr>
+            <w:tcW w:w="396" w:type="dxa"/>
+          </w:tcPr>
+          <w:p>
+            <w:pPr>
+              <w:jc w:val="both"/>
+              <w:rPr>
+                <w:rFonts w:ascii="Times New Roman" w:hAnsi="Times New Roman" w:cs="Times New Roman"/>
+                <w:sz w:val="28"/>
+                <w:szCs w:val="28"/>
+                <w:lang w:val="en-US"/>
+              </w:rPr>
+            </w:pPr>
+            <w:r>
+              <w:rPr>
+                <w:rFonts w:ascii="Times New Roman" w:hAnsi="Times New Roman" w:cs="Times New Roman"/>
+                <w:sz w:val="28"/>
+                <w:szCs w:val="28"/>
+                <w:lang w:val="en-US"/>
+              </w:rPr>
+              <w:t>1</w:t>
+            </w:r>
+          </w:p>
+        </w:tc>
+        <w:tc>
+          <w:tcPr>
+            <w:tcW w:w="396" w:type="dxa"/>
+          </w:tcPr>
+          <w:p>
+            <w:pPr>
+              <w:jc w:val="both"/>
+              <w:rPr>
+                <w:rFonts w:ascii="Times New Roman" w:hAnsi="Times New Roman" w:cs="Times New Roman"/>
+                <w:sz w:val="28"/>
+                <w:szCs w:val="28"/>
+                <w:lang w:val="ru-RU"/>
+              </w:rPr>
+            </w:pPr>
+          </w:p>
+        </w:tc>
+        <w:tc>
+          <w:tcPr>
+            <w:tcW w:w="396" w:type="dxa"/>
+          </w:tcPr>
+          <w:p>
+            <w:pPr>
+              <w:jc w:val="both"/>
+              <w:rPr>
+                <w:rFonts w:ascii="Times New Roman" w:hAnsi="Times New Roman" w:cs="Times New Roman"/>
+                <w:sz w:val="28"/>
+                <w:szCs w:val="28"/>
+                <w:lang w:val="ru-RU"/>
+              </w:rPr>
+            </w:pPr>
+          </w:p>
+        </w:tc>
+        <w:tc>
+          <w:tcPr>
+            <w:tcW w:w="396" w:type="dxa"/>
+          </w:tcPr>
+          <w:p>
+            <w:pPr>
+              <w:jc w:val="both"/>
+              <w:rPr>
+                <w:rFonts w:ascii="Times New Roman" w:hAnsi="Times New Roman" w:cs="Times New Roman"/>
+                <w:sz w:val="28"/>
+                <w:szCs w:val="28"/>
+                <w:lang w:val="ru-RU"/>
+              </w:rPr>
+            </w:pPr>
+          </w:p>
+        </w:tc>
+        <w:tc>
+          <w:tcPr>
+            <w:tcW w:w="396" w:type="dxa"/>
+          </w:tcPr>
+          <w:p>
+            <w:pPr>
+              <w:jc w:val="both"/>
+              <w:rPr>
+                <w:rFonts w:ascii="Times New Roman" w:hAnsi="Times New Roman" w:cs="Times New Roman"/>
+                <w:sz w:val="28"/>
+                <w:szCs w:val="28"/>
+                <w:lang w:val="ru-RU"/>
+              </w:rPr>
+            </w:pPr>
+          </w:p>
+        </w:tc>
+        <w:tc>
+          <w:tcPr>
+            <w:tcW w:w="396" w:type="dxa"/>
+          </w:tcPr>
+          <w:p>
+            <w:pPr>
+              <w:jc w:val="both"/>
+              <w:rPr>
+                <w:rFonts w:ascii="Times New Roman" w:hAnsi="Times New Roman" w:cs="Times New Roman"/>
+                <w:sz w:val="28"/>
+                <w:szCs w:val="28"/>
+                <w:lang w:val="ru-RU"/>
+              </w:rPr>
+            </w:pPr>
+          </w:p>
+        </w:tc>
+        <w:tc>
+          <w:tcPr>
+            <w:tcW w:w="396" w:type="dxa"/>
+          </w:tcPr>
+          <w:p>
+            <w:pPr>
+              <w:jc w:val="both"/>
+              <w:rPr>
+                <w:rFonts w:ascii="Times New Roman" w:hAnsi="Times New Roman" w:cs="Times New Roman"/>
+                <w:sz w:val="28"/>
+                <w:szCs w:val="28"/>
+                <w:lang w:val="ru-RU"/>
+              </w:rPr>
+            </w:pPr>
+          </w:p>
+        </w:tc>
+        <w:tc>
+          <w:tcPr>
+            <w:tcW w:w="396" w:type="dxa"/>
+          </w:tcPr>
+          <w:p>
+            <w:pPr>
+              <w:jc w:val="both"/>
+              <w:rPr>
+                <w:rFonts w:ascii="Times New Roman" w:hAnsi="Times New Roman" w:cs="Times New Roman"/>
+                <w:sz w:val="28"/>
+                <w:szCs w:val="28"/>
+                <w:lang w:val="ru-RU"/>
+              </w:rPr>
+            </w:pPr>
+          </w:p>
+        </w:tc>
+        <w:tc>
+          <w:tcPr>
+            <w:tcW w:w="396" w:type="dxa"/>
+          </w:tcPr>
+          <w:p>
+            <w:pPr>
+              <w:jc w:val="both"/>
+              <w:rPr>
+                <w:rFonts w:ascii="Times New Roman" w:hAnsi="Times New Roman" w:cs="Times New Roman"/>
+                <w:sz w:val="28"/>
+                <w:szCs w:val="28"/>
+                <w:lang w:val="ru-RU"/>
+              </w:rPr>
+            </w:pPr>
+          </w:p>
+        </w:tc>
+        <w:tc>
+          <w:tcPr>
+            <w:tcW w:w="396" w:type="dxa"/>
+          </w:tcPr>
+          <w:p>
+            <w:pPr>
+              <w:jc w:val="both"/>
+              <w:rPr>
+                <w:rFonts w:ascii="Times New Roman" w:hAnsi="Times New Roman" w:cs="Times New Roman"/>
+                <w:sz w:val="28"/>
+                <w:szCs w:val="28"/>
+                <w:lang w:val="ru-RU"/>
+              </w:rPr>
+            </w:pPr>
+          </w:p>
+        </w:tc>
+        <w:tc>
+          <w:tcPr>
+            <w:tcW w:w="396" w:type="dxa"/>
+          </w:tcPr>
+          <w:p>
+            <w:pPr>
+              <w:jc w:val="both"/>
+              <w:rPr>
+                <w:rFonts w:ascii="Times New Roman" w:hAnsi="Times New Roman" w:cs="Times New Roman"/>
+                <w:sz w:val="28"/>
+                <w:szCs w:val="28"/>
+                <w:lang w:val="ru-RU"/>
+              </w:rPr>
+            </w:pPr>
+          </w:p>
+        </w:tc>
+        <w:tc>
+          <w:tcPr>
+            <w:tcW w:w="396" w:type="dxa"/>
+          </w:tcPr>
+          <w:p>
+            <w:pPr>
+              <w:jc w:val="both"/>
+              <w:rPr>
+                <w:rFonts w:ascii="Times New Roman" w:hAnsi="Times New Roman" w:cs="Times New Roman"/>
+                <w:sz w:val="28"/>
+                <w:szCs w:val="28"/>
+                <w:lang w:val="ru-RU"/>
+              </w:rPr>
+            </w:pPr>
+          </w:p>
+        </w:tc>
+        <w:tc>
+          <w:tcPr>
+            <w:tcW w:w="396" w:type="dxa"/>
+          </w:tcPr>
+          <w:p>
+            <w:pPr>
+              <w:jc w:val="both"/>
+              <w:rPr>
+                <w:rFonts w:ascii="Times New Roman" w:hAnsi="Times New Roman" w:cs="Times New Roman"/>
+                <w:sz w:val="28"/>
+                <w:szCs w:val="28"/>
+                <w:lang w:val="ru-RU"/>
+              </w:rPr>
+            </w:pPr>
+          </w:p>
+        </w:tc>
+        <w:tc>
+          <w:tcPr>
+            <w:tcW w:w="396" w:type="dxa"/>
+          </w:tcPr>
+          <w:p>
+            <w:pPr>
+              <w:jc w:val="both"/>
+              <w:rPr>
+                <w:rFonts w:ascii="Times New Roman" w:hAnsi="Times New Roman" w:cs="Times New Roman"/>
+                <w:sz w:val="28"/>
+                <w:szCs w:val="28"/>
+                <w:lang w:val="ru-RU"/>
+              </w:rPr>
+            </w:pPr>
+          </w:p>
+        </w:tc>
+        <w:tc>
+          <w:tcPr>
+            <w:tcW w:w="396" w:type="dxa"/>
+          </w:tcPr>
+          <w:p>
+            <w:pPr>
+              <w:jc w:val="both"/>
+              <w:rPr>
+                <w:rFonts w:ascii="Times New Roman" w:hAnsi="Times New Roman" w:cs="Times New Roman"/>
+                <w:sz w:val="28"/>
+                <w:szCs w:val="28"/>
+                <w:lang w:val="ru-RU"/>
+              </w:rPr>
+            </w:pPr>
+          </w:p>
+        </w:tc>
+      </w:tr>
+    </w:tbl>
+    <w:p>
+      <w:pPr>
+        <w:jc w:val="both"/>
+        <w:rPr>
+          <w:rFonts w:ascii="Times New Roman" w:hAnsi="Times New Roman" w:cs="Times New Roman"/>
+          <w:sz w:val="28"/>
+          <w:szCs w:val="28"/>
+          <w:lang w:val="ru-RU"/>
+        </w:rPr>
+      </w:pPr>
+    </w:p>
+    <w:p>
+      <w:pPr>
+        <w:ind w:firstLine="851"/>
+        <w:jc w:val="both"/>
+        <w:rPr>
+          <w:rFonts w:ascii="Times New Roman" w:hAnsi="Times New Roman" w:cs="Times New Roman"/>
+          <w:i/>
+          <w:iCs/>
+          <w:sz w:val="18"/>
+          <w:szCs w:val="18"/>
+          <w:lang w:val="ru-RU"/>
+        </w:rPr>
+      </w:pPr>
+      <w:r>
+        <w:rPr>
+          <w:rFonts w:ascii="Times New Roman" w:hAnsi="Times New Roman" w:cs="Times New Roman"/>
+          <w:i/>
+          <w:iCs/>
+          <w:noProof/>
+          <w:sz w:val="18"/>
+          <w:szCs w:val="18"/>
+          <w:lang w:val="ru-RU"/>
+        </w:rPr>
+        <mc:AlternateContent>
+          <mc:Choice Requires="wps">
+            <w:drawing>
+              <wp:anchor distT="0" distB="0" distL="114300" distR="114300" simplePos="0" relativeHeight="251667456" behindDoc="0" locked="0" layoutInCell="1" allowOverlap="1" wp14:anchorId="52D6ABB9" wp14:editId="472367A9">
+                <wp:simplePos x="0" y="0"/>
+                <wp:positionH relativeFrom="column">
+                  <wp:posOffset>2465070</wp:posOffset>
+                </wp:positionH>
+                <wp:positionV relativeFrom="paragraph">
+                  <wp:posOffset>6985</wp:posOffset>
+                </wp:positionV>
+                <wp:extent cx="374650" cy="368299"/>
+                <wp:effectExtent l="0" t="0" r="25400" b="13335"/>
+                <wp:wrapNone/>
+                <wp:docPr id="20" name="Прямоугольник 20"/>
+                <wp:cNvGraphicFramePr/>
+                <a:graphic xmlns:a="http://schemas.openxmlformats.org/drawingml/2006/main">
+                  <a:graphicData uri="http://schemas.microsoft.com/office/word/2010/wordprocessingShape">
+                    <wps:wsp>
+                      <wps:cNvSpPr/>
+                      <wps:spPr>
+                        <a:xfrm>
+                          <a:off x="0" y="0"/>
+                          <a:ext cx="374650" cy="368299"/>
+                        </a:xfrm>
+                        <a:prstGeom prst="rect">
+                          <a:avLst/>
+                        </a:prstGeom>
+                      </wps:spPr>
+                      <wps:style>
+                        <a:lnRef idx="2">
+                          <a:schemeClr val="dk1"/>
+                        </a:lnRef>
+                        <a:fillRef idx="1">
+                          <a:schemeClr val="lt1"/>
+                        </a:fillRef>
+                        <a:effectRef idx="0">
+                          <a:schemeClr val="dk1"/>
+                        </a:effectRef>
+                        <a:fontRef idx="minor">
+                          <a:schemeClr val="dk1"/>
+                        </a:fontRef>
+                      </wps:style>
+                      <wps:txbx>
+                        <w:txbxContent>
+                          <w:p>
+                            <w:pPr>
+                              <w:jc w:val="center"/>
+                              <w:rPr>
+                                <w:lang w:val="en-US"/>
+                              </w:rPr>
+                            </w:pPr>
+                            <w:r>
+                              <w:rPr>
+                                <w:lang w:val="en-US"/>
+                              </w:rPr>
+                              <w:t>Q</w:t>
+                            </w:r>
+                            <w:r>
+                              <w:rPr>
+                                <w:vertAlign w:val="subscript"/>
+                                <w:lang w:val="en-US"/>
+                              </w:rPr>
+                              <w:t>2</w:t>
+                            </w:r>
+                          </w:p>
+                        </w:txbxContent>
+                      </wps:txbx>
+                      <wps:bodyPr rot="0" spcFirstLastPara="0" vertOverflow="overflow" horzOverflow="overflow" vert="horz" wrap="square" lIns="91440" tIns="45720" rIns="91440" bIns="45720" numCol="1" spcCol="0" rtlCol="0" fromWordArt="0" anchor="ctr" anchorCtr="0" forceAA="0" compatLnSpc="1">
+                        <a:prstTxWarp prst="textNoShape">
+                          <a:avLst/>
+                        </a:prstTxWarp>
+                        <a:noAutofit/>
+                      </wps:bodyPr>
+                    </wps:wsp>
+                  </a:graphicData>
+                </a:graphic>
+                <wp14:sizeRelH relativeFrom="margin">
+                  <wp14:pctWidth>0</wp14:pctWidth>
+                </wp14:sizeRelH>
+              </wp:anchor>
+            </w:drawing>
+          </mc:Choice>
+          <mc:Fallback>
+            <w:pict>
+              <v:rect w14:anchorId="52D6ABB9" id="Прямоугольник 20" o:spid="_x0000_s1030" style="position:absolute;left:0;text-align:left;margin-left:194.1pt;margin-top:.55pt;width:29.5pt;height:29pt;z-index:251667456;visibility:visible;mso-wrap-style:square;mso-width-percent:0;mso-wrap-distance-left:9pt;mso-wrap-distance-top:0;mso-wrap-distance-right:9pt;mso-wrap-distance-bottom:0;mso-position-horizontal:absolute;mso-position-horizontal-relative:text;mso-position-vertical:absolute;mso-position-vertical-relative:text;mso-width-percent:0;mso-width-relative:margin;v-text-anchor:middle" o:gfxdata="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" fillcolor="white [3201]" strokecolor="black [3200]" strokeweight="1pt">
+                <v:textbox>
+                  <w:txbxContent>
+                    <w:p>
+                      <w:pPr>
+                        <w:jc w:val="center"/>
+                        <w:rPr>
+                          <w:lang w:val="en-US"/>
+                        </w:rPr>
+                      </w:pPr>
+                      <w:r>
+                        <w:rPr>
+                          <w:lang w:val="en-US"/>
+                        </w:rPr>
+                        <w:t>Q</w:t>
+                      </w:r>
+                      <w:r>
+                        <w:rPr>
+                          <w:vertAlign w:val="subscript"/>
+                          <w:lang w:val="en-US"/>
+                        </w:rPr>
+                        <w:t>2</w:t>
+                      </w:r>
+                    </w:p>
+                  </w:txbxContent>
+                </v:textbox>
+              </v:rect>
+            </w:pict>
+          </mc:Fallback>
+        </mc:AlternateContent>
+      </w:r>
+    </w:p>
+    <w:p>
+      <w:pPr>
+        <w:jc w:val="both"/>
+        <w:rPr>
+          <w:rFonts w:ascii="Times New Roman" w:hAnsi="Times New Roman" w:cs="Times New Roman"/>
+          <w:sz w:val="28"/>
+          <w:szCs w:val="28"/>
+          <w:lang w:val="ru-RU"/>
+        </w:rPr>
+      </w:pPr>
+      <w:r>
+        <w:rPr>
+          <w:rFonts w:ascii="Times New Roman" w:hAnsi="Times New Roman" w:cs="Times New Roman"/>
+          <w:i/>
+          <w:iCs/>
+          <w:noProof/>
+          <w:sz w:val="18"/>
+          <w:szCs w:val="18"/>
+          <w:lang w:val="ru-RU"/>
+        </w:rPr>
+        <mc:AlternateContent>
+          <mc:Choice Requires="wps">
+            <w:drawing>
+              <wp:anchor distT="0" distB="0" distL="114300" distR="114300" simplePos="0" relativeHeight="251665408" behindDoc="0" locked="0" layoutInCell="1" allowOverlap="1" wp14:anchorId="742092CE" wp14:editId="7C7E44AD">
+                <wp:simplePos x="0" y="0"/>
+                <wp:positionH relativeFrom="column">
+                  <wp:posOffset>2471420</wp:posOffset>
+                </wp:positionH>
+                <wp:positionV relativeFrom="paragraph">
+                  <wp:posOffset>130810</wp:posOffset>
+                </wp:positionV>
+                <wp:extent cx="361950" cy="146050"/>
+                <wp:effectExtent l="19050" t="0" r="38100" b="44450"/>
+                <wp:wrapNone/>
+                <wp:docPr id="19" name="Равнобедренный треугольник 19"/>
+                <wp:cNvGraphicFramePr/>
+                <a:graphic xmlns:a="http://schemas.openxmlformats.org/drawingml/2006/main">
+                  <a:graphicData uri="http://schemas.microsoft.com/office/word/2010/wordprocessingShape">
+                    <wps:wsp>
+                      <wps:cNvSpPr/>
+                      <wps:spPr>
+                        <a:xfrm rot="10800000">
+                          <a:off x="0" y="0"/>
+                          <a:ext cx="361950" cy="146050"/>
+                        </a:xfrm>
+                        <a:prstGeom prst="triangle">
+                          <a:avLst/>
+                        </a:prstGeom>
+                      </wps:spPr>
+                      <wps:style>
+                        <a:lnRef idx="2">
+                          <a:schemeClr val="dk1"/>
+                        </a:lnRef>
+                        <a:fillRef idx="1">
+                          <a:schemeClr val="lt1"/>
+                        </a:fillRef>
+                        <a:effectRef idx="0">
+                          <a:schemeClr val="dk1"/>
+                        </a:effectRef>
+                        <a:fontRef idx="minor">
+                          <a:schemeClr val="dk1"/>
+                        </a:fontRef>
+                      </wps:style>
+                      <wps:txbx>
+                        <w:txbxContent>
+                          <w:p>
+                            <w:pPr>
+                              <w:rPr>
+                                <w:color w:val="000000" w:themeColor="text1"/>
+                                <w:lang w:val="en-US"/>
+                              </w:rPr>
+                            </w:pPr>
+                          </w:p>
+                          <w:p>
+                            <w:pPr>
+                              <w:rPr>
+                                <w:color w:val="000000" w:themeColor="text1"/>
+                                <w:vertAlign w:val="superscript"/>
+                                <w:lang w:val="en-US"/>
+                              </w:rPr>
+                            </w:pPr>
+                          </w:p>
+                        </w:txbxContent>
+                      </wps:txbx>
+                      <wps:bodyPr rot="0" spcFirstLastPara="0" vertOverflow="overflow" horzOverflow="overflow" vert="horz" wrap="square" lIns="91440" tIns="45720" rIns="91440" bIns="45720" numCol="1" spcCol="0" rtlCol="0" fromWordArt="0" anchor="ctr" anchorCtr="0" forceAA="0" compatLnSpc="1">
+                        <a:prstTxWarp prst="textNoShape">
+                          <a:avLst/>
+                        </a:prstTxWarp>
+                        <a:noAutofit/>
+                      </wps:bodyPr>
+                    </wps:wsp>
+                  </a:graphicData>
+                </a:graphic>
+                <wp14:sizeRelH relativeFrom="margin">
+                  <wp14:pctWidth>0</wp14:pctWidth>
+                </wp14:sizeRelH>
+                <wp14:sizeRelV relativeFrom="margin">
+                  <wp14:pctHeight>0</wp14:pctHeight>
+                </wp14:sizeRelV>
+              </wp:anchor>
+            </w:drawing>
+          </mc:Choice>
+          <mc:Fallback>
+            <w:pict>
+              <v:shape w14:anchorId="742092CE" id="Равнобедренный треугольник 19" o:spid="_x0000_s1031" type="#_x0000_t5" style="position:absolute;left:0;text-align:left;margin-left:194.6pt;margin-top:10.3pt;width:28.5pt;height:11.5pt;rotation:180;z-index:251665408;visibility:visible;mso-wrap-style:square;mso-width-percent:0;mso-height-percent:0;mso-wrap-distance-left:9pt;mso-wrap-distance-top:0;mso-wrap-distance-right:9pt;mso-wrap-distance-bottom:0;mso-position-horizontal:absolute;mso-position-horizontal-relative:text;mso-position-vertical:absolute;mso-position-vertical-relative:text;mso-width-percent:0;mso-height-percent:0;mso-width-relative:margin;mso-height-relative:margin;v-text-anchor:middle" o:gfxdata="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" fillcolor="white [3201]" strokecolor="black [3200]" strokeweight="1pt">
+                <v:textbox>
+                  <w:txbxContent>
+                    <w:p>
+                      <w:pPr>
+                        <w:rPr>
+                          <w:color w:val="000000" w:themeColor="text1"/>
+                          <w:lang w:val="en-US"/>
+                        </w:rPr>
+                      </w:pPr>
+                    </w:p>
+                    <w:p>
+                      <w:pPr>
+                        <w:rPr>
+                          <w:color w:val="000000" w:themeColor="text1"/>
+                          <w:vertAlign w:val="superscript"/>
+                          <w:lang w:val="en-US"/>
+                        </w:rPr>
+                      </w:pPr>
+                    </w:p>
+                  </w:txbxContent>
+                </v:textbox>
+              </v:shape>
+            </w:pict>
+          </mc:Fallback>
+        </mc:AlternateContent>
+      </w:r>
+    </w:p>
+    <w:tbl>
+      <w:tblPr>
+        <w:tblStyle w:val="a4"/>
+        <w:tblW w:w="0" w:type="auto"/>
+        <w:tblLook w:val="04A0" w:firstRow="1" w:lastRow="0" w:firstColumn="1" w:lastColumn="0" w:noHBand="0" w:noVBand="1"/>
+      </w:tblPr>
+      <w:tblGrid>
+        <w:gridCol w:w="398"/>
+        <w:gridCol w:w="397"/>
+        <w:gridCol w:w="397"/>
+        <w:gridCol w:w="397"/>
+        <w:gridCol w:w="397"/>
+        <w:gridCol w:w="397"/>
+        <w:gridCol w:w="397"/>
+        <w:gridCol w:w="397"/>
+        <w:gridCol w:w="397"/>
+        <w:gridCol w:w="397"/>
+        <w:gridCol w:w="396"/>
+        <w:gridCol w:w="396"/>
+        <w:gridCol w:w="396"/>
+        <w:gridCol w:w="396"/>
+        <w:gridCol w:w="396"/>
+        <w:gridCol w:w="396"/>
+        <w:gridCol w:w="396"/>
+        <w:gridCol w:w="396"/>
+        <w:gridCol w:w="396"/>
+        <w:gridCol w:w="396"/>
+        <w:gridCol w:w="396"/>
+        <w:gridCol w:w="396"/>
+        <w:gridCol w:w="396"/>
+        <w:gridCol w:w="396"/>
+        <w:gridCol w:w="396"/>
+      </w:tblGrid>
+      <w:tr>
+        <w:tc>
+          <w:tcPr>
+            <w:tcW w:w="398" w:type="dxa"/>
+          </w:tcPr>
+          <w:p>
+            <w:pPr>
+              <w:jc w:val="both"/>
+              <w:rPr>
+                <w:rFonts w:ascii="Times New Roman" w:hAnsi="Times New Roman" w:cs="Times New Roman"/>
+                <w:sz w:val="28"/>
+                <w:szCs w:val="28"/>
+                <w:lang w:val="ru-RU"/>
+              </w:rPr>
+            </w:pPr>
+          </w:p>
+        </w:tc>
+        <w:tc>
+          <w:tcPr>
+            <w:tcW w:w="397" w:type="dxa"/>
+          </w:tcPr>
+          <w:p>
+            <w:pPr>
+              <w:jc w:val="both"/>
+              <w:rPr>
+                <w:rFonts w:ascii="Times New Roman" w:hAnsi="Times New Roman" w:cs="Times New Roman"/>
+                <w:sz w:val="28"/>
+                <w:szCs w:val="28"/>
+                <w:lang w:val="ru-RU"/>
+              </w:rPr>
+            </w:pPr>
+          </w:p>
+        </w:tc>
+        <w:tc>
+          <w:tcPr>
+            <w:tcW w:w="397" w:type="dxa"/>
+          </w:tcPr>
+          <w:p>
+            <w:pPr>
+              <w:jc w:val="both"/>
+              <w:rPr>
+                <w:rFonts w:ascii="Times New Roman" w:hAnsi="Times New Roman" w:cs="Times New Roman"/>
+                <w:sz w:val="28"/>
+                <w:szCs w:val="28"/>
+                <w:lang w:val="ru-RU"/>
+              </w:rPr>
+            </w:pPr>
+          </w:p>
+        </w:tc>
+        <w:tc>
+          <w:tcPr>
+            <w:tcW w:w="397" w:type="dxa"/>
+          </w:tcPr>
+          <w:p>
+            <w:pPr>
+              <w:jc w:val="both"/>
+              <w:rPr>
+                <w:rFonts w:ascii="Times New Roman" w:hAnsi="Times New Roman" w:cs="Times New Roman"/>
+                <w:sz w:val="28"/>
+                <w:szCs w:val="28"/>
+                <w:lang w:val="ru-RU"/>
+              </w:rPr>
+            </w:pPr>
+          </w:p>
+        </w:tc>
+        <w:tc>
+          <w:tcPr>
+            <w:tcW w:w="397" w:type="dxa"/>
+          </w:tcPr>
+          <w:p>
+            <w:pPr>
+              <w:jc w:val="both"/>
+              <w:rPr>
+                <w:rFonts w:ascii="Times New Roman" w:hAnsi="Times New Roman" w:cs="Times New Roman"/>
+                <w:sz w:val="28"/>
+                <w:szCs w:val="28"/>
+                <w:lang w:val="ru-RU"/>
+              </w:rPr>
+            </w:pPr>
+          </w:p>
+        </w:tc>
+        <w:tc>
+          <w:tcPr>
+            <w:tcW w:w="397" w:type="dxa"/>
+          </w:tcPr>
+          <w:p>
+            <w:pPr>
+              <w:jc w:val="both"/>
+              <w:rPr>
+                <w:rFonts w:ascii="Times New Roman" w:hAnsi="Times New Roman" w:cs="Times New Roman"/>
+                <w:sz w:val="28"/>
+                <w:szCs w:val="28"/>
+                <w:lang w:val="ru-RU"/>
+              </w:rPr>
+            </w:pPr>
+          </w:p>
+        </w:tc>
+        <w:tc>
+          <w:tcPr>
+            <w:tcW w:w="397" w:type="dxa"/>
+          </w:tcPr>
+          <w:p>
+            <w:pPr>
+              <w:jc w:val="both"/>
+              <w:rPr>
+                <w:rFonts w:ascii="Times New Roman" w:hAnsi="Times New Roman" w:cs="Times New Roman"/>
+                <w:sz w:val="28"/>
+                <w:szCs w:val="28"/>
+                <w:lang w:val="ru-RU"/>
+              </w:rPr>
+            </w:pPr>
+          </w:p>
+        </w:tc>
+        <w:tc>
+          <w:tcPr>
+            <w:tcW w:w="397" w:type="dxa"/>
+          </w:tcPr>
+          <w:p>
+            <w:pPr>
+              <w:jc w:val="both"/>
+              <w:rPr>
+                <w:rFonts w:ascii="Times New Roman" w:hAnsi="Times New Roman" w:cs="Times New Roman"/>
+                <w:sz w:val="28"/>
+                <w:szCs w:val="28"/>
+                <w:lang w:val="ru-RU"/>
+              </w:rPr>
+            </w:pPr>
+          </w:p>
+        </w:tc>
+        <w:tc>
+          <w:tcPr>
+            <w:tcW w:w="397" w:type="dxa"/>
+          </w:tcPr>
+          <w:p>
+            <w:pPr>
+              <w:jc w:val="both"/>
+              <w:rPr>
+                <w:rFonts w:ascii="Times New Roman" w:hAnsi="Times New Roman" w:cs="Times New Roman"/>
+                <w:sz w:val="28"/>
+                <w:szCs w:val="28"/>
+                <w:lang w:val="en-US"/>
+              </w:rPr>
+            </w:pPr>
+            <w:r>
+              <w:rPr>
+                <w:rFonts w:ascii="Times New Roman" w:hAnsi="Times New Roman" w:cs="Times New Roman"/>
+                <w:sz w:val="28"/>
+                <w:szCs w:val="28"/>
+                <w:lang w:val="en-US"/>
+              </w:rPr>
+              <w:t>9</w:t>
+            </w:r>
+          </w:p>
+        </w:tc>
+        <w:tc>
+          <w:tcPr>
+            <w:tcW w:w="397" w:type="dxa"/>
+          </w:tcPr>
+          <w:p>
+            <w:pPr>
+              <w:jc w:val="both"/>
+              <w:rPr>
+                <w:rFonts w:ascii="Times New Roman" w:hAnsi="Times New Roman" w:cs="Times New Roman"/>
+                <w:sz w:val="28"/>
+                <w:szCs w:val="28"/>
+                <w:lang w:val="en-US"/>
+              </w:rPr>
+            </w:pPr>
+            <w:r>
+              <w:rPr>
+                <w:rFonts w:ascii="Times New Roman" w:hAnsi="Times New Roman" w:cs="Times New Roman"/>
+                <w:sz w:val="28"/>
+                <w:szCs w:val="28"/>
+                <w:lang w:val="en-US"/>
+              </w:rPr>
+              <w:t>9</w:t>
+            </w:r>
+          </w:p>
+        </w:tc>
+        <w:tc>
+          <w:tcPr>
+            <w:tcW w:w="396" w:type="dxa"/>
+          </w:tcPr>
+          <w:p>
+            <w:pPr>
+              <w:jc w:val="both"/>
+              <w:rPr>
+                <w:rFonts w:ascii="Times New Roman" w:hAnsi="Times New Roman" w:cs="Times New Roman"/>
+                <w:sz w:val="28"/>
+                <w:szCs w:val="28"/>
+                <w:lang w:val="en-US"/>
+              </w:rPr>
+            </w:pPr>
+            <w:r>
+              <w:rPr>
+                <w:rFonts w:ascii="Times New Roman" w:hAnsi="Times New Roman" w:cs="Times New Roman"/>
+                <w:sz w:val="28"/>
+                <w:szCs w:val="28"/>
+                <w:lang w:val="en-US"/>
+              </w:rPr>
+              <w:t>1</w:t>
+            </w:r>
+          </w:p>
+        </w:tc>
+        <w:tc>
+          <w:tcPr>
+            <w:tcW w:w="396" w:type="dxa"/>
+          </w:tcPr>
+          <w:p>
+            <w:pPr>
+              <w:jc w:val="both"/>
+              <w:rPr>
+                <w:rFonts w:ascii="Times New Roman" w:hAnsi="Times New Roman" w:cs="Times New Roman"/>
+                <w:sz w:val="28"/>
+                <w:szCs w:val="28"/>
+                <w:lang w:val="ru-RU"/>
+              </w:rPr>
+            </w:pPr>
+          </w:p>
+        </w:tc>
+        <w:tc>
+          <w:tcPr>
+            <w:tcW w:w="396" w:type="dxa"/>
+          </w:tcPr>
+          <w:p>
+            <w:pPr>
+              <w:jc w:val="both"/>
+              <w:rPr>
+                <w:rFonts w:ascii="Times New Roman" w:hAnsi="Times New Roman" w:cs="Times New Roman"/>
+                <w:sz w:val="28"/>
+                <w:szCs w:val="28"/>
+                <w:lang w:val="ru-RU"/>
+              </w:rPr>
+            </w:pPr>
+          </w:p>
+        </w:tc>
+        <w:tc>
+          <w:tcPr>
+            <w:tcW w:w="396" w:type="dxa"/>
+          </w:tcPr>
+          <w:p>
+            <w:pPr>
+              <w:jc w:val="both"/>
+              <w:rPr>
+                <w:rFonts w:ascii="Times New Roman" w:hAnsi="Times New Roman" w:cs="Times New Roman"/>
+                <w:sz w:val="28"/>
+                <w:szCs w:val="28"/>
+                <w:lang w:val="ru-RU"/>
+              </w:rPr>
+            </w:pPr>
+          </w:p>
+        </w:tc>
+        <w:tc>
+          <w:tcPr>
+            <w:tcW w:w="396" w:type="dxa"/>
+          </w:tcPr>
+          <w:p>
+            <w:pPr>
+              <w:jc w:val="both"/>
+              <w:rPr>
+                <w:rFonts w:ascii="Times New Roman" w:hAnsi="Times New Roman" w:cs="Times New Roman"/>
+                <w:sz w:val="28"/>
+                <w:szCs w:val="28"/>
+                <w:lang w:val="ru-RU"/>
+              </w:rPr>
+            </w:pPr>
+          </w:p>
+        </w:tc>
+        <w:tc>
+          <w:tcPr>
+            <w:tcW w:w="396" w:type="dxa"/>
+          </w:tcPr>
+          <w:p>
+            <w:pPr>
+              <w:jc w:val="both"/>
+              <w:rPr>
+                <w:rFonts w:ascii="Times New Roman" w:hAnsi="Times New Roman" w:cs="Times New Roman"/>
+                <w:sz w:val="28"/>
+                <w:szCs w:val="28"/>
+                <w:lang w:val="ru-RU"/>
+              </w:rPr>
+            </w:pPr>
+          </w:p>
+        </w:tc>
+        <w:tc>
+          <w:tcPr>
+            <w:tcW w:w="396" w:type="dxa"/>
+          </w:tcPr>
+          <w:p>
+            <w:pPr>
+              <w:jc w:val="both"/>
+              <w:rPr>
+                <w:rFonts w:ascii="Times New Roman" w:hAnsi="Times New Roman" w:cs="Times New Roman"/>
+                <w:sz w:val="28"/>
+                <w:szCs w:val="28"/>
+                <w:lang w:val="ru-RU"/>
+              </w:rPr>
+            </w:pPr>
+          </w:p>
+        </w:tc>
+        <w:tc>
+          <w:tcPr>
+            <w:tcW w:w="396" w:type="dxa"/>
+          </w:tcPr>
+          <w:p>
+            <w:pPr>
+              <w:jc w:val="both"/>
+              <w:rPr>
+                <w:rFonts w:ascii="Times New Roman" w:hAnsi="Times New Roman" w:cs="Times New Roman"/>
+                <w:sz w:val="28"/>
+                <w:szCs w:val="28"/>
+                <w:lang w:val="ru-RU"/>
+              </w:rPr>
+            </w:pPr>
+          </w:p>
+        </w:tc>
+        <w:tc>
+          <w:tcPr>
+            <w:tcW w:w="396" w:type="dxa"/>
+          </w:tcPr>
+          <w:p>
+            <w:pPr>
+              <w:jc w:val="both"/>
+              <w:rPr>
+                <w:rFonts w:ascii="Times New Roman" w:hAnsi="Times New Roman" w:cs="Times New Roman"/>
+                <w:sz w:val="28"/>
+                <w:szCs w:val="28"/>
+                <w:lang w:val="ru-RU"/>
+              </w:rPr>
+            </w:pPr>
+          </w:p>
+        </w:tc>
+        <w:tc>
+          <w:tcPr>
+            <w:tcW w:w="396" w:type="dxa"/>
+          </w:tcPr>
+          <w:p>
+            <w:pPr>
+              <w:jc w:val="both"/>
+              <w:rPr>
+                <w:rFonts w:ascii="Times New Roman" w:hAnsi="Times New Roman" w:cs="Times New Roman"/>
+                <w:sz w:val="28"/>
+                <w:szCs w:val="28"/>
+                <w:lang w:val="ru-RU"/>
+              </w:rPr>
+            </w:pPr>
+          </w:p>
+        </w:tc>
+        <w:tc>
+          <w:tcPr>
+            <w:tcW w:w="396" w:type="dxa"/>
+          </w:tcPr>
+          <w:p>
+            <w:pPr>
+              <w:jc w:val="both"/>
+              <w:rPr>
+                <w:rFonts w:ascii="Times New Roman" w:hAnsi="Times New Roman" w:cs="Times New Roman"/>
+                <w:sz w:val="28"/>
+                <w:szCs w:val="28"/>
+                <w:lang w:val="ru-RU"/>
+              </w:rPr>
+            </w:pPr>
+          </w:p>
+        </w:tc>
+        <w:tc>
+          <w:tcPr>
+            <w:tcW w:w="396" w:type="dxa"/>
+          </w:tcPr>
+          <w:p>
+            <w:pPr>
+              <w:jc w:val="both"/>
+              <w:rPr>
+                <w:rFonts w:ascii="Times New Roman" w:hAnsi="Times New Roman" w:cs="Times New Roman"/>
+                <w:sz w:val="28"/>
+                <w:szCs w:val="28"/>
+                <w:lang w:val="ru-RU"/>
+              </w:rPr>
+            </w:pPr>
+          </w:p>
+        </w:tc>
+        <w:tc>
+          <w:tcPr>
+            <w:tcW w:w="396" w:type="dxa"/>
+          </w:tcPr>
+          <w:p>
+            <w:pPr>
+              <w:jc w:val="both"/>
+              <w:rPr>
+                <w:rFonts w:ascii="Times New Roman" w:hAnsi="Times New Roman" w:cs="Times New Roman"/>
+                <w:sz w:val="28"/>
+                <w:szCs w:val="28"/>
+                <w:lang w:val="ru-RU"/>
+              </w:rPr>
+            </w:pPr>
+          </w:p>
+        </w:tc>
+        <w:tc>
+          <w:tcPr>
+            <w:tcW w:w="396" w:type="dxa"/>
+          </w:tcPr>
+          <w:p>
+            <w:pPr>
+              <w:jc w:val="both"/>
+              <w:rPr>
+                <w:rFonts w:ascii="Times New Roman" w:hAnsi="Times New Roman" w:cs="Times New Roman"/>
+                <w:sz w:val="28"/>
+                <w:szCs w:val="28"/>
+                <w:lang w:val="ru-RU"/>
+              </w:rPr>
+            </w:pPr>
+          </w:p>
+        </w:tc>
+        <w:tc>
+          <w:tcPr>
+            <w:tcW w:w="396" w:type="dxa"/>
+          </w:tcPr>
+          <w:p>
+            <w:pPr>
+              <w:jc w:val="both"/>
+              <w:rPr>
+                <w:rFonts w:ascii="Times New Roman" w:hAnsi="Times New Roman" w:cs="Times New Roman"/>
+                <w:sz w:val="28"/>
+                <w:szCs w:val="28"/>
+                <w:lang w:val="ru-RU"/>
+              </w:rPr>
+            </w:pPr>
+          </w:p>
+        </w:tc>
+      </w:tr>
+    </w:tbl>
+    <w:p>
+      <w:pPr>
+        <w:jc w:val="both"/>
+        <w:rPr>
+          <w:rFonts w:ascii="Times New Roman" w:hAnsi="Times New Roman" w:cs="Times New Roman"/>
+          <w:sz w:val="28"/>
+          <w:szCs w:val="28"/>
+          <w:lang w:val="ru-RU"/>
+        </w:rPr>
+      </w:pPr>
+    </w:p>
+    <w:p>
+      <w:pPr>
+        <w:ind w:firstLine="851"/>
+        <w:jc w:val="both"/>
+        <w:rPr>
+          <w:rFonts w:ascii="Times New Roman" w:hAnsi="Times New Roman" w:cs="Times New Roman"/>
+          <w:i/>
+          <w:iCs/>
+          <w:sz w:val="18"/>
+          <w:szCs w:val="18"/>
+          <w:lang w:val="ru-RU"/>
+        </w:rPr>
+      </w:pPr>
+      <w:r>
+        <w:rPr>
+          <w:rFonts w:ascii="Times New Roman" w:hAnsi="Times New Roman" w:cs="Times New Roman"/>
+          <w:i/>
+          <w:iCs/>
+          <w:noProof/>
+          <w:sz w:val="18"/>
+          <w:szCs w:val="18"/>
+          <w:lang w:val="ru-RU"/>
+        </w:rPr>
+        <mc:AlternateContent>
+          <mc:Choice Requires="wps">
+            <w:drawing>
+              <wp:anchor distT="0" distB="0" distL="114300" distR="114300" simplePos="0" relativeHeight="251670528" behindDoc="0" locked="0" layoutInCell="1" allowOverlap="1" wp14:anchorId="38E1B8AF" wp14:editId="41D97489">
+                <wp:simplePos x="0" y="0"/>
+                <wp:positionH relativeFrom="column">
+                  <wp:posOffset>2217420</wp:posOffset>
+                </wp:positionH>
+                <wp:positionV relativeFrom="paragraph">
+                  <wp:posOffset>6985</wp:posOffset>
+                </wp:positionV>
+                <wp:extent cx="374650" cy="368299"/>
+                <wp:effectExtent l="0" t="0" r="25400" b="13335"/>
+                <wp:wrapNone/>
+                <wp:docPr id="21" name="Прямоугольник 21"/>
+                <wp:cNvGraphicFramePr/>
+                <a:graphic xmlns:a="http://schemas.openxmlformats.org/drawingml/2006/main">
+                  <a:graphicData uri="http://schemas.microsoft.com/office/word/2010/wordprocessingShape">
+                    <wps:wsp>
+                      <wps:cNvSpPr/>
+                      <wps:spPr>
+                        <a:xfrm>
+                          <a:off x="0" y="0"/>
+                          <a:ext cx="374650" cy="368299"/>
+                        </a:xfrm>
+                        <a:prstGeom prst="rect">
+                          <a:avLst/>
+                        </a:prstGeom>
+                      </wps:spPr>
+                      <wps:style>
+                        <a:lnRef idx="2">
+                          <a:schemeClr val="dk1"/>
+                        </a:lnRef>
+                        <a:fillRef idx="1">
+                          <a:schemeClr val="lt1"/>
+                        </a:fillRef>
+                        <a:effectRef idx="0">
+                          <a:schemeClr val="dk1"/>
+                        </a:effectRef>
+                        <a:fontRef idx="minor">
+                          <a:schemeClr val="dk1"/>
+                        </a:fontRef>
+                      </wps:style>
+                      <wps:txbx>
+                        <w:txbxContent>
+                          <w:p>
+                            <w:pPr>
+                              <w:jc w:val="center"/>
+                              <w:rPr>
+                                <w:lang w:val="en-US"/>
+                              </w:rPr>
+                            </w:pPr>
+                            <w:r>
+                              <w:rPr>
+                                <w:lang w:val="en-US"/>
+                              </w:rPr>
+                              <w:t>Q</w:t>
+                            </w:r>
+                            <w:r>
+                              <w:rPr>
+                                <w:vertAlign w:val="subscript"/>
+                                <w:lang w:val="en-US"/>
+                              </w:rPr>
+                              <w:t>3</w:t>
+                            </w:r>
+                          </w:p>
+                        </w:txbxContent>
+                      </wps:txbx>
+                      <wps:bodyPr rot="0" spcFirstLastPara="0" vertOverflow="overflow" horzOverflow="overflow" vert="horz" wrap="square" lIns="91440" tIns="45720" rIns="91440" bIns="45720" numCol="1" spcCol="0" rtlCol="0" fromWordArt="0" anchor="ctr" anchorCtr="0" forceAA="0" compatLnSpc="1">
+                        <a:prstTxWarp prst="textNoShape">
+                          <a:avLst/>
+                        </a:prstTxWarp>
+                        <a:noAutofit/>
+                      </wps:bodyPr>
+                    </wps:wsp>
+                  </a:graphicData>
+                </a:graphic>
+                <wp14:sizeRelH relativeFrom="margin">
+                  <wp14:pctWidth>0</wp14:pctWidth>
+                </wp14:sizeRelH>
+              </wp:anchor>
+            </w:drawing>
+          </mc:Choice>
+          <mc:Fallback>
+            <w:pict>
+              <v:rect w14:anchorId="38E1B8AF" id="Прямоугольник 21" o:spid="_x0000_s1032" style="position:absolute;left:0;text-align:left;margin-left:174.6pt;margin-top:.55pt;width:29.5pt;height:29pt;z-index:251670528;visibility:visible;mso-wrap-style:square;mso-width-percent:0;mso-wrap-distance-left:9pt;mso-wrap-distance-top:0;mso-wrap-distance-right:9pt;mso-wrap-distance-bottom:0;mso-position-horizontal:absolute;mso-position-horizontal-relative:text;mso-position-vertical:absolute;mso-position-vertical-relative:text;mso-width-percent:0;mso-width-relative:margin;v-text-anchor:middle" o:gfxdata="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" fillcolor="white [3201]" strokecolor="black [3200]" strokeweight="1pt">
+                <v:textbox>
+                  <w:txbxContent>
+                    <w:p>
+                      <w:pPr>
+                        <w:jc w:val="center"/>
+                        <w:rPr>
+                          <w:lang w:val="en-US"/>
+                        </w:rPr>
+                      </w:pPr>
+                      <w:r>
+                        <w:rPr>
+                          <w:lang w:val="en-US"/>
+                        </w:rPr>
+                        <w:t>Q</w:t>
+                      </w:r>
+                      <w:r>
+                        <w:rPr>
+                          <w:vertAlign w:val="subscript"/>
+                          <w:lang w:val="en-US"/>
+                        </w:rPr>
+                        <w:t>3</w:t>
+                      </w:r>
+                    </w:p>
+                  </w:txbxContent>
+                </v:textbox>
+              </v:rect>
+            </w:pict>
+          </mc:Fallback>
+        </mc:AlternateContent>
+      </w:r>
+    </w:p>
+    <w:p>
+      <w:pPr>
+        <w:jc w:val="both"/>
+        <w:rPr>
+          <w:rFonts w:ascii="Times New Roman" w:hAnsi="Times New Roman" w:cs="Times New Roman"/>
+          <w:sz w:val="28"/>
+          <w:szCs w:val="28"/>
+          <w:lang w:val="ru-RU"/>
+        </w:rPr>
+      </w:pPr>
+      <w:r>
+        <w:rPr>
+          <w:rFonts w:ascii="Times New Roman" w:hAnsi="Times New Roman" w:cs="Times New Roman"/>
+          <w:i/>
+          <w:iCs/>
+          <w:noProof/>
+          <w:sz w:val="18"/>
+          <w:szCs w:val="18"/>
+          <w:lang w:val="ru-RU"/>
+        </w:rPr>
+        <mc:AlternateContent>
+          <mc:Choice Requires="wps">
+            <w:drawing>
+              <wp:anchor distT="0" distB="0" distL="114300" distR="114300" simplePos="0" relativeHeight="251669504" behindDoc="0" locked="0" layoutInCell="1" allowOverlap="1" wp14:anchorId="5CB341D9" wp14:editId="34190E35">
+                <wp:simplePos x="0" y="0"/>
+                <wp:positionH relativeFrom="column">
+                  <wp:posOffset>2223770</wp:posOffset>
+                </wp:positionH>
+                <wp:positionV relativeFrom="paragraph">
+                  <wp:posOffset>130810</wp:posOffset>
+                </wp:positionV>
+                <wp:extent cx="361950" cy="146050"/>
+                <wp:effectExtent l="19050" t="0" r="38100" b="44450"/>
+                <wp:wrapNone/>
+                <wp:docPr id="22" name="Равнобедренный треугольник 22"/>
+                <wp:cNvGraphicFramePr/>
+                <a:graphic xmlns:a="http://schemas.openxmlformats.org/drawingml/2006/main">
+                  <a:graphicData uri="http://schemas.microsoft.com/office/word/2010/wordprocessingShape">
+                    <wps:wsp>
+                      <wps:cNvSpPr/>
+                      <wps:spPr>
+                        <a:xfrm rot="10800000">
+                          <a:off x="0" y="0"/>
+                          <a:ext cx="361950" cy="146050"/>
+                        </a:xfrm>
+                        <a:prstGeom prst="triangle">
+                          <a:avLst/>
+                        </a:prstGeom>
+                      </wps:spPr>
+                      <wps:style>
+                        <a:lnRef idx="2">
+                          <a:schemeClr val="dk1"/>
+                        </a:lnRef>
+                        <a:fillRef idx="1">
+                          <a:schemeClr val="lt1"/>
+                        </a:fillRef>
+                        <a:effectRef idx="0">
+                          <a:schemeClr val="dk1"/>
+                        </a:effectRef>
+                        <a:fontRef idx="minor">
+                          <a:schemeClr val="dk1"/>
+                        </a:fontRef>
+                      </wps:style>
+                      <wps:txbx>
+                        <w:txbxContent>
+                          <w:p>
+                            <w:pPr>
+                              <w:rPr>
+                                <w:color w:val="000000" w:themeColor="text1"/>
+                                <w:lang w:val="en-US"/>
+                              </w:rPr>
+                            </w:pPr>
+                          </w:p>
+                          <w:p>
+                            <w:pPr>
+                              <w:rPr>
+                                <w:color w:val="000000" w:themeColor="text1"/>
+                                <w:vertAlign w:val="superscript"/>
+                                <w:lang w:val="en-US"/>
+                              </w:rPr>
+                            </w:pPr>
+                          </w:p>
+                        </w:txbxContent>
+                      </wps:txbx>
+                      <wps:bodyPr rot="0" spcFirstLastPara="0" vertOverflow="overflow" horzOverflow="overflow" vert="horz" wrap="square" lIns="91440" tIns="45720" rIns="91440" bIns="45720" numCol="1" spcCol="0" rtlCol="0" fromWordArt="0" anchor="ctr" anchorCtr="0" forceAA="0" compatLnSpc="1">
+                        <a:prstTxWarp prst="textNoShape">
+                          <a:avLst/>
+                        </a:prstTxWarp>
+                        <a:noAutofit/>
+                      </wps:bodyPr>
+                    </wps:wsp>
+                  </a:graphicData>
+                </a:graphic>
+                <wp14:sizeRelH relativeFrom="margin">
+                  <wp14:pctWidth>0</wp14:pctWidth>
+                </wp14:sizeRelH>
+                <wp14:sizeRelV relativeFrom="margin">
+                  <wp14:pctHeight>0</wp14:pctHeight>
+                </wp14:sizeRelV>
+              </wp:anchor>
+            </w:drawing>
+          </mc:Choice>
+          <mc:Fallback>
+            <w:pict>
+              <v:shape w14:anchorId="5CB341D9" id="Равнобедренный треугольник 22" o:spid="_x0000_s1033" type="#_x0000_t5" style="position:absolute;left:0;text-align:left;margin-left:175.1pt;margin-top:10.3pt;width:28.5pt;height:11.5pt;rotation:180;z-index:251669504;visibility:visible;mso-wrap-style:square;mso-width-percent:0;mso-height-percent:0;mso-wrap-distance-left:9pt;mso-wrap-distance-top:0;mso-wrap-distance-right:9pt;mso-wrap-distance-bottom:0;mso-position-horizontal:absolute;mso-position-horizontal-relative:text;mso-position-vertical:absolute;mso-position-vertical-relative:text;mso-width-percent:0;mso-height-percent:0;mso-width-relative:margin;mso-height-relative:margin;v-text-anchor:middle" o:gfxdata="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" fillcolor="white [3201]" strokecolor="black [3200]" strokeweight="1pt">
+                <v:textbox>
+                  <w:txbxContent>
+                    <w:p>
+                      <w:pPr>
+                        <w:rPr>
+                          <w:color w:val="000000" w:themeColor="text1"/>
+                          <w:lang w:val="en-US"/>
+                        </w:rPr>
+                      </w:pPr>
+                    </w:p>
+                    <w:p>
+                      <w:pPr>
+                        <w:rPr>
+                          <w:color w:val="000000" w:themeColor="text1"/>
+                          <w:vertAlign w:val="superscript"/>
+                          <w:lang w:val="en-US"/>
+                        </w:rPr>
+                      </w:pPr>
+                    </w:p>
+                  </w:txbxContent>
+                </v:textbox>
+              </v:shape>
+            </w:pict>
+          </mc:Fallback>
+        </mc:AlternateContent>
+      </w:r>
+    </w:p>
+    <w:tbl>
+      <w:tblPr>
+        <w:tblStyle w:val="a4"/>
+        <w:tblW w:w="0" w:type="auto"/>
+        <w:tblLook w:val="04A0" w:firstRow="1" w:lastRow="0" w:firstColumn="1" w:lastColumn="0" w:noHBand="0" w:noVBand="1"/>
+      </w:tblPr>
+      <w:tblGrid>
+        <w:gridCol w:w="398"/>
+        <w:gridCol w:w="397"/>
+        <w:gridCol w:w="397"/>
+        <w:gridCol w:w="397"/>
+        <w:gridCol w:w="397"/>
+        <w:gridCol w:w="397"/>
+        <w:gridCol w:w="397"/>
+        <w:gridCol w:w="397"/>
+        <w:gridCol w:w="397"/>
+        <w:gridCol w:w="397"/>
+        <w:gridCol w:w="396"/>
+        <w:gridCol w:w="396"/>
+        <w:gridCol w:w="396"/>
+        <w:gridCol w:w="396"/>
+        <w:gridCol w:w="396"/>
+        <w:gridCol w:w="396"/>
+        <w:gridCol w:w="396"/>
+        <w:gridCol w:w="396"/>
+        <w:gridCol w:w="396"/>
+        <w:gridCol w:w="396"/>
+        <w:gridCol w:w="396"/>
+        <w:gridCol w:w="396"/>
+        <w:gridCol w:w="396"/>
+        <w:gridCol w:w="396"/>
+        <w:gridCol w:w="396"/>
+      </w:tblGrid>
+      <w:tr>
+        <w:tc>
+          <w:tcPr>
+            <w:tcW w:w="398" w:type="dxa"/>
+          </w:tcPr>
+          <w:p>
+            <w:pPr>
+              <w:jc w:val="both"/>
+              <w:rPr>
+                <w:rFonts w:ascii="Times New Roman" w:hAnsi="Times New Roman" w:cs="Times New Roman"/>
+                <w:sz w:val="28"/>
+                <w:szCs w:val="28"/>
+                <w:lang w:val="ru-RU"/>
+              </w:rPr>
+            </w:pPr>
+          </w:p>
+        </w:tc>
+        <w:tc>
+          <w:tcPr>
+            <w:tcW w:w="397" w:type="dxa"/>
+          </w:tcPr>
+          <w:p>
+            <w:pPr>
+              <w:jc w:val="both"/>
+              <w:rPr>
+                <w:rFonts w:ascii="Times New Roman" w:hAnsi="Times New Roman" w:cs="Times New Roman"/>
+                <w:sz w:val="28"/>
+                <w:szCs w:val="28"/>
+                <w:lang w:val="ru-RU"/>
+              </w:rPr>
+            </w:pPr>
+          </w:p>
+        </w:tc>
+        <w:tc>
+          <w:tcPr>
+            <w:tcW w:w="397" w:type="dxa"/>
+          </w:tcPr>
+          <w:p>
+            <w:pPr>
+              <w:jc w:val="both"/>
+              <w:rPr>
+                <w:rFonts w:ascii="Times New Roman" w:hAnsi="Times New Roman" w:cs="Times New Roman"/>
+                <w:sz w:val="28"/>
+                <w:szCs w:val="28"/>
+                <w:lang w:val="ru-RU"/>
+              </w:rPr>
+            </w:pPr>
+          </w:p>
+        </w:tc>
+        <w:tc>
+          <w:tcPr>
+            <w:tcW w:w="397" w:type="dxa"/>
+          </w:tcPr>
+          <w:p>
+            <w:pPr>
+              <w:jc w:val="both"/>
+              <w:rPr>
+                <w:rFonts w:ascii="Times New Roman" w:hAnsi="Times New Roman" w:cs="Times New Roman"/>
+                <w:sz w:val="28"/>
+                <w:szCs w:val="28"/>
+                <w:lang w:val="ru-RU"/>
+              </w:rPr>
+            </w:pPr>
+          </w:p>
+        </w:tc>
+        <w:tc>
+          <w:tcPr>
+            <w:tcW w:w="397" w:type="dxa"/>
+          </w:tcPr>
+          <w:p>
+            <w:pPr>
+              <w:jc w:val="both"/>
+              <w:rPr>
+                <w:rFonts w:ascii="Times New Roman" w:hAnsi="Times New Roman" w:cs="Times New Roman"/>
+                <w:sz w:val="28"/>
+                <w:szCs w:val="28"/>
+                <w:lang w:val="ru-RU"/>
+              </w:rPr>
+            </w:pPr>
+          </w:p>
+        </w:tc>
+        <w:tc>
+          <w:tcPr>
+            <w:tcW w:w="397" w:type="dxa"/>
+          </w:tcPr>
+          <w:p>
+            <w:pPr>
+              <w:jc w:val="both"/>
+              <w:rPr>
+                <w:rFonts w:ascii="Times New Roman" w:hAnsi="Times New Roman" w:cs="Times New Roman"/>
+                <w:sz w:val="28"/>
+                <w:szCs w:val="28"/>
+                <w:lang w:val="ru-RU"/>
+              </w:rPr>
+            </w:pPr>
+          </w:p>
+        </w:tc>
+        <w:tc>
+          <w:tcPr>
+            <w:tcW w:w="397" w:type="dxa"/>
+          </w:tcPr>
+          <w:p>
+            <w:pPr>
+              <w:jc w:val="both"/>
+              <w:rPr>
+                <w:rFonts w:ascii="Times New Roman" w:hAnsi="Times New Roman" w:cs="Times New Roman"/>
+                <w:sz w:val="28"/>
+                <w:szCs w:val="28"/>
+                <w:lang w:val="ru-RU"/>
+              </w:rPr>
+            </w:pPr>
+          </w:p>
+        </w:tc>
+        <w:tc>
+          <w:tcPr>
+            <w:tcW w:w="397" w:type="dxa"/>
+          </w:tcPr>
+          <w:p>
+            <w:pPr>
+              <w:jc w:val="both"/>
+              <w:rPr>
+                <w:rFonts w:ascii="Times New Roman" w:hAnsi="Times New Roman" w:cs="Times New Roman"/>
+                <w:sz w:val="28"/>
+                <w:szCs w:val="28"/>
+                <w:lang w:val="ru-RU"/>
+              </w:rPr>
+            </w:pPr>
+          </w:p>
+        </w:tc>
+        <w:tc>
+          <w:tcPr>
+            <w:tcW w:w="397" w:type="dxa"/>
+          </w:tcPr>
+          <w:p>
+            <w:pPr>
+              <w:jc w:val="both"/>
+              <w:rPr>
+                <w:rFonts w:ascii="Times New Roman" w:hAnsi="Times New Roman" w:cs="Times New Roman"/>
+                <w:sz w:val="28"/>
+                <w:szCs w:val="28"/>
+                <w:lang w:val="en-US"/>
+              </w:rPr>
+            </w:pPr>
+            <w:r>
+              <w:rPr>
+                <w:rFonts w:ascii="Times New Roman" w:hAnsi="Times New Roman" w:cs="Times New Roman"/>
+                <w:sz w:val="28"/>
+                <w:szCs w:val="28"/>
+                <w:lang w:val="en-US"/>
+              </w:rPr>
+              <w:t>9</w:t>
+            </w:r>
+          </w:p>
+        </w:tc>
+        <w:tc>
+          <w:tcPr>
+            <w:tcW w:w="397" w:type="dxa"/>
+          </w:tcPr>
+          <w:p>
+            <w:pPr>
+              <w:jc w:val="both"/>
+              <w:rPr>
+                <w:rFonts w:ascii="Times New Roman" w:hAnsi="Times New Roman" w:cs="Times New Roman"/>
+                <w:sz w:val="28"/>
+                <w:szCs w:val="28"/>
+                <w:lang w:val="en-US"/>
+              </w:rPr>
+            </w:pPr>
+            <w:r>
+              <w:rPr>
+                <w:rFonts w:ascii="Times New Roman" w:hAnsi="Times New Roman" w:cs="Times New Roman"/>
+                <w:sz w:val="28"/>
+                <w:szCs w:val="28"/>
+                <w:lang w:val="en-US"/>
+              </w:rPr>
+              <w:t>1</w:t>
+            </w:r>
+          </w:p>
+        </w:tc>
+        <w:tc>
+          <w:tcPr>
+            <w:tcW w:w="396" w:type="dxa"/>
+          </w:tcPr>
+          <w:p>
+            <w:pPr>
+              <w:jc w:val="both"/>
+              <w:rPr>
+                <w:rFonts w:ascii="Times New Roman" w:hAnsi="Times New Roman" w:cs="Times New Roman"/>
+                <w:sz w:val="28"/>
+                <w:szCs w:val="28"/>
+                <w:lang w:val="en-US"/>
+              </w:rPr>
+            </w:pPr>
+            <w:r>
+              <w:rPr>
+                <w:rFonts w:ascii="Times New Roman" w:hAnsi="Times New Roman" w:cs="Times New Roman"/>
+                <w:sz w:val="28"/>
+                <w:szCs w:val="28"/>
+                <w:lang w:val="en-US"/>
+              </w:rPr>
+              <w:t>1</w:t>
+            </w:r>
+          </w:p>
+        </w:tc>
+        <w:tc>
+          <w:tcPr>
+            <w:tcW w:w="396" w:type="dxa"/>
+          </w:tcPr>
+          <w:p>
+            <w:pPr>
+              <w:jc w:val="both"/>
+              <w:rPr>
+                <w:rFonts w:ascii="Times New Roman" w:hAnsi="Times New Roman" w:cs="Times New Roman"/>
+                <w:sz w:val="28"/>
+                <w:szCs w:val="28"/>
+                <w:lang w:val="ru-RU"/>
+              </w:rPr>
+            </w:pPr>
+          </w:p>
+        </w:tc>
+        <w:tc>
+          <w:tcPr>
+            <w:tcW w:w="396" w:type="dxa"/>
+          </w:tcPr>
+          <w:p>
+            <w:pPr>
+              <w:jc w:val="both"/>
+              <w:rPr>
+                <w:rFonts w:ascii="Times New Roman" w:hAnsi="Times New Roman" w:cs="Times New Roman"/>
+                <w:sz w:val="28"/>
+                <w:szCs w:val="28"/>
+                <w:lang w:val="ru-RU"/>
+              </w:rPr>
+            </w:pPr>
+          </w:p>
+        </w:tc>
+        <w:tc>
+          <w:tcPr>
+            <w:tcW w:w="396" w:type="dxa"/>
+          </w:tcPr>
+          <w:p>
+            <w:pPr>
+              <w:jc w:val="both"/>
+              <w:rPr>
+                <w:rFonts w:ascii="Times New Roman" w:hAnsi="Times New Roman" w:cs="Times New Roman"/>
+                <w:sz w:val="28"/>
+                <w:szCs w:val="28"/>
+                <w:lang w:val="ru-RU"/>
+              </w:rPr>
+            </w:pPr>
+          </w:p>
+        </w:tc>
+        <w:tc>
+          <w:tcPr>
+            <w:tcW w:w="396" w:type="dxa"/>
+          </w:tcPr>
+          <w:p>
+            <w:pPr>
+              <w:jc w:val="both"/>
+              <w:rPr>
+                <w:rFonts w:ascii="Times New Roman" w:hAnsi="Times New Roman" w:cs="Times New Roman"/>
+                <w:sz w:val="28"/>
+                <w:szCs w:val="28"/>
+                <w:lang w:val="ru-RU"/>
+              </w:rPr>
+            </w:pPr>
+          </w:p>
+        </w:tc>
+        <w:tc>
+          <w:tcPr>
+            <w:tcW w:w="396" w:type="dxa"/>
+          </w:tcPr>
+          <w:p>
+            <w:pPr>
+              <w:jc w:val="both"/>
+              <w:rPr>
+                <w:rFonts w:ascii="Times New Roman" w:hAnsi="Times New Roman" w:cs="Times New Roman"/>
+                <w:sz w:val="28"/>
+                <w:szCs w:val="28"/>
+                <w:lang w:val="ru-RU"/>
+              </w:rPr>
+            </w:pPr>
+          </w:p>
+        </w:tc>
+        <w:tc>
+          <w:tcPr>
+            <w:tcW w:w="396" w:type="dxa"/>
+          </w:tcPr>
+          <w:p>
+            <w:pPr>
+              <w:jc w:val="both"/>
+              <w:rPr>
+                <w:rFonts w:ascii="Times New Roman" w:hAnsi="Times New Roman" w:cs="Times New Roman"/>
+                <w:sz w:val="28"/>
+                <w:szCs w:val="28"/>
+                <w:lang w:val="ru-RU"/>
+              </w:rPr>
+            </w:pPr>
+          </w:p>
+        </w:tc>
+        <w:tc>
+          <w:tcPr>
+            <w:tcW w:w="396" w:type="dxa"/>
+          </w:tcPr>
+          <w:p>
+            <w:pPr>
+              <w:jc w:val="both"/>
+              <w:rPr>
+                <w:rFonts w:ascii="Times New Roman" w:hAnsi="Times New Roman" w:cs="Times New Roman"/>
+                <w:sz w:val="28"/>
+                <w:szCs w:val="28"/>
+                <w:lang w:val="ru-RU"/>
+              </w:rPr>
+            </w:pPr>
+          </w:p>
+        </w:tc>
+        <w:tc>
+          <w:tcPr>
+            <w:tcW w:w="396" w:type="dxa"/>
+          </w:tcPr>
+          <w:p>
+            <w:pPr>
+              <w:jc w:val="both"/>
+              <w:rPr>
+                <w:rFonts w:ascii="Times New Roman" w:hAnsi="Times New Roman" w:cs="Times New Roman"/>
+                <w:sz w:val="28"/>
+                <w:szCs w:val="28"/>
+                <w:lang w:val="ru-RU"/>
+              </w:rPr>
+            </w:pPr>
+          </w:p>
+        </w:tc>
+        <w:tc>
+          <w:tcPr>
+            <w:tcW w:w="396" w:type="dxa"/>
+          </w:tcPr>
+          <w:p>
+            <w:pPr>
+              <w:jc w:val="both"/>
+              <w:rPr>
+                <w:rFonts w:ascii="Times New Roman" w:hAnsi="Times New Roman" w:cs="Times New Roman"/>
+                <w:sz w:val="28"/>
+                <w:szCs w:val="28"/>
+                <w:lang w:val="ru-RU"/>
+              </w:rPr>
+            </w:pPr>
+          </w:p>
+        </w:tc>
+        <w:tc>
+          <w:tcPr>
+            <w:tcW w:w="396" w:type="dxa"/>
+          </w:tcPr>
+          <w:p>
+            <w:pPr>
+              <w:jc w:val="both"/>
+              <w:rPr>
+                <w:rFonts w:ascii="Times New Roman" w:hAnsi="Times New Roman" w:cs="Times New Roman"/>
+                <w:sz w:val="28"/>
+                <w:szCs w:val="28"/>
+                <w:lang w:val="ru-RU"/>
+              </w:rPr>
+            </w:pPr>
+          </w:p>
+        </w:tc>
+        <w:tc>
+          <w:tcPr>
+            <w:tcW w:w="396" w:type="dxa"/>
+          </w:tcPr>
+          <w:p>
+            <w:pPr>
+              <w:jc w:val="both"/>
+              <w:rPr>
+                <w:rFonts w:ascii="Times New Roman" w:hAnsi="Times New Roman" w:cs="Times New Roman"/>
+                <w:sz w:val="28"/>
+                <w:szCs w:val="28"/>
+                <w:lang w:val="ru-RU"/>
+              </w:rPr>
+            </w:pPr>
+          </w:p>
+        </w:tc>
+        <w:tc>
+          <w:tcPr>
+            <w:tcW w:w="396" w:type="dxa"/>
+          </w:tcPr>
+          <w:p>
+            <w:pPr>
+              <w:jc w:val="both"/>
+              <w:rPr>
+                <w:rFonts w:ascii="Times New Roman" w:hAnsi="Times New Roman" w:cs="Times New Roman"/>
+                <w:sz w:val="28"/>
+                <w:szCs w:val="28"/>
+                <w:lang w:val="ru-RU"/>
+              </w:rPr>
+            </w:pPr>
+          </w:p>
+        </w:tc>
+        <w:tc>
+          <w:tcPr>
+            <w:tcW w:w="396" w:type="dxa"/>
+          </w:tcPr>
+          <w:p>
+            <w:pPr>
+              <w:jc w:val="both"/>
+              <w:rPr>
+                <w:rFonts w:ascii="Times New Roman" w:hAnsi="Times New Roman" w:cs="Times New Roman"/>
+                <w:sz w:val="28"/>
+                <w:szCs w:val="28"/>
+                <w:lang w:val="ru-RU"/>
+              </w:rPr>
+            </w:pPr>
+          </w:p>
+        </w:tc>
+        <w:tc>
+          <w:tcPr>
+            <w:tcW w:w="396" w:type="dxa"/>
+          </w:tcPr>
+          <w:p>
+            <w:pPr>
+              <w:jc w:val="both"/>
+              <w:rPr>
+                <w:rFonts w:ascii="Times New Roman" w:hAnsi="Times New Roman" w:cs="Times New Roman"/>
+                <w:sz w:val="28"/>
+                <w:szCs w:val="28"/>
+                <w:lang w:val="ru-RU"/>
+              </w:rPr>
+            </w:pPr>
+          </w:p>
+        </w:tc>
+      </w:tr>
+    </w:tbl>
+    <w:p>
+      <w:pPr>
+        <w:jc w:val="both"/>
+        <w:rPr>
+          <w:rFonts w:ascii="Times New Roman" w:hAnsi="Times New Roman" w:cs="Times New Roman"/>
+          <w:sz w:val="28"/>
+          <w:szCs w:val="28"/>
+          <w:lang w:val="ru-RU"/>
+        </w:rPr>
+      </w:pPr>
+    </w:p>
+    <w:p>
+      <w:pPr>
+        <w:ind w:firstLine="851"/>
+        <w:jc w:val="both"/>
+        <w:rPr>
+          <w:rFonts w:ascii="Times New Roman" w:hAnsi="Times New Roman" w:cs="Times New Roman"/>
+          <w:i/>
+          <w:iCs/>
+          <w:sz w:val="18"/>
+          <w:szCs w:val="18"/>
+          <w:lang w:val="ru-RU"/>
+        </w:rPr>
+      </w:pPr>
+      <w:r>
+        <w:rPr>
+          <w:rFonts w:ascii="Times New Roman" w:hAnsi="Times New Roman" w:cs="Times New Roman"/>
+          <w:i/>
+          <w:iCs/>
+          <w:sz w:val="18"/>
+          <w:szCs w:val="18"/>
+          <w:lang w:val="ru-RU"/>
+        </w:rPr>
+        <w:br w:type="page"/>
+      </w:r>
+    </w:p>
+    <w:p>
+      <w:pPr>
+        <w:ind w:firstLine="851"/>
+        <w:jc w:val="both"/>
+        <w:rPr>
+          <w:rFonts w:ascii="Times New Roman" w:hAnsi="Times New Roman" w:cs="Times New Roman"/>
+          <w:i/>
+          <w:iCs/>
+          <w:sz w:val="18"/>
+          <w:szCs w:val="18"/>
+          <w:lang w:val="ru-RU"/>
+        </w:rPr>
+      </w:pPr>
+      <w:r>
+        <w:rPr>
+          <w:rFonts w:ascii="Times New Roman" w:hAnsi="Times New Roman" w:cs="Times New Roman"/>
+          <w:i/>
+          <w:iCs/>
+          <w:noProof/>
+          <w:sz w:val="18"/>
+          <w:szCs w:val="18"/>
+          <w:lang w:val="ru-RU"/>
+        </w:rPr>
+        <w:lastRenderedPageBreak/>
+        <mc:AlternateContent>
+          <mc:Choice Requires="wps">
+            <w:drawing>
+              <wp:anchor distT="0" distB="0" distL="114300" distR="114300" simplePos="0" relativeHeight="251673600" behindDoc="0" locked="0" layoutInCell="1" allowOverlap="1" wp14:anchorId="089057D0" wp14:editId="76AFBD7F">
+                <wp:simplePos x="0" y="0"/>
+                <wp:positionH relativeFrom="column">
+                  <wp:posOffset>1938020</wp:posOffset>
+                </wp:positionH>
+                <wp:positionV relativeFrom="paragraph">
+                  <wp:posOffset>19685</wp:posOffset>
+                </wp:positionV>
+                <wp:extent cx="374650" cy="368299"/>
+                <wp:effectExtent l="0" t="0" r="25400" b="13335"/>
+                <wp:wrapNone/>
+                <wp:docPr id="23" name="Прямоугольник 23"/>
+                <wp:cNvGraphicFramePr/>
+                <a:graphic xmlns:a="http://schemas.openxmlformats.org/drawingml/2006/main">
+                  <a:graphicData uri="http://schemas.microsoft.com/office/word/2010/wordprocessingShape">
+                    <wps:wsp>
+                      <wps:cNvSpPr/>
+                      <wps:spPr>
+                        <a:xfrm>
+                          <a:off x="0" y="0"/>
+                          <a:ext cx="374650" cy="368299"/>
+                        </a:xfrm>
+                        <a:prstGeom prst="rect">
+                          <a:avLst/>
+                        </a:prstGeom>
+                      </wps:spPr>
+                      <wps:style>
+                        <a:lnRef idx="2">
+                          <a:schemeClr val="dk1"/>
+                        </a:lnRef>
+                        <a:fillRef idx="1">
+                          <a:schemeClr val="lt1"/>
+                        </a:fillRef>
+                        <a:effectRef idx="0">
+                          <a:schemeClr val="dk1"/>
+                        </a:effectRef>
+                        <a:fontRef idx="minor">
+                          <a:schemeClr val="dk1"/>
+                        </a:fontRef>
+                      </wps:style>
+                      <wps:txbx>
+                        <w:txbxContent>
+                          <w:p>
+                            <w:pPr>
+                              <w:jc w:val="center"/>
+                              <w:rPr>
+                                <w:lang w:val="en-US"/>
+                              </w:rPr>
+                            </w:pPr>
+                            <w:r>
+                              <w:rPr>
+                                <w:lang w:val="en-US"/>
+                              </w:rPr>
+                              <w:t>Q</w:t>
+                            </w:r>
+                            <w:r>
+                              <w:rPr>
+                                <w:vertAlign w:val="subscript"/>
+                                <w:lang w:val="en-US"/>
+                              </w:rPr>
+                              <w:t>3</w:t>
+                            </w:r>
+                          </w:p>
+                        </w:txbxContent>
+                      </wps:txbx>
+                      <wps:bodyPr rot="0" spcFirstLastPara="0" vertOverflow="overflow" horzOverflow="overflow" vert="horz" wrap="square" lIns="91440" tIns="45720" rIns="91440" bIns="45720" numCol="1" spcCol="0" rtlCol="0" fromWordArt="0" anchor="ctr" anchorCtr="0" forceAA="0" compatLnSpc="1">
+                        <a:prstTxWarp prst="textNoShape">
+                          <a:avLst/>
+                        </a:prstTxWarp>
+                        <a:noAutofit/>
+                      </wps:bodyPr>
+                    </wps:wsp>
+                  </a:graphicData>
+                </a:graphic>
+                <wp14:sizeRelH relativeFrom="margin">
+                  <wp14:pctWidth>0</wp14:pctWidth>
+                </wp14:sizeRelH>
+              </wp:anchor>
+            </w:drawing>
+          </mc:Choice>
+          <mc:Fallback>
+            <w:pict>
+              <v:rect w14:anchorId="089057D0" id="Прямоугольник 23" o:spid="_x0000_s1034" style="position:absolute;left:0;text-align:left;margin-left:152.6pt;margin-top:1.55pt;width:29.5pt;height:29pt;z-index:251673600;visibility:visible;mso-wrap-style:square;mso-width-percent:0;mso-wrap-distance-left:9pt;mso-wrap-distance-top:0;mso-wrap-distance-right:9pt;mso-wrap-distance-bottom:0;mso-position-horizontal:absolute;mso-position-horizontal-relative:text;mso-position-vertical:absolute;mso-position-vertical-relative:text;mso-width-percent:0;mso-width-relative:margin;v-text-anchor:middle" o:gfxdata="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" fillcolor="white [3201]" strokecolor="black [3200]" strokeweight="1pt">
+                <v:textbox>
+                  <w:txbxContent>
+                    <w:p>
+                      <w:pPr>
+                        <w:jc w:val="center"/>
+                        <w:rPr>
+                          <w:lang w:val="en-US"/>
+                        </w:rPr>
+                      </w:pPr>
+                      <w:r>
+                        <w:rPr>
+                          <w:lang w:val="en-US"/>
+                        </w:rPr>
+                        <w:t>Q</w:t>
+                      </w:r>
+                      <w:r>
+                        <w:rPr>
+                          <w:vertAlign w:val="subscript"/>
+                          <w:lang w:val="en-US"/>
+                        </w:rPr>
+                        <w:t>3</w:t>
+                      </w:r>
+                    </w:p>
+                  </w:txbxContent>
+                </v:textbox>
+              </v:rect>
+            </w:pict>
+          </mc:Fallback>
+        </mc:AlternateContent>
+      </w:r>
+    </w:p>
+    <w:p>
+      <w:pPr>
+        <w:jc w:val="both"/>
+        <w:rPr>
+          <w:rFonts w:ascii="Times New Roman" w:hAnsi="Times New Roman" w:cs="Times New Roman"/>
+          <w:sz w:val="28"/>
+          <w:szCs w:val="28"/>
+          <w:lang w:val="ru-RU"/>
+        </w:rPr>
+      </w:pPr>
+      <w:r>
+        <w:rPr>
+          <w:rFonts w:ascii="Times New Roman" w:hAnsi="Times New Roman" w:cs="Times New Roman"/>
+          <w:i/>
+          <w:iCs/>
+          <w:noProof/>
+          <w:sz w:val="18"/>
+          <w:szCs w:val="18"/>
+          <w:lang w:val="ru-RU"/>
+        </w:rPr>
+        <mc:AlternateContent>
+          <mc:Choice Requires="wps">
+            <w:drawing>
+              <wp:anchor distT="0" distB="0" distL="114300" distR="114300" simplePos="0" relativeHeight="251672576" behindDoc="0" locked="0" layoutInCell="1" allowOverlap="1" wp14:anchorId="2F03CAAD" wp14:editId="27601491">
+                <wp:simplePos x="0" y="0"/>
+                <wp:positionH relativeFrom="column">
+                  <wp:posOffset>1944370</wp:posOffset>
+                </wp:positionH>
+                <wp:positionV relativeFrom="paragraph">
+                  <wp:posOffset>143510</wp:posOffset>
+                </wp:positionV>
+                <wp:extent cx="361950" cy="146050"/>
+                <wp:effectExtent l="19050" t="0" r="38100" b="44450"/>
+                <wp:wrapNone/>
+                <wp:docPr id="24" name="Равнобедренный треугольник 24"/>
+                <wp:cNvGraphicFramePr/>
+                <a:graphic xmlns:a="http://schemas.openxmlformats.org/drawingml/2006/main">
+                  <a:graphicData uri="http://schemas.microsoft.com/office/word/2010/wordprocessingShape">
+                    <wps:wsp>
+                      <wps:cNvSpPr/>
+                      <wps:spPr>
+                        <a:xfrm rot="10800000">
+                          <a:off x="0" y="0"/>
+                          <a:ext cx="361950" cy="146050"/>
+                        </a:xfrm>
+                        <a:prstGeom prst="triangle">
+                          <a:avLst/>
+                        </a:prstGeom>
+                      </wps:spPr>
+                      <wps:style>
+                        <a:lnRef idx="2">
+                          <a:schemeClr val="dk1"/>
+                        </a:lnRef>
+                        <a:fillRef idx="1">
+                          <a:schemeClr val="lt1"/>
+                        </a:fillRef>
+                        <a:effectRef idx="0">
+                          <a:schemeClr val="dk1"/>
+                        </a:effectRef>
+                        <a:fontRef idx="minor">
+                          <a:schemeClr val="dk1"/>
+                        </a:fontRef>
+                      </wps:style>
+                      <wps:txbx>
+                        <w:txbxContent>
+                          <w:p>
+                            <w:pPr>
+                              <w:rPr>
+                                <w:color w:val="000000" w:themeColor="text1"/>
+                                <w:lang w:val="en-US"/>
+                              </w:rPr>
+                            </w:pPr>
+                          </w:p>
+                          <w:p>
+                            <w:pPr>
+                              <w:rPr>
+                                <w:color w:val="000000" w:themeColor="text1"/>
+                                <w:vertAlign w:val="superscript"/>
+                                <w:lang w:val="en-US"/>
+                              </w:rPr>
+                            </w:pPr>
+                          </w:p>
+                        </w:txbxContent>
+                      </wps:txbx>
+                      <wps:bodyPr rot="0" spcFirstLastPara="0" vertOverflow="overflow" horzOverflow="overflow" vert="horz" wrap="square" lIns="91440" tIns="45720" rIns="91440" bIns="45720" numCol="1" spcCol="0" rtlCol="0" fromWordArt="0" anchor="ctr" anchorCtr="0" forceAA="0" compatLnSpc="1">
+                        <a:prstTxWarp prst="textNoShape">
+                          <a:avLst/>
+                        </a:prstTxWarp>
+                        <a:noAutofit/>
+                      </wps:bodyPr>
+                    </wps:wsp>
+                  </a:graphicData>
+                </a:graphic>
+                <wp14:sizeRelH relativeFrom="margin">
+                  <wp14:pctWidth>0</wp14:pctWidth>
+                </wp14:sizeRelH>
+                <wp14:sizeRelV relativeFrom="margin">
+                  <wp14:pctHeight>0</wp14:pctHeight>
+                </wp14:sizeRelV>
+              </wp:anchor>
+            </w:drawing>
+          </mc:Choice>
+          <mc:Fallback>
+            <w:pict>
+              <v:shape w14:anchorId="2F03CAAD" id="Равнобедренный треугольник 24" o:spid="_x0000_s1035" type="#_x0000_t5" style="position:absolute;left:0;text-align:left;margin-left:153.1pt;margin-top:11.3pt;width:28.5pt;height:11.5pt;rotation:180;z-index:251672576;visibility:visible;mso-wrap-style:square;mso-width-percent:0;mso-height-percent:0;mso-wrap-distance-left:9pt;mso-wrap-distance-top:0;mso-wrap-distance-right:9pt;mso-wrap-distance-bottom:0;mso-position-horizontal:absolute;mso-position-horizontal-relative:text;mso-position-vertical:absolute;mso-position-vertical-relative:text;mso-width-percent:0;mso-height-percent:0;mso-width-relative:margin;mso-height-relative:margin;v-text-anchor:middle" o:gfxdata="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" fillcolor="white [3201]" strokecolor="black [3200]" strokeweight="1pt">
+                <v:textbox>
+                  <w:txbxContent>
+                    <w:p>
+                      <w:pPr>
+                        <w:rPr>
+                          <w:color w:val="000000" w:themeColor="text1"/>
+                          <w:lang w:val="en-US"/>
+                        </w:rPr>
+                      </w:pPr>
+                    </w:p>
+                    <w:p>
+                      <w:pPr>
+                        <w:rPr>
+                          <w:color w:val="000000" w:themeColor="text1"/>
+                          <w:vertAlign w:val="superscript"/>
+                          <w:lang w:val="en-US"/>
+                        </w:rPr>
+                      </w:pPr>
+                    </w:p>
+                  </w:txbxContent>
+                </v:textbox>
+              </v:shape>
+            </w:pict>
+          </mc:Fallback>
+        </mc:AlternateContent>
+      </w:r>
+    </w:p>
+    <w:tbl>
+      <w:tblPr>
+        <w:tblStyle w:val="a4"/>
+        <w:tblW w:w="0" w:type="auto"/>
+        <w:tblLook w:val="04A0" w:firstRow="1" w:lastRow="0" w:firstColumn="1" w:lastColumn="0" w:noHBand="0" w:noVBand="1"/>
+      </w:tblPr>
+      <w:tblGrid>
+        <w:gridCol w:w="398"/>
+        <w:gridCol w:w="397"/>
+        <w:gridCol w:w="397"/>
+        <w:gridCol w:w="397"/>
+        <w:gridCol w:w="397"/>
+        <w:gridCol w:w="397"/>
+        <w:gridCol w:w="397"/>
+        <w:gridCol w:w="397"/>
+        <w:gridCol w:w="397"/>
+        <w:gridCol w:w="397"/>
+        <w:gridCol w:w="396"/>
+        <w:gridCol w:w="396"/>
+        <w:gridCol w:w="396"/>
+        <w:gridCol w:w="396"/>
+        <w:gridCol w:w="396"/>
+        <w:gridCol w:w="396"/>
+        <w:gridCol w:w="396"/>
+        <w:gridCol w:w="396"/>
+        <w:gridCol w:w="396"/>
+        <w:gridCol w:w="396"/>
+        <w:gridCol w:w="396"/>
+        <w:gridCol w:w="396"/>
+        <w:gridCol w:w="396"/>
+        <w:gridCol w:w="396"/>
+        <w:gridCol w:w="396"/>
+      </w:tblGrid>
+      <w:tr>
+        <w:tc>
+          <w:tcPr>
+            <w:tcW w:w="398" w:type="dxa"/>
+          </w:tcPr>
+          <w:p>
+            <w:pPr>
+              <w:jc w:val="both"/>
+              <w:rPr>
+                <w:rFonts w:ascii="Times New Roman" w:hAnsi="Times New Roman" w:cs="Times New Roman"/>
+                <w:sz w:val="28"/>
+                <w:szCs w:val="28"/>
+                <w:lang w:val="ru-RU"/>
+              </w:rPr>
+            </w:pPr>
+          </w:p>
+        </w:tc>
+        <w:tc>
+          <w:tcPr>
+            <w:tcW w:w="397" w:type="dxa"/>
+          </w:tcPr>
+          <w:p>
+            <w:pPr>
+              <w:jc w:val="both"/>
+              <w:rPr>
+                <w:rFonts w:ascii="Times New Roman" w:hAnsi="Times New Roman" w:cs="Times New Roman"/>
+                <w:sz w:val="28"/>
+                <w:szCs w:val="28"/>
+                <w:lang w:val="ru-RU"/>
+              </w:rPr>
+            </w:pPr>
+          </w:p>
+        </w:tc>
+        <w:tc>
+          <w:tcPr>
+            <w:tcW w:w="397" w:type="dxa"/>
+          </w:tcPr>
+          <w:p>
+            <w:pPr>
+              <w:jc w:val="both"/>
+              <w:rPr>
+                <w:rFonts w:ascii="Times New Roman" w:hAnsi="Times New Roman" w:cs="Times New Roman"/>
+                <w:sz w:val="28"/>
+                <w:szCs w:val="28"/>
+                <w:lang w:val="ru-RU"/>
+              </w:rPr>
+            </w:pPr>
+          </w:p>
+        </w:tc>
+        <w:tc>
+          <w:tcPr>
+            <w:tcW w:w="397" w:type="dxa"/>
+          </w:tcPr>
+          <w:p>
+            <w:pPr>
+              <w:jc w:val="both"/>
+              <w:rPr>
+                <w:rFonts w:ascii="Times New Roman" w:hAnsi="Times New Roman" w:cs="Times New Roman"/>
+                <w:sz w:val="28"/>
+                <w:szCs w:val="28"/>
+                <w:lang w:val="ru-RU"/>
+              </w:rPr>
+            </w:pPr>
+          </w:p>
+        </w:tc>
+        <w:tc>
+          <w:tcPr>
+            <w:tcW w:w="397" w:type="dxa"/>
+          </w:tcPr>
+          <w:p>
+            <w:pPr>
+              <w:jc w:val="both"/>
+              <w:rPr>
+                <w:rFonts w:ascii="Times New Roman" w:hAnsi="Times New Roman" w:cs="Times New Roman"/>
+                <w:sz w:val="28"/>
+                <w:szCs w:val="28"/>
+                <w:lang w:val="ru-RU"/>
+              </w:rPr>
+            </w:pPr>
+          </w:p>
+        </w:tc>
+        <w:tc>
+          <w:tcPr>
+            <w:tcW w:w="397" w:type="dxa"/>
+          </w:tcPr>
+          <w:p>
+            <w:pPr>
+              <w:jc w:val="both"/>
+              <w:rPr>
+                <w:rFonts w:ascii="Times New Roman" w:hAnsi="Times New Roman" w:cs="Times New Roman"/>
+                <w:sz w:val="28"/>
+                <w:szCs w:val="28"/>
+                <w:lang w:val="ru-RU"/>
+              </w:rPr>
+            </w:pPr>
+          </w:p>
+        </w:tc>
+        <w:tc>
+          <w:tcPr>
+            <w:tcW w:w="397" w:type="dxa"/>
+          </w:tcPr>
+          <w:p>
+            <w:pPr>
+              <w:jc w:val="both"/>
+              <w:rPr>
+                <w:rFonts w:ascii="Times New Roman" w:hAnsi="Times New Roman" w:cs="Times New Roman"/>
+                <w:sz w:val="28"/>
+                <w:szCs w:val="28"/>
+                <w:lang w:val="ru-RU"/>
+              </w:rPr>
+            </w:pPr>
+          </w:p>
+        </w:tc>
+        <w:tc>
+          <w:tcPr>
+            <w:tcW w:w="397" w:type="dxa"/>
+          </w:tcPr>
+          <w:p>
+            <w:pPr>
+              <w:jc w:val="both"/>
+              <w:rPr>
+                <w:rFonts w:ascii="Times New Roman" w:hAnsi="Times New Roman" w:cs="Times New Roman"/>
+                <w:sz w:val="28"/>
+                <w:szCs w:val="28"/>
+                <w:lang w:val="ru-RU"/>
+              </w:rPr>
+            </w:pPr>
+          </w:p>
+        </w:tc>
+        <w:tc>
+          <w:tcPr>
+            <w:tcW w:w="397" w:type="dxa"/>
+          </w:tcPr>
+          <w:p>
+            <w:pPr>
+              <w:jc w:val="both"/>
+              <w:rPr>
+                <w:rFonts w:ascii="Times New Roman" w:hAnsi="Times New Roman" w:cs="Times New Roman"/>
+                <w:sz w:val="28"/>
+                <w:szCs w:val="28"/>
+                <w:lang w:val="en-US"/>
+              </w:rPr>
+            </w:pPr>
+            <w:r>
+              <w:rPr>
+                <w:rFonts w:ascii="Times New Roman" w:hAnsi="Times New Roman" w:cs="Times New Roman"/>
+                <w:sz w:val="28"/>
+                <w:szCs w:val="28"/>
+                <w:lang w:val="en-US"/>
+              </w:rPr>
+              <w:t>1</w:t>
+            </w:r>
+          </w:p>
+        </w:tc>
+        <w:tc>
+          <w:tcPr>
+            <w:tcW w:w="397" w:type="dxa"/>
+          </w:tcPr>
+          <w:p>
+            <w:pPr>
+              <w:jc w:val="both"/>
+              <w:rPr>
+                <w:rFonts w:ascii="Times New Roman" w:hAnsi="Times New Roman" w:cs="Times New Roman"/>
+                <w:sz w:val="28"/>
+                <w:szCs w:val="28"/>
+                <w:lang w:val="en-US"/>
+              </w:rPr>
+            </w:pPr>
+            <w:r>
+              <w:rPr>
+                <w:rFonts w:ascii="Times New Roman" w:hAnsi="Times New Roman" w:cs="Times New Roman"/>
+                <w:sz w:val="28"/>
+                <w:szCs w:val="28"/>
+                <w:lang w:val="en-US"/>
+              </w:rPr>
+              <w:t>1</w:t>
+            </w:r>
+          </w:p>
+        </w:tc>
+        <w:tc>
+          <w:tcPr>
+            <w:tcW w:w="396" w:type="dxa"/>
+          </w:tcPr>
+          <w:p>
+            <w:pPr>
+              <w:jc w:val="both"/>
+              <w:rPr>
+                <w:rFonts w:ascii="Times New Roman" w:hAnsi="Times New Roman" w:cs="Times New Roman"/>
+                <w:sz w:val="28"/>
+                <w:szCs w:val="28"/>
+                <w:lang w:val="en-US"/>
+              </w:rPr>
+            </w:pPr>
+            <w:r>
+              <w:rPr>
+                <w:rFonts w:ascii="Times New Roman" w:hAnsi="Times New Roman" w:cs="Times New Roman"/>
+                <w:sz w:val="28"/>
+                <w:szCs w:val="28"/>
+                <w:lang w:val="en-US"/>
+              </w:rPr>
+              <w:t>1</w:t>
+            </w:r>
+          </w:p>
+        </w:tc>
+        <w:tc>
+          <w:tcPr>
+            <w:tcW w:w="396" w:type="dxa"/>
+          </w:tcPr>
+          <w:p>
+            <w:pPr>
+              <w:jc w:val="both"/>
+              <w:rPr>
+                <w:rFonts w:ascii="Times New Roman" w:hAnsi="Times New Roman" w:cs="Times New Roman"/>
+                <w:sz w:val="28"/>
+                <w:szCs w:val="28"/>
+                <w:lang w:val="ru-RU"/>
+              </w:rPr>
+            </w:pPr>
+          </w:p>
+        </w:tc>
+        <w:tc>
+          <w:tcPr>
+            <w:tcW w:w="396" w:type="dxa"/>
+          </w:tcPr>
+          <w:p>
+            <w:pPr>
+              <w:jc w:val="both"/>
+              <w:rPr>
+                <w:rFonts w:ascii="Times New Roman" w:hAnsi="Times New Roman" w:cs="Times New Roman"/>
+                <w:sz w:val="28"/>
+                <w:szCs w:val="28"/>
+                <w:lang w:val="ru-RU"/>
+              </w:rPr>
+            </w:pPr>
+          </w:p>
+        </w:tc>
+        <w:tc>
+          <w:tcPr>
+            <w:tcW w:w="396" w:type="dxa"/>
+          </w:tcPr>
+          <w:p>
+            <w:pPr>
+              <w:jc w:val="both"/>
+              <w:rPr>
+                <w:rFonts w:ascii="Times New Roman" w:hAnsi="Times New Roman" w:cs="Times New Roman"/>
+                <w:sz w:val="28"/>
+                <w:szCs w:val="28"/>
+                <w:lang w:val="ru-RU"/>
+              </w:rPr>
+            </w:pPr>
+          </w:p>
+        </w:tc>
+        <w:tc>
+          <w:tcPr>
+            <w:tcW w:w="396" w:type="dxa"/>
+          </w:tcPr>
+          <w:p>
+            <w:pPr>
+              <w:jc w:val="both"/>
+              <w:rPr>
+                <w:rFonts w:ascii="Times New Roman" w:hAnsi="Times New Roman" w:cs="Times New Roman"/>
+                <w:sz w:val="28"/>
+                <w:szCs w:val="28"/>
+                <w:lang w:val="ru-RU"/>
+              </w:rPr>
+            </w:pPr>
+          </w:p>
+        </w:tc>
+        <w:tc>
+          <w:tcPr>
+            <w:tcW w:w="396" w:type="dxa"/>
+          </w:tcPr>
+          <w:p>
+            <w:pPr>
+              <w:jc w:val="both"/>
+              <w:rPr>
+                <w:rFonts w:ascii="Times New Roman" w:hAnsi="Times New Roman" w:cs="Times New Roman"/>
+                <w:sz w:val="28"/>
+                <w:szCs w:val="28"/>
+                <w:lang w:val="ru-RU"/>
+              </w:rPr>
+            </w:pPr>
+          </w:p>
+        </w:tc>
+        <w:tc>
+          <w:tcPr>
+            <w:tcW w:w="396" w:type="dxa"/>
+          </w:tcPr>
+          <w:p>
+            <w:pPr>
+              <w:jc w:val="both"/>
+              <w:rPr>
+                <w:rFonts w:ascii="Times New Roman" w:hAnsi="Times New Roman" w:cs="Times New Roman"/>
+                <w:sz w:val="28"/>
+                <w:szCs w:val="28"/>
+                <w:lang w:val="ru-RU"/>
+              </w:rPr>
+            </w:pPr>
+          </w:p>
+        </w:tc>
+        <w:tc>
+          <w:tcPr>
+            <w:tcW w:w="396" w:type="dxa"/>
+          </w:tcPr>
+          <w:p>
+            <w:pPr>
+              <w:jc w:val="both"/>
+              <w:rPr>
+                <w:rFonts w:ascii="Times New Roman" w:hAnsi="Times New Roman" w:cs="Times New Roman"/>
+                <w:sz w:val="28"/>
+                <w:szCs w:val="28"/>
+                <w:lang w:val="ru-RU"/>
+              </w:rPr>
+            </w:pPr>
+          </w:p>
+        </w:tc>
+        <w:tc>
+          <w:tcPr>
+            <w:tcW w:w="396" w:type="dxa"/>
+          </w:tcPr>
+          <w:p>
+            <w:pPr>
+              <w:jc w:val="both"/>
+              <w:rPr>
+                <w:rFonts w:ascii="Times New Roman" w:hAnsi="Times New Roman" w:cs="Times New Roman"/>
+                <w:sz w:val="28"/>
+                <w:szCs w:val="28"/>
+                <w:lang w:val="ru-RU"/>
+              </w:rPr>
+            </w:pPr>
+          </w:p>
+        </w:tc>
+        <w:tc>
+          <w:tcPr>
+            <w:tcW w:w="396" w:type="dxa"/>
+          </w:tcPr>
+          <w:p>
+            <w:pPr>
+              <w:jc w:val="both"/>
+              <w:rPr>
+                <w:rFonts w:ascii="Times New Roman" w:hAnsi="Times New Roman" w:cs="Times New Roman"/>
+                <w:sz w:val="28"/>
+                <w:szCs w:val="28"/>
+                <w:lang w:val="ru-RU"/>
+              </w:rPr>
+            </w:pPr>
+          </w:p>
+        </w:tc>
+        <w:tc>
+          <w:tcPr>
+            <w:tcW w:w="396" w:type="dxa"/>
+          </w:tcPr>
+          <w:p>
+            <w:pPr>
+              <w:jc w:val="both"/>
+              <w:rPr>
+                <w:rFonts w:ascii="Times New Roman" w:hAnsi="Times New Roman" w:cs="Times New Roman"/>
+                <w:sz w:val="28"/>
+                <w:szCs w:val="28"/>
+                <w:lang w:val="ru-RU"/>
+              </w:rPr>
+            </w:pPr>
+          </w:p>
+        </w:tc>
+        <w:tc>
+          <w:tcPr>
+            <w:tcW w:w="396" w:type="dxa"/>
+          </w:tcPr>
+          <w:p>
+            <w:pPr>
+              <w:jc w:val="both"/>
+              <w:rPr>
+                <w:rFonts w:ascii="Times New Roman" w:hAnsi="Times New Roman" w:cs="Times New Roman"/>
+                <w:sz w:val="28"/>
+                <w:szCs w:val="28"/>
+                <w:lang w:val="ru-RU"/>
+              </w:rPr>
+            </w:pPr>
+          </w:p>
+        </w:tc>
+        <w:tc>
+          <w:tcPr>
+            <w:tcW w:w="396" w:type="dxa"/>
+          </w:tcPr>
+          <w:p>
+            <w:pPr>
+              <w:jc w:val="both"/>
+              <w:rPr>
+                <w:rFonts w:ascii="Times New Roman" w:hAnsi="Times New Roman" w:cs="Times New Roman"/>
+                <w:sz w:val="28"/>
+                <w:szCs w:val="28"/>
+                <w:lang w:val="ru-RU"/>
+              </w:rPr>
+            </w:pPr>
+          </w:p>
+        </w:tc>
+        <w:tc>
+          <w:tcPr>
+            <w:tcW w:w="396" w:type="dxa"/>
+          </w:tcPr>
+          <w:p>
+            <w:pPr>
+              <w:jc w:val="both"/>
+              <w:rPr>
+                <w:rFonts w:ascii="Times New Roman" w:hAnsi="Times New Roman" w:cs="Times New Roman"/>
+                <w:sz w:val="28"/>
+                <w:szCs w:val="28"/>
+                <w:lang w:val="ru-RU"/>
+              </w:rPr>
+            </w:pPr>
+          </w:p>
+        </w:tc>
+        <w:tc>
+          <w:tcPr>
+            <w:tcW w:w="396" w:type="dxa"/>
+          </w:tcPr>
+          <w:p>
+            <w:pPr>
+              <w:jc w:val="both"/>
+              <w:rPr>
+                <w:rFonts w:ascii="Times New Roman" w:hAnsi="Times New Roman" w:cs="Times New Roman"/>
+                <w:sz w:val="28"/>
+                <w:szCs w:val="28"/>
+                <w:lang w:val="ru-RU"/>
+              </w:rPr>
+            </w:pPr>
+          </w:p>
+        </w:tc>
+      </w:tr>
+    </w:tbl>
+    <w:p>
+      <w:pPr>
+        <w:jc w:val="both"/>
+        <w:rPr>
+          <w:rFonts w:ascii="Times New Roman" w:hAnsi="Times New Roman" w:cs="Times New Roman"/>
+          <w:sz w:val="28"/>
+          <w:szCs w:val="28"/>
+          <w:lang w:val="ru-RU"/>
+        </w:rPr>
+      </w:pPr>
+    </w:p>
+    <w:p>
+      <w:pPr>
+        <w:jc w:val="both"/>
+        <w:rPr>
+          <w:rFonts w:ascii="Times New Roman" w:hAnsi="Times New Roman" w:cs="Times New Roman"/>
+          <w:sz w:val="28"/>
+          <w:szCs w:val="28"/>
+          <w:lang w:val="ru-RU"/>
+        </w:rPr>
+      </w:pPr>
+    </w:p>
+    <w:p>
+      <w:pPr>
+        <w:ind w:firstLine="851"/>
+        <w:jc w:val="both"/>
+        <w:rPr>
+          <w:rFonts w:ascii="Times New Roman" w:hAnsi="Times New Roman" w:cs="Times New Roman"/>
+          <w:i/>
+          <w:iCs/>
+          <w:sz w:val="18"/>
+          <w:szCs w:val="18"/>
+          <w:lang w:val="ru-RU"/>
+        </w:rPr>
+      </w:pPr>
+      <w:r>
+        <w:rPr>
+          <w:rFonts w:ascii="Times New Roman" w:hAnsi="Times New Roman" w:cs="Times New Roman"/>
+          <w:i/>
+          <w:iCs/>
+          <w:noProof/>
+          <w:sz w:val="18"/>
+          <w:szCs w:val="18"/>
+          <w:lang w:val="ru-RU"/>
+        </w:rPr>
+        <mc:AlternateContent>
+          <mc:Choice Requires="wps">
+            <w:drawing>
+              <wp:anchor distT="0" distB="0" distL="114300" distR="114300" simplePos="0" relativeHeight="251676672" behindDoc="0" locked="0" layoutInCell="1" allowOverlap="1" wp14:anchorId="2CF0FF19" wp14:editId="115F25B0">
+                <wp:simplePos x="0" y="0"/>
+                <wp:positionH relativeFrom="column">
+                  <wp:posOffset>1696720</wp:posOffset>
+                </wp:positionH>
+                <wp:positionV relativeFrom="paragraph">
+                  <wp:posOffset>6985</wp:posOffset>
+                </wp:positionV>
+                <wp:extent cx="374650" cy="368299"/>
+                <wp:effectExtent l="0" t="0" r="25400" b="13335"/>
+                <wp:wrapNone/>
+                <wp:docPr id="25" name="Прямоугольник 25"/>
+                <wp:cNvGraphicFramePr/>
+                <a:graphic xmlns:a="http://schemas.openxmlformats.org/drawingml/2006/main">
+                  <a:graphicData uri="http://schemas.microsoft.com/office/word/2010/wordprocessingShape">
+                    <wps:wsp>
+                      <wps:cNvSpPr/>
+                      <wps:spPr>
+                        <a:xfrm>
+                          <a:off x="0" y="0"/>
+                          <a:ext cx="374650" cy="368299"/>
+                        </a:xfrm>
+                        <a:prstGeom prst="rect">
+                          <a:avLst/>
+                        </a:prstGeom>
+                      </wps:spPr>
+                      <wps:style>
+                        <a:lnRef idx="2">
+                          <a:schemeClr val="dk1"/>
+                        </a:lnRef>
+                        <a:fillRef idx="1">
+                          <a:schemeClr val="lt1"/>
+                        </a:fillRef>
+                        <a:effectRef idx="0">
+                          <a:schemeClr val="dk1"/>
+                        </a:effectRef>
+                        <a:fontRef idx="minor">
+                          <a:schemeClr val="dk1"/>
+                        </a:fontRef>
+                      </wps:style>
+                      <wps:txbx>
+                        <w:txbxContent>
+                          <w:p>
+                            <w:pPr>
+                              <w:jc w:val="center"/>
+                              <w:rPr>
+                                <w:lang w:val="en-US"/>
+                              </w:rPr>
+                            </w:pPr>
+                            <w:r>
+                              <w:rPr>
+                                <w:lang w:val="en-US"/>
+                              </w:rPr>
+                              <w:t>Q</w:t>
+                            </w:r>
+                            <w:r>
+                              <w:rPr>
+                                <w:vertAlign w:val="subscript"/>
+                                <w:lang w:val="en-US"/>
+                              </w:rPr>
+                              <w:t>4</w:t>
+                            </w:r>
+                          </w:p>
+                        </w:txbxContent>
+                      </wps:txbx>
+                      <wps:bodyPr rot="0" spcFirstLastPara="0" vertOverflow="overflow" horzOverflow="overflow" vert="horz" wrap="square" lIns="91440" tIns="45720" rIns="91440" bIns="45720" numCol="1" spcCol="0" rtlCol="0" fromWordArt="0" anchor="ctr" anchorCtr="0" forceAA="0" compatLnSpc="1">
+                        <a:prstTxWarp prst="textNoShape">
+                          <a:avLst/>
+                        </a:prstTxWarp>
+                        <a:noAutofit/>
+                      </wps:bodyPr>
+                    </wps:wsp>
+                  </a:graphicData>
+                </a:graphic>
+                <wp14:sizeRelH relativeFrom="margin">
+                  <wp14:pctWidth>0</wp14:pctWidth>
+                </wp14:sizeRelH>
+              </wp:anchor>
+            </w:drawing>
+          </mc:Choice>
+          <mc:Fallback>
+            <w:pict>
+              <v:rect w14:anchorId="2CF0FF19" id="Прямоугольник 25" o:spid="_x0000_s1036" style="position:absolute;left:0;text-align:left;margin-left:133.6pt;margin-top:.55pt;width:29.5pt;height:29pt;z-index:251676672;visibility:visible;mso-wrap-style:square;mso-width-percent:0;mso-wrap-distance-left:9pt;mso-wrap-distance-top:0;mso-wrap-distance-right:9pt;mso-wrap-distance-bottom:0;mso-position-horizontal:absolute;mso-position-horizontal-relative:text;mso-position-vertical:absolute;mso-position-vertical-relative:text;mso-width-percent:0;mso-width-relative:margin;v-text-anchor:middle" o:gfxdata="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" fillcolor="white [3201]" strokecolor="black [3200]" strokeweight="1pt">
+                <v:textbox>
+                  <w:txbxContent>
+                    <w:p>
+                      <w:pPr>
+                        <w:jc w:val="center"/>
+                        <w:rPr>
+                          <w:lang w:val="en-US"/>
+                        </w:rPr>
+                      </w:pPr>
+                      <w:r>
+                        <w:rPr>
+                          <w:lang w:val="en-US"/>
+                        </w:rPr>
+                        <w:t>Q</w:t>
+                      </w:r>
+                      <w:r>
+                        <w:rPr>
+                          <w:vertAlign w:val="subscript"/>
+                          <w:lang w:val="en-US"/>
+                        </w:rPr>
+                        <w:t>4</w:t>
+                      </w:r>
+                    </w:p>
+                  </w:txbxContent>
+                </v:textbox>
+              </v:rect>
+            </w:pict>
+          </mc:Fallback>
+        </mc:AlternateContent>
+      </w:r>
+    </w:p>
+    <w:p>
+      <w:pPr>
+        <w:jc w:val="both"/>
+        <w:rPr>
+          <w:rFonts w:ascii="Times New Roman" w:hAnsi="Times New Roman" w:cs="Times New Roman"/>
+          <w:sz w:val="28"/>
+          <w:szCs w:val="28"/>
+          <w:lang w:val="ru-RU"/>
+        </w:rPr>
+      </w:pPr>
+      <w:r>
+        <w:rPr>
+          <w:rFonts w:ascii="Times New Roman" w:hAnsi="Times New Roman" w:cs="Times New Roman"/>
+          <w:i/>
+          <w:iCs/>
+          <w:noProof/>
+          <w:sz w:val="18"/>
+          <w:szCs w:val="18"/>
+          <w:lang w:val="ru-RU"/>
+        </w:rPr>
+        <mc:AlternateContent>
+          <mc:Choice Requires="wps">
+            <w:drawing>
+              <wp:anchor distT="0" distB="0" distL="114300" distR="114300" simplePos="0" relativeHeight="251675648" behindDoc="0" locked="0" layoutInCell="1" allowOverlap="1" wp14:anchorId="5D2B9F70" wp14:editId="4084DAEF">
+                <wp:simplePos x="0" y="0"/>
+                <wp:positionH relativeFrom="column">
+                  <wp:posOffset>1703070</wp:posOffset>
+                </wp:positionH>
+                <wp:positionV relativeFrom="paragraph">
+                  <wp:posOffset>130810</wp:posOffset>
+                </wp:positionV>
+                <wp:extent cx="361950" cy="146050"/>
+                <wp:effectExtent l="19050" t="0" r="38100" b="44450"/>
+                <wp:wrapNone/>
+                <wp:docPr id="26" name="Равнобедренный треугольник 26"/>
+                <wp:cNvGraphicFramePr/>
+                <a:graphic xmlns:a="http://schemas.openxmlformats.org/drawingml/2006/main">
+                  <a:graphicData uri="http://schemas.microsoft.com/office/word/2010/wordprocessingShape">
+                    <wps:wsp>
+                      <wps:cNvSpPr/>
+                      <wps:spPr>
+                        <a:xfrm rot="10800000">
+                          <a:off x="0" y="0"/>
+                          <a:ext cx="361950" cy="146050"/>
+                        </a:xfrm>
+                        <a:prstGeom prst="triangle">
+                          <a:avLst/>
+                        </a:prstGeom>
+                      </wps:spPr>
+                      <wps:style>
+                        <a:lnRef idx="2">
+                          <a:schemeClr val="dk1"/>
+                        </a:lnRef>
+                        <a:fillRef idx="1">
+                          <a:schemeClr val="lt1"/>
+                        </a:fillRef>
+                        <a:effectRef idx="0">
+                          <a:schemeClr val="dk1"/>
+                        </a:effectRef>
+                        <a:fontRef idx="minor">
+                          <a:schemeClr val="dk1"/>
+                        </a:fontRef>
+                      </wps:style>
+                      <wps:txbx>
+                        <w:txbxContent>
+                          <w:p>
+                            <w:pPr>
+                              <w:rPr>
+                                <w:color w:val="000000" w:themeColor="text1"/>
+                                <w:lang w:val="en-US"/>
+                              </w:rPr>
+                            </w:pPr>
+                          </w:p>
+                          <w:p>
+                            <w:pPr>
+                              <w:rPr>
+                                <w:color w:val="000000" w:themeColor="text1"/>
+                                <w:vertAlign w:val="superscript"/>
+                                <w:lang w:val="en-US"/>
+                              </w:rPr>
+                            </w:pPr>
+                          </w:p>
+                        </w:txbxContent>
+                      </wps:txbx>
+                      <wps:bodyPr rot="0" spcFirstLastPara="0" vertOverflow="overflow" horzOverflow="overflow" vert="horz" wrap="square" lIns="91440" tIns="45720" rIns="91440" bIns="45720" numCol="1" spcCol="0" rtlCol="0" fromWordArt="0" anchor="ctr" anchorCtr="0" forceAA="0" compatLnSpc="1">
+                        <a:prstTxWarp prst="textNoShape">
+                          <a:avLst/>
+                        </a:prstTxWarp>
+                        <a:noAutofit/>
+                      </wps:bodyPr>
+                    </wps:wsp>
+                  </a:graphicData>
+                </a:graphic>
+                <wp14:sizeRelH relativeFrom="margin">
+                  <wp14:pctWidth>0</wp14:pctWidth>
+                </wp14:sizeRelH>
+                <wp14:sizeRelV relativeFrom="margin">
+                  <wp14:pctHeight>0</wp14:pctHeight>
+                </wp14:sizeRelV>
+              </wp:anchor>
+            </w:drawing>
+          </mc:Choice>
+          <mc:Fallback>
+            <w:pict>
+              <v:shape w14:anchorId="5D2B9F70" id="Равнобедренный треугольник 26" o:spid="_x0000_s1037" type="#_x0000_t5" style="position:absolute;left:0;text-align:left;margin-left:134.1pt;margin-top:10.3pt;width:28.5pt;height:11.5pt;rotation:180;z-index:251675648;visibility:visible;mso-wrap-style:square;mso-width-percent:0;mso-height-percent:0;mso-wrap-distance-left:9pt;mso-wrap-distance-top:0;mso-wrap-distance-right:9pt;mso-wrap-distance-bottom:0;mso-position-horizontal:absolute;mso-position-horizontal-relative:text;mso-position-vertical:absolute;mso-position-vertical-relative:text;mso-width-percent:0;mso-height-percent:0;mso-width-relative:margin;mso-height-relative:margin;v-text-anchor:middle" o:gfxdata="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" fillcolor="white [3201]" strokecolor="black [3200]" strokeweight="1pt">
+                <v:textbox>
+                  <w:txbxContent>
+                    <w:p>
+                      <w:pPr>
+                        <w:rPr>
+                          <w:color w:val="000000" w:themeColor="text1"/>
+                          <w:lang w:val="en-US"/>
+                        </w:rPr>
+                      </w:pPr>
+                    </w:p>
+                    <w:p>
+                      <w:pPr>
+                        <w:rPr>
+                          <w:color w:val="000000" w:themeColor="text1"/>
+                          <w:vertAlign w:val="superscript"/>
+                          <w:lang w:val="en-US"/>
+                        </w:rPr>
+                      </w:pPr>
+                    </w:p>
+                  </w:txbxContent>
+                </v:textbox>
+              </v:shape>
+            </w:pict>
+          </mc:Fallback>
+        </mc:AlternateContent>
+      </w:r>
+    </w:p>
+    <w:tbl>
+      <w:tblPr>
+        <w:tblStyle w:val="a4"/>
+        <w:tblW w:w="0" w:type="auto"/>
+        <w:tblLook w:val="04A0" w:firstRow="1" w:lastRow="0" w:firstColumn="1" w:lastColumn="0" w:noHBand="0" w:noVBand="1"/>
+      </w:tblPr>
+      <w:tblGrid>
+        <w:gridCol w:w="398"/>
+        <w:gridCol w:w="397"/>
+        <w:gridCol w:w="397"/>
+        <w:gridCol w:w="397"/>
+        <w:gridCol w:w="397"/>
+        <w:gridCol w:w="397"/>
+        <w:gridCol w:w="397"/>
+        <w:gridCol w:w="397"/>
+        <w:gridCol w:w="397"/>
+        <w:gridCol w:w="397"/>
+        <w:gridCol w:w="396"/>
+        <w:gridCol w:w="396"/>
+        <w:gridCol w:w="396"/>
+        <w:gridCol w:w="396"/>
+        <w:gridCol w:w="396"/>
+        <w:gridCol w:w="396"/>
+        <w:gridCol w:w="396"/>
+        <w:gridCol w:w="396"/>
+        <w:gridCol w:w="396"/>
+        <w:gridCol w:w="396"/>
+        <w:gridCol w:w="396"/>
+        <w:gridCol w:w="396"/>
+        <w:gridCol w:w="396"/>
+        <w:gridCol w:w="396"/>
+        <w:gridCol w:w="396"/>
+      </w:tblGrid>
+      <w:tr>
+        <w:tc>
+          <w:tcPr>
+            <w:tcW w:w="398" w:type="dxa"/>
+          </w:tcPr>
+          <w:p>
+            <w:pPr>
+              <w:jc w:val="both"/>
+              <w:rPr>
+                <w:rFonts w:ascii="Times New Roman" w:hAnsi="Times New Roman" w:cs="Times New Roman"/>
+                <w:sz w:val="28"/>
+                <w:szCs w:val="28"/>
+                <w:lang w:val="ru-RU"/>
+              </w:rPr>
+            </w:pPr>
+          </w:p>
+        </w:tc>
+        <w:tc>
+          <w:tcPr>
+            <w:tcW w:w="397" w:type="dxa"/>
+          </w:tcPr>
+          <w:p>
+            <w:pPr>
+              <w:jc w:val="both"/>
+              <w:rPr>
+                <w:rFonts w:ascii="Times New Roman" w:hAnsi="Times New Roman" w:cs="Times New Roman"/>
+                <w:sz w:val="28"/>
+                <w:szCs w:val="28"/>
+                <w:lang w:val="ru-RU"/>
+              </w:rPr>
+            </w:pPr>
+          </w:p>
+        </w:tc>
+        <w:tc>
+          <w:tcPr>
+            <w:tcW w:w="397" w:type="dxa"/>
+          </w:tcPr>
+          <w:p>
+            <w:pPr>
+              <w:jc w:val="both"/>
+              <w:rPr>
+                <w:rFonts w:ascii="Times New Roman" w:hAnsi="Times New Roman" w:cs="Times New Roman"/>
+                <w:sz w:val="28"/>
+                <w:szCs w:val="28"/>
+                <w:lang w:val="ru-RU"/>
+              </w:rPr>
+            </w:pPr>
+          </w:p>
+        </w:tc>
+        <w:tc>
+          <w:tcPr>
+            <w:tcW w:w="397" w:type="dxa"/>
+          </w:tcPr>
+          <w:p>
+            <w:pPr>
+              <w:jc w:val="both"/>
+              <w:rPr>
+                <w:rFonts w:ascii="Times New Roman" w:hAnsi="Times New Roman" w:cs="Times New Roman"/>
+                <w:sz w:val="28"/>
+                <w:szCs w:val="28"/>
+                <w:lang w:val="ru-RU"/>
+              </w:rPr>
+            </w:pPr>
+          </w:p>
+        </w:tc>
+        <w:tc>
+          <w:tcPr>
+            <w:tcW w:w="397" w:type="dxa"/>
+          </w:tcPr>
+          <w:p>
+            <w:pPr>
+              <w:jc w:val="both"/>
+              <w:rPr>
+                <w:rFonts w:ascii="Times New Roman" w:hAnsi="Times New Roman" w:cs="Times New Roman"/>
+                <w:sz w:val="28"/>
+                <w:szCs w:val="28"/>
+                <w:lang w:val="ru-RU"/>
+              </w:rPr>
+            </w:pPr>
+          </w:p>
+        </w:tc>
+        <w:tc>
+          <w:tcPr>
+            <w:tcW w:w="397" w:type="dxa"/>
+          </w:tcPr>
+          <w:p>
+            <w:pPr>
+              <w:jc w:val="both"/>
+              <w:rPr>
+                <w:rFonts w:ascii="Times New Roman" w:hAnsi="Times New Roman" w:cs="Times New Roman"/>
+                <w:sz w:val="28"/>
+                <w:szCs w:val="28"/>
+                <w:lang w:val="ru-RU"/>
+              </w:rPr>
+            </w:pPr>
+          </w:p>
+        </w:tc>
+        <w:tc>
+          <w:tcPr>
+            <w:tcW w:w="397" w:type="dxa"/>
+          </w:tcPr>
+          <w:p>
+            <w:pPr>
+              <w:jc w:val="both"/>
+              <w:rPr>
+                <w:rFonts w:ascii="Times New Roman" w:hAnsi="Times New Roman" w:cs="Times New Roman"/>
+                <w:sz w:val="28"/>
+                <w:szCs w:val="28"/>
+                <w:lang w:val="ru-RU"/>
+              </w:rPr>
+            </w:pPr>
+          </w:p>
+        </w:tc>
+        <w:tc>
+          <w:tcPr>
+            <w:tcW w:w="397" w:type="dxa"/>
+          </w:tcPr>
+          <w:p>
+            <w:pPr>
+              <w:jc w:val="both"/>
+              <w:rPr>
+                <w:rFonts w:ascii="Times New Roman" w:hAnsi="Times New Roman" w:cs="Times New Roman"/>
+                <w:sz w:val="28"/>
+                <w:szCs w:val="28"/>
+                <w:lang w:val="en-US"/>
+              </w:rPr>
+            </w:pPr>
+            <w:r>
+              <w:rPr>
+                <w:rFonts w:ascii="Times New Roman" w:hAnsi="Times New Roman" w:cs="Times New Roman"/>
+                <w:sz w:val="28"/>
+                <w:szCs w:val="28"/>
+                <w:lang w:val="en-US"/>
+              </w:rPr>
+              <w:t>1</w:t>
+            </w:r>
+          </w:p>
+        </w:tc>
+        <w:tc>
+          <w:tcPr>
+            <w:tcW w:w="397" w:type="dxa"/>
+          </w:tcPr>
+          <w:p>
+            <w:pPr>
+              <w:jc w:val="both"/>
+              <w:rPr>
+                <w:rFonts w:ascii="Times New Roman" w:hAnsi="Times New Roman" w:cs="Times New Roman"/>
+                <w:sz w:val="28"/>
+                <w:szCs w:val="28"/>
+                <w:lang w:val="en-US"/>
+              </w:rPr>
+            </w:pPr>
+            <w:r>
+              <w:rPr>
+                <w:rFonts w:ascii="Times New Roman" w:hAnsi="Times New Roman" w:cs="Times New Roman"/>
+                <w:sz w:val="28"/>
+                <w:szCs w:val="28"/>
+                <w:lang w:val="en-US"/>
+              </w:rPr>
+              <w:t>1</w:t>
+            </w:r>
+          </w:p>
+        </w:tc>
+        <w:tc>
+          <w:tcPr>
+            <w:tcW w:w="397" w:type="dxa"/>
+          </w:tcPr>
+          <w:p>
+            <w:pPr>
+              <w:jc w:val="both"/>
+              <w:rPr>
+                <w:rFonts w:ascii="Times New Roman" w:hAnsi="Times New Roman" w:cs="Times New Roman"/>
+                <w:sz w:val="28"/>
+                <w:szCs w:val="28"/>
+                <w:lang w:val="en-US"/>
+              </w:rPr>
+            </w:pPr>
+            <w:r>
+              <w:rPr>
+                <w:rFonts w:ascii="Times New Roman" w:hAnsi="Times New Roman" w:cs="Times New Roman"/>
+                <w:sz w:val="28"/>
+                <w:szCs w:val="28"/>
+                <w:lang w:val="en-US"/>
+              </w:rPr>
+              <w:t>1</w:t>
+            </w:r>
+          </w:p>
+        </w:tc>
+        <w:tc>
+          <w:tcPr>
+            <w:tcW w:w="396" w:type="dxa"/>
+          </w:tcPr>
+          <w:p>
+            <w:pPr>
+              <w:jc w:val="both"/>
+              <w:rPr>
+                <w:rFonts w:ascii="Times New Roman" w:hAnsi="Times New Roman" w:cs="Times New Roman"/>
+                <w:sz w:val="28"/>
+                <w:szCs w:val="28"/>
+                <w:lang w:val="en-US"/>
+              </w:rPr>
+            </w:pPr>
+            <w:r>
+              <w:rPr>
+                <w:rFonts w:ascii="Times New Roman" w:hAnsi="Times New Roman" w:cs="Times New Roman"/>
+                <w:sz w:val="28"/>
+                <w:szCs w:val="28"/>
+                <w:lang w:val="en-US"/>
+              </w:rPr>
+              <w:t>1</w:t>
+            </w:r>
+          </w:p>
+        </w:tc>
+        <w:tc>
+          <w:tcPr>
+            <w:tcW w:w="396" w:type="dxa"/>
+          </w:tcPr>
+          <w:p>
+            <w:pPr>
+              <w:jc w:val="both"/>
+              <w:rPr>
+                <w:rFonts w:ascii="Times New Roman" w:hAnsi="Times New Roman" w:cs="Times New Roman"/>
+                <w:sz w:val="28"/>
+                <w:szCs w:val="28"/>
+                <w:lang w:val="ru-RU"/>
+              </w:rPr>
+            </w:pPr>
+          </w:p>
+        </w:tc>
+        <w:tc>
+          <w:tcPr>
+            <w:tcW w:w="396" w:type="dxa"/>
+          </w:tcPr>
+          <w:p>
+            <w:pPr>
+              <w:jc w:val="both"/>
+              <w:rPr>
+                <w:rFonts w:ascii="Times New Roman" w:hAnsi="Times New Roman" w:cs="Times New Roman"/>
+                <w:sz w:val="28"/>
+                <w:szCs w:val="28"/>
+                <w:lang w:val="ru-RU"/>
+              </w:rPr>
+            </w:pPr>
+          </w:p>
+        </w:tc>
+        <w:tc>
+          <w:tcPr>
+            <w:tcW w:w="396" w:type="dxa"/>
+          </w:tcPr>
+          <w:p>
+            <w:pPr>
+              <w:jc w:val="both"/>
+              <w:rPr>
+                <w:rFonts w:ascii="Times New Roman" w:hAnsi="Times New Roman" w:cs="Times New Roman"/>
+                <w:sz w:val="28"/>
+                <w:szCs w:val="28"/>
+                <w:lang w:val="ru-RU"/>
+              </w:rPr>
+            </w:pPr>
+          </w:p>
+        </w:tc>
+        <w:tc>
+          <w:tcPr>
+            <w:tcW w:w="396" w:type="dxa"/>
+          </w:tcPr>
+          <w:p>
+            <w:pPr>
+              <w:jc w:val="both"/>
+              <w:rPr>
+                <w:rFonts w:ascii="Times New Roman" w:hAnsi="Times New Roman" w:cs="Times New Roman"/>
+                <w:sz w:val="28"/>
+                <w:szCs w:val="28"/>
+                <w:lang w:val="ru-RU"/>
+              </w:rPr>
+            </w:pPr>
+          </w:p>
+        </w:tc>
+        <w:tc>
+          <w:tcPr>
+            <w:tcW w:w="396" w:type="dxa"/>
+          </w:tcPr>
+          <w:p>
+            <w:pPr>
+              <w:jc w:val="both"/>
+              <w:rPr>
+                <w:rFonts w:ascii="Times New Roman" w:hAnsi="Times New Roman" w:cs="Times New Roman"/>
+                <w:sz w:val="28"/>
+                <w:szCs w:val="28"/>
+                <w:lang w:val="ru-RU"/>
+              </w:rPr>
+            </w:pPr>
+          </w:p>
+        </w:tc>
+        <w:tc>
+          <w:tcPr>
+            <w:tcW w:w="396" w:type="dxa"/>
+          </w:tcPr>
+          <w:p>
+            <w:pPr>
+              <w:jc w:val="both"/>
+              <w:rPr>
+                <w:rFonts w:ascii="Times New Roman" w:hAnsi="Times New Roman" w:cs="Times New Roman"/>
+                <w:sz w:val="28"/>
+                <w:szCs w:val="28"/>
+                <w:lang w:val="ru-RU"/>
+              </w:rPr>
+            </w:pPr>
+          </w:p>
+        </w:tc>
+        <w:tc>
+          <w:tcPr>
+            <w:tcW w:w="396" w:type="dxa"/>
+          </w:tcPr>
+          <w:p>
+            <w:pPr>
+              <w:jc w:val="both"/>
+              <w:rPr>
+                <w:rFonts w:ascii="Times New Roman" w:hAnsi="Times New Roman" w:cs="Times New Roman"/>
+                <w:sz w:val="28"/>
+                <w:szCs w:val="28"/>
+                <w:lang w:val="ru-RU"/>
+              </w:rPr>
+            </w:pPr>
+          </w:p>
+        </w:tc>
+        <w:tc>
+          <w:tcPr>
+            <w:tcW w:w="396" w:type="dxa"/>
+          </w:tcPr>
+          <w:p>
+            <w:pPr>
+              <w:jc w:val="both"/>
+              <w:rPr>
+                <w:rFonts w:ascii="Times New Roman" w:hAnsi="Times New Roman" w:cs="Times New Roman"/>
+                <w:sz w:val="28"/>
+                <w:szCs w:val="28"/>
+                <w:lang w:val="ru-RU"/>
+              </w:rPr>
+            </w:pPr>
+          </w:p>
+        </w:tc>
+        <w:tc>
+          <w:tcPr>
+            <w:tcW w:w="396" w:type="dxa"/>
+          </w:tcPr>
+          <w:p>
+            <w:pPr>
+              <w:jc w:val="both"/>
+              <w:rPr>
+                <w:rFonts w:ascii="Times New Roman" w:hAnsi="Times New Roman" w:cs="Times New Roman"/>
+                <w:sz w:val="28"/>
+                <w:szCs w:val="28"/>
+                <w:lang w:val="ru-RU"/>
+              </w:rPr>
+            </w:pPr>
+          </w:p>
+        </w:tc>
+        <w:tc>
+          <w:tcPr>
+            <w:tcW w:w="396" w:type="dxa"/>
+          </w:tcPr>
+          <w:p>
+            <w:pPr>
+              <w:jc w:val="both"/>
+              <w:rPr>
+                <w:rFonts w:ascii="Times New Roman" w:hAnsi="Times New Roman" w:cs="Times New Roman"/>
+                <w:sz w:val="28"/>
+                <w:szCs w:val="28"/>
+                <w:lang w:val="ru-RU"/>
+              </w:rPr>
+            </w:pPr>
+          </w:p>
+        </w:tc>
+        <w:tc>
+          <w:tcPr>
+            <w:tcW w:w="396" w:type="dxa"/>
+          </w:tcPr>
+          <w:p>
+            <w:pPr>
+              <w:jc w:val="both"/>
+              <w:rPr>
+                <w:rFonts w:ascii="Times New Roman" w:hAnsi="Times New Roman" w:cs="Times New Roman"/>
+                <w:sz w:val="28"/>
+                <w:szCs w:val="28"/>
+                <w:lang w:val="ru-RU"/>
+              </w:rPr>
+            </w:pPr>
+          </w:p>
+        </w:tc>
+        <w:tc>
+          <w:tcPr>
+            <w:tcW w:w="396" w:type="dxa"/>
+          </w:tcPr>
+          <w:p>
+            <w:pPr>
+              <w:jc w:val="both"/>
+              <w:rPr>
+                <w:rFonts w:ascii="Times New Roman" w:hAnsi="Times New Roman" w:cs="Times New Roman"/>
+                <w:sz w:val="28"/>
+                <w:szCs w:val="28"/>
+                <w:lang w:val="ru-RU"/>
+              </w:rPr>
+            </w:pPr>
+          </w:p>
+        </w:tc>
+        <w:tc>
+          <w:tcPr>
+            <w:tcW w:w="396" w:type="dxa"/>
+          </w:tcPr>
+          <w:p>
+            <w:pPr>
+              <w:jc w:val="both"/>
+              <w:rPr>
+                <w:rFonts w:ascii="Times New Roman" w:hAnsi="Times New Roman" w:cs="Times New Roman"/>
+                <w:sz w:val="28"/>
+                <w:szCs w:val="28"/>
+                <w:lang w:val="ru-RU"/>
+              </w:rPr>
+            </w:pPr>
+          </w:p>
+        </w:tc>
+        <w:tc>
+          <w:tcPr>
+            <w:tcW w:w="396" w:type="dxa"/>
+          </w:tcPr>
+          <w:p>
+            <w:pPr>
+              <w:jc w:val="both"/>
+              <w:rPr>
+                <w:rFonts w:ascii="Times New Roman" w:hAnsi="Times New Roman" w:cs="Times New Roman"/>
+                <w:sz w:val="28"/>
+                <w:szCs w:val="28"/>
+                <w:lang w:val="ru-RU"/>
+              </w:rPr>
+            </w:pPr>
+          </w:p>
+        </w:tc>
+      </w:tr>
+    </w:tbl>
+    <w:p>
+      <w:pPr>
+        <w:jc w:val="both"/>
+        <w:rPr>
+          <w:rFonts w:ascii="Times New Roman" w:hAnsi="Times New Roman" w:cs="Times New Roman"/>
+          <w:sz w:val="28"/>
+          <w:szCs w:val="28"/>
+          <w:lang w:val="ru-RU"/>
+        </w:rPr>
+      </w:pPr>
+    </w:p>
+    <w:p>
+      <w:pPr>
+        <w:ind w:firstLine="851"/>
+        <w:jc w:val="both"/>
+        <w:rPr>
+          <w:rFonts w:ascii="Times New Roman" w:hAnsi="Times New Roman" w:cs="Times New Roman"/>
+          <w:sz w:val="28"/>
+          <w:szCs w:val="28"/>
+          <w:lang w:val="ru-RU"/>
+        </w:rPr>
+      </w:pPr>
       <w:r>
         <w:rPr>
           <w:rFonts w:ascii="Times New Roman" w:hAnsi="Times New Roman" w:cs="Times New Roman"/>
@@ -6913,6 +11469,7 @@
       <w:r>
         <w:rPr>
           <w:rFonts w:ascii="Times New Roman" w:hAnsi="Times New Roman" w:cs="Times New Roman"/>
+          <w:noProof/>
           <w:sz w:val="28"/>
           <w:szCs w:val="28"/>
           <w:lang w:val="ru-RU"/>
@@ -7017,6 +11574,7 @@
           <w:rFonts w:ascii="Times New Roman" w:hAnsi="Times New Roman" w:cs="Times New Roman"/>
           <w:i/>
           <w:iCs/>
+          <w:noProof/>
           <w:sz w:val="20"/>
           <w:szCs w:val="20"/>
           <w:lang w:val="en-US"/>
@@ -8043,7 +12601,7 @@
   <w:style w:type="paragraph" w:default="1" w:styleId="a">
     <w:name w:val="Normal"/>
     <w:qFormat/>
-    <w:rsid w:val="005C3FE1"/>
+    <w:rsid w:val="00020D43"/>
   </w:style>
   <w:style w:type="character" w:default="1" w:styleId="a0">
     <w:name w:val="Default Paragraph Font"/>

</xml_diff>